<commit_message>
Esquema Estrutura Geral - atualizado
</commit_message>
<xml_diff>
--- a/Documentos/Diagramas/Esquema Estrutura Projeto Geral.docx
+++ b/Documentos/Diagramas/Esquema Estrutura Projeto Geral.docx
@@ -4,42 +4,31 @@
   <w:body>
     <w:p/>
     <w:p/>
-    <w:p/>
     <w:p>
-      <w:pPr>
-        <w:rPr>
-          <w:noProof/>
-          <w:lang w:eastAsia="pt-PT"/>
-        </w:rPr>
-      </w:pPr>
+      <w:bookmarkStart w:id="0" w:name="_GoBack"/>
+      <w:bookmarkEnd w:id="0"/>
       <w:r>
         <w:rPr>
           <w:noProof/>
-          <w:lang w:eastAsia="pt-PT"/>
         </w:rPr>
         <w:drawing>
-          <wp:anchor distT="0" distB="0" distL="114300" distR="114300" simplePos="0" relativeHeight="251655168" behindDoc="1" locked="0" layoutInCell="1" allowOverlap="1">
+          <wp:anchor distT="0" distB="0" distL="114300" distR="114300" simplePos="0" relativeHeight="251722752" behindDoc="1" locked="0" layoutInCell="1" allowOverlap="1" wp14:anchorId="21F26312">
             <wp:simplePos x="0" y="0"/>
             <wp:positionH relativeFrom="column">
-              <wp:posOffset>4912995</wp:posOffset>
+              <wp:posOffset>4833522</wp:posOffset>
             </wp:positionH>
             <wp:positionV relativeFrom="paragraph">
-              <wp:posOffset>45720</wp:posOffset>
+              <wp:posOffset>139651</wp:posOffset>
             </wp:positionV>
-            <wp:extent cx="960120" cy="1562100"/>
-            <wp:effectExtent l="57150" t="38100" r="49530" b="38100"/>
+            <wp:extent cx="1059473" cy="1802814"/>
+            <wp:effectExtent l="0" t="0" r="7620" b="6985"/>
             <wp:wrapTight wrapText="bothSides">
               <wp:wrapPolygon edited="0">
-                <wp:start x="12547" y="-486"/>
-                <wp:lineTo x="-315" y="-641"/>
-                <wp:lineTo x="-1340" y="16207"/>
-                <wp:lineTo x="-938" y="21496"/>
-                <wp:lineTo x="2485" y="21608"/>
-                <wp:lineTo x="2913" y="21622"/>
-                <wp:lineTo x="21407" y="21170"/>
-                <wp:lineTo x="21770" y="16961"/>
-                <wp:lineTo x="22390" y="-165"/>
-                <wp:lineTo x="12547" y="-486"/>
+                <wp:start x="0" y="0"/>
+                <wp:lineTo x="0" y="21455"/>
+                <wp:lineTo x="21367" y="21455"/>
+                <wp:lineTo x="21367" y="0"/>
+                <wp:lineTo x="0" y="0"/>
               </wp:wrapPolygon>
             </wp:wrapTight>
             <wp:docPr id="1" name="Imagem 1"/>
@@ -50,10 +39,8 @@
               <a:graphicData uri="http://schemas.openxmlformats.org/drawingml/2006/picture">
                 <pic:pic xmlns:pic="http://schemas.openxmlformats.org/drawingml/2006/picture">
                   <pic:nvPicPr>
-                    <pic:cNvPr id="0" name="Picture 1"/>
-                    <pic:cNvPicPr>
-                      <a:picLocks noChangeAspect="1" noChangeArrowheads="1"/>
-                    </pic:cNvPicPr>
+                    <pic:cNvPr id="1" name=""/>
+                    <pic:cNvPicPr/>
                   </pic:nvPicPr>
                   <pic:blipFill>
                     <a:blip r:embed="rId4">
@@ -63,23 +50,18 @@
                         </a:ext>
                       </a:extLst>
                     </a:blip>
-                    <a:srcRect/>
                     <a:stretch>
                       <a:fillRect/>
                     </a:stretch>
                   </pic:blipFill>
-                  <pic:spPr bwMode="auto">
+                  <pic:spPr>
                     <a:xfrm>
                       <a:off x="0" y="0"/>
-                      <a:ext cx="960120" cy="1562100"/>
+                      <a:ext cx="1059473" cy="1802814"/>
                     </a:xfrm>
                     <a:prstGeom prst="rect">
                       <a:avLst/>
                     </a:prstGeom>
-                    <a:noFill/>
-                    <a:ln>
-                      <a:noFill/>
-                    </a:ln>
                   </pic:spPr>
                 </pic:pic>
               </a:graphicData>
@@ -93,6 +75,14 @@
           </wp:anchor>
         </w:drawing>
       </w:r>
+    </w:p>
+    <w:p>
+      <w:pPr>
+        <w:rPr>
+          <w:noProof/>
+          <w:lang w:eastAsia="pt-PT"/>
+        </w:rPr>
+      </w:pPr>
     </w:p>
     <w:p>
       <w:r>
@@ -161,7 +151,7 @@
           </mc:Choice>
           <mc:Fallback>
             <w:pict>
-              <v:shapetype w14:anchorId="5B66643F" id="_x0000_t32" coordsize="21600,21600" o:spt="32" o:oned="t" path="m,l21600,21600e" filled="f">
+              <v:shapetype w14:anchorId="29D31443" id="_x0000_t32" coordsize="21600,21600" o:spt="32" o:oned="t" path="m,l21600,21600e" filled="f">
                 <v:path arrowok="t" fillok="f" o:connecttype="none"/>
                 <o:lock v:ext="edit" shapetype="t"/>
               </v:shapetype>
@@ -1225,100 +1215,6 @@
           <w:noProof/>
           <w:lang w:eastAsia="pt-PT"/>
         </w:rPr>
-        <w:drawing>
-          <wp:anchor distT="0" distB="0" distL="114300" distR="114300" simplePos="0" relativeHeight="251701248" behindDoc="1" locked="0" layoutInCell="1" allowOverlap="1">
-            <wp:simplePos x="0" y="0"/>
-            <wp:positionH relativeFrom="column">
-              <wp:posOffset>1647190</wp:posOffset>
-            </wp:positionH>
-            <wp:positionV relativeFrom="paragraph">
-              <wp:posOffset>3225800</wp:posOffset>
-            </wp:positionV>
-            <wp:extent cx="733425" cy="733425"/>
-            <wp:effectExtent l="0" t="0" r="9525" b="0"/>
-            <wp:wrapTight wrapText="bothSides">
-              <wp:wrapPolygon edited="0">
-                <wp:start x="4488" y="2244"/>
-                <wp:lineTo x="2805" y="3927"/>
-                <wp:lineTo x="0" y="15709"/>
-                <wp:lineTo x="0" y="19636"/>
-                <wp:lineTo x="21319" y="19636"/>
-                <wp:lineTo x="21319" y="15709"/>
-                <wp:lineTo x="20758" y="8977"/>
-                <wp:lineTo x="19636" y="3927"/>
-                <wp:lineTo x="17953" y="2244"/>
-                <wp:lineTo x="4488" y="2244"/>
-              </wp:wrapPolygon>
-            </wp:wrapTight>
-            <wp:docPr id="31" name="Imagem 31"/>
-            <wp:cNvGraphicFramePr>
-              <a:graphicFrameLocks xmlns:a="http://schemas.openxmlformats.org/drawingml/2006/main" noChangeAspect="1"/>
-            </wp:cNvGraphicFramePr>
-            <a:graphic xmlns:a="http://schemas.openxmlformats.org/drawingml/2006/main">
-              <a:graphicData uri="http://schemas.openxmlformats.org/drawingml/2006/picture">
-                <pic:pic xmlns:pic="http://schemas.openxmlformats.org/drawingml/2006/picture">
-                  <pic:nvPicPr>
-                    <pic:cNvPr id="31" name="512px-Laptop_font_awesome.svg[1].png"/>
-                    <pic:cNvPicPr/>
-                  </pic:nvPicPr>
-                  <pic:blipFill>
-                    <a:blip r:embed="rId6" cstate="print">
-                      <a:duotone>
-                        <a:schemeClr val="accent3">
-                          <a:shade val="45000"/>
-                          <a:satMod val="135000"/>
-                        </a:schemeClr>
-                        <a:prstClr val="white"/>
-                      </a:duotone>
-                      <a:extLst>
-                        <a:ext uri="{BEBA8EAE-BF5A-486C-A8C5-ECC9F3942E4B}">
-                          <a14:imgProps xmlns:a14="http://schemas.microsoft.com/office/drawing/2010/main">
-                            <a14:imgLayer r:embed="rId7">
-                              <a14:imgEffect>
-                                <a14:saturation sat="108000"/>
-                              </a14:imgEffect>
-                            </a14:imgLayer>
-                          </a14:imgProps>
-                        </a:ext>
-                        <a:ext uri="{28A0092B-C50C-407E-A947-70E740481C1C}">
-                          <a14:useLocalDpi xmlns:a14="http://schemas.microsoft.com/office/drawing/2010/main" val="0"/>
-                        </a:ext>
-                      </a:extLst>
-                    </a:blip>
-                    <a:stretch>
-                      <a:fillRect/>
-                    </a:stretch>
-                  </pic:blipFill>
-                  <pic:spPr>
-                    <a:xfrm flipH="1">
-                      <a:off x="0" y="0"/>
-                      <a:ext cx="733425" cy="733425"/>
-                    </a:xfrm>
-                    <a:prstGeom prst="rect">
-                      <a:avLst/>
-                    </a:prstGeom>
-                    <a:noFill/>
-                    <a:ln>
-                      <a:noFill/>
-                    </a:ln>
-                  </pic:spPr>
-                </pic:pic>
-              </a:graphicData>
-            </a:graphic>
-            <wp14:sizeRelH relativeFrom="margin">
-              <wp14:pctWidth>0</wp14:pctWidth>
-            </wp14:sizeRelH>
-            <wp14:sizeRelV relativeFrom="margin">
-              <wp14:pctHeight>0</wp14:pctHeight>
-            </wp14:sizeRelV>
-          </wp:anchor>
-        </w:drawing>
-      </w:r>
-      <w:r>
-        <w:rPr>
-          <w:noProof/>
-          <w:lang w:eastAsia="pt-PT"/>
-        </w:rPr>
         <mc:AlternateContent>
           <mc:Choice Requires="wps">
             <w:drawing>
@@ -1380,7 +1276,7 @@
           </mc:Choice>
           <mc:Fallback>
             <w:pict>
-              <v:shape w14:anchorId="6C0D4044" id="Conexão reta unidirecional 33" o:spid="_x0000_s1026" type="#_x0000_t32" style="position:absolute;margin-left:187.45pt;margin-top:256.9pt;width:57.75pt;height:23.75pt;flip:y;z-index:251705344;visibility:visible;mso-wrap-style:square;mso-width-percent:0;mso-height-percent:0;mso-wrap-distance-left:9pt;mso-wrap-distance-top:0;mso-wrap-distance-right:9pt;mso-wrap-distance-bottom:0;mso-position-horizontal:absolute;mso-position-horizontal-relative:text;mso-position-vertical:absolute;mso-position-vertical-relative:text;mso-width-percent:0;mso-height-percent:0;mso-width-relative:margin;mso-height-relative:margin" o:gfxdata="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" strokecolor="#a5a5a5 [3206]" strokeweight="1.5pt">
+              <v:shape w14:anchorId="476CDF5E" id="Conexão reta unidirecional 33" o:spid="_x0000_s1026" type="#_x0000_t32" style="position:absolute;margin-left:187.45pt;margin-top:256.9pt;width:57.75pt;height:23.75pt;flip:y;z-index:251705344;visibility:visible;mso-wrap-style:square;mso-width-percent:0;mso-height-percent:0;mso-wrap-distance-left:9pt;mso-wrap-distance-top:0;mso-wrap-distance-right:9pt;mso-wrap-distance-bottom:0;mso-position-horizontal:absolute;mso-position-horizontal-relative:text;mso-position-vertical:absolute;mso-position-vertical-relative:text;mso-width-percent:0;mso-height-percent:0;mso-width-relative:margin;mso-height-relative:margin" o:gfxdata="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" strokecolor="#a5a5a5 [3206]" strokeweight="1.5pt">
                 <v:stroke endarrow="block" joinstyle="miter"/>
               </v:shape>
             </w:pict>
@@ -1501,11 +1397,11 @@
                     <pic:cNvPicPr/>
                   </pic:nvPicPr>
                   <pic:blipFill>
-                    <a:blip r:embed="rId8" cstate="print">
+                    <a:blip r:embed="rId6" cstate="print">
                       <a:extLst>
                         <a:ext uri="{BEBA8EAE-BF5A-486C-A8C5-ECC9F3942E4B}">
                           <a14:imgProps xmlns:a14="http://schemas.microsoft.com/office/drawing/2010/main">
-                            <a14:imgLayer r:embed="rId9">
+                            <a14:imgLayer r:embed="rId7">
                               <a14:imgEffect>
                                 <a14:colorTemperature colorTemp="3121"/>
                               </a14:imgEffect>
@@ -2064,6 +1960,9 @@
         </mc:AlternateContent>
       </w:r>
       <w:r>
+        <w:rPr>
+          <w:noProof/>
+        </w:rPr>
         <mc:AlternateContent>
           <mc:Choice Requires="wps">
             <w:drawing>
@@ -2131,6 +2030,9 @@
         </mc:AlternateContent>
       </w:r>
       <w:r>
+        <w:rPr>
+          <w:noProof/>
+        </w:rPr>
         <mc:AlternateContent>
           <mc:Choice Requires="wps">
             <w:drawing>
@@ -2315,10 +2217,120 @@
         </mc:AlternateContent>
       </w:r>
     </w:p>
-    <w:p/>
-    <w:p/>
-    <w:p/>
-    <w:p/>
+    <w:p>
+      <w:r>
+        <w:rPr>
+          <w:noProof/>
+        </w:rPr>
+        <mc:AlternateContent>
+          <mc:Choice Requires="wps">
+            <w:drawing>
+              <wp:anchor distT="45720" distB="45720" distL="114300" distR="114300" simplePos="0" relativeHeight="251724800" behindDoc="0" locked="0" layoutInCell="1" allowOverlap="1">
+                <wp:simplePos x="0" y="0"/>
+                <wp:positionH relativeFrom="column">
+                  <wp:posOffset>5150436</wp:posOffset>
+                </wp:positionH>
+                <wp:positionV relativeFrom="paragraph">
+                  <wp:posOffset>75272</wp:posOffset>
+                </wp:positionV>
+                <wp:extent cx="450850" cy="1404620"/>
+                <wp:effectExtent l="0" t="0" r="0" b="1905"/>
+                <wp:wrapSquare wrapText="bothSides"/>
+                <wp:docPr id="45" name="Caixa de Texto 2"/>
+                <wp:cNvGraphicFramePr>
+                  <a:graphicFrameLocks xmlns:a="http://schemas.openxmlformats.org/drawingml/2006/main"/>
+                </wp:cNvGraphicFramePr>
+                <a:graphic xmlns:a="http://schemas.openxmlformats.org/drawingml/2006/main">
+                  <a:graphicData uri="http://schemas.microsoft.com/office/word/2010/wordprocessingShape">
+                    <wps:wsp>
+                      <wps:cNvSpPr txBox="1">
+                        <a:spLocks noChangeArrowheads="1"/>
+                      </wps:cNvSpPr>
+                      <wps:spPr bwMode="auto">
+                        <a:xfrm>
+                          <a:off x="0" y="0"/>
+                          <a:ext cx="450850" cy="1404620"/>
+                        </a:xfrm>
+                        <a:prstGeom prst="rect">
+                          <a:avLst/>
+                        </a:prstGeom>
+                        <a:noFill/>
+                        <a:ln w="9525">
+                          <a:noFill/>
+                          <a:miter lim="800000"/>
+                          <a:headEnd/>
+                          <a:tailEnd/>
+                        </a:ln>
+                      </wps:spPr>
+                      <wps:txbx>
+                        <w:txbxContent>
+                          <w:p>
+                            <w:pPr>
+                              <w:jc w:val="center"/>
+                              <w:rPr>
+                                <w:color w:val="FFFFFF" w:themeColor="background1"/>
+                              </w:rPr>
+                            </w:pPr>
+                            <w:r>
+                              <w:rPr>
+                                <w:b/>
+                                <w:color w:val="FFFFFF" w:themeColor="background1"/>
+                                <w:sz w:val="28"/>
+                              </w:rPr>
+                              <w:t>DB</w:t>
+                            </w:r>
+                          </w:p>
+                        </w:txbxContent>
+                      </wps:txbx>
+                      <wps:bodyPr rot="0" vert="horz" wrap="square" lIns="91440" tIns="45720" rIns="91440" bIns="45720" anchor="t" anchorCtr="0">
+                        <a:spAutoFit/>
+                      </wps:bodyPr>
+                    </wps:wsp>
+                  </a:graphicData>
+                </a:graphic>
+                <wp14:sizeRelH relativeFrom="margin">
+                  <wp14:pctWidth>0</wp14:pctWidth>
+                </wp14:sizeRelH>
+                <wp14:sizeRelV relativeFrom="margin">
+                  <wp14:pctHeight>20000</wp14:pctHeight>
+                </wp14:sizeRelV>
+              </wp:anchor>
+            </w:drawing>
+          </mc:Choice>
+          <mc:Fallback>
+            <w:pict>
+              <v:shapetype id="_x0000_t202" coordsize="21600,21600" o:spt="202" path="m,l,21600r21600,l21600,xe">
+                <v:stroke joinstyle="miter"/>
+                <v:path gradientshapeok="t" o:connecttype="rect"/>
+              </v:shapetype>
+              <v:shape id="Caixa de Texto 2" o:spid="_x0000_s1043" type="#_x0000_t202" style="position:absolute;margin-left:405.55pt;margin-top:5.95pt;width:35.5pt;height:110.6pt;z-index:251724800;visibility:visible;mso-wrap-style:square;mso-width-percent:0;mso-height-percent:200;mso-wrap-distance-left:9pt;mso-wrap-distance-top:3.6pt;mso-wrap-distance-right:9pt;mso-wrap-distance-bottom:3.6pt;mso-position-horizontal:absolute;mso-position-horizontal-relative:text;mso-position-vertical:absolute;mso-position-vertical-relative:text;mso-width-percent:0;mso-height-percent:200;mso-width-relative:margin;mso-height-relative:margin;v-text-anchor:top" o:gfxdata="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" filled="f" stroked="f">
+                <v:textbox style="mso-fit-shape-to-text:t">
+                  <w:txbxContent>
+                    <w:p>
+                      <w:pPr>
+                        <w:jc w:val="center"/>
+                        <w:rPr>
+                          <w:color w:val="FFFFFF" w:themeColor="background1"/>
+                        </w:rPr>
+                      </w:pPr>
+                      <w:r>
+                        <w:rPr>
+                          <w:b/>
+                          <w:color w:val="FFFFFF" w:themeColor="background1"/>
+                          <w:sz w:val="28"/>
+                        </w:rPr>
+                        <w:t>DB</w:t>
+                      </w:r>
+                    </w:p>
+                  </w:txbxContent>
+                </v:textbox>
+                <w10:wrap type="square"/>
+              </v:shape>
+            </w:pict>
+          </mc:Fallback>
+        </mc:AlternateContent>
+      </w:r>
+    </w:p>
     <w:p/>
     <w:p/>
     <w:p/>
@@ -2329,9 +2341,463 @@
     <w:p/>
     <w:p/>
     <w:p>
+      <w:r>
+        <w:rPr>
+          <w:noProof/>
+        </w:rPr>
+        <mc:AlternateContent>
+          <mc:Choice Requires="wpg">
+            <w:drawing>
+              <wp:anchor distT="0" distB="0" distL="114300" distR="114300" simplePos="0" relativeHeight="251721728" behindDoc="1" locked="0" layoutInCell="1" allowOverlap="1" wp14:anchorId="775445D4">
+                <wp:simplePos x="0" y="0"/>
+                <wp:positionH relativeFrom="column">
+                  <wp:posOffset>1423489</wp:posOffset>
+                </wp:positionH>
+                <wp:positionV relativeFrom="paragraph">
+                  <wp:posOffset>2721</wp:posOffset>
+                </wp:positionV>
+                <wp:extent cx="881380" cy="1066800"/>
+                <wp:effectExtent l="0" t="0" r="0" b="0"/>
+                <wp:wrapTight wrapText="bothSides">
+                  <wp:wrapPolygon edited="0">
+                    <wp:start x="2801" y="3086"/>
+                    <wp:lineTo x="1867" y="8871"/>
+                    <wp:lineTo x="0" y="15043"/>
+                    <wp:lineTo x="0" y="21214"/>
+                    <wp:lineTo x="21009" y="21214"/>
+                    <wp:lineTo x="21009" y="15043"/>
+                    <wp:lineTo x="19141" y="10029"/>
+                    <wp:lineTo x="18674" y="4629"/>
+                    <wp:lineTo x="18207" y="3086"/>
+                    <wp:lineTo x="2801" y="3086"/>
+                  </wp:wrapPolygon>
+                </wp:wrapTight>
+                <wp:docPr id="34" name="Grupo 34"/>
+                <wp:cNvGraphicFramePr/>
+                <a:graphic xmlns:a="http://schemas.openxmlformats.org/drawingml/2006/main">
+                  <a:graphicData uri="http://schemas.microsoft.com/office/word/2010/wordprocessingGroup">
+                    <wpg:wgp>
+                      <wpg:cNvGrpSpPr/>
+                      <wpg:grpSpPr>
+                        <a:xfrm>
+                          <a:off x="0" y="0"/>
+                          <a:ext cx="881380" cy="1066800"/>
+                          <a:chOff x="0" y="0"/>
+                          <a:chExt cx="4876800" cy="5220335"/>
+                        </a:xfrm>
+                      </wpg:grpSpPr>
+                      <pic:pic xmlns:pic="http://schemas.openxmlformats.org/drawingml/2006/picture">
+                        <pic:nvPicPr>
+                          <pic:cNvPr id="9" name="Imagem 9"/>
+                          <pic:cNvPicPr>
+                            <a:picLocks noChangeAspect="1"/>
+                          </pic:cNvPicPr>
+                        </pic:nvPicPr>
+                        <pic:blipFill>
+                          <a:blip r:embed="rId8" cstate="print">
+                            <a:duotone>
+                              <a:schemeClr val="accent3">
+                                <a:shade val="45000"/>
+                                <a:satMod val="135000"/>
+                              </a:schemeClr>
+                              <a:prstClr val="white"/>
+                            </a:duotone>
+                            <a:extLst>
+                              <a:ext uri="{28A0092B-C50C-407E-A947-70E740481C1C}">
+                                <a14:useLocalDpi xmlns:a14="http://schemas.microsoft.com/office/drawing/2010/main" val="0"/>
+                              </a:ext>
+                              <a:ext uri="{837473B0-CC2E-450A-ABE3-18F120FF3D39}">
+                                <a1611:picAttrSrcUrl xmlns:a1611="http://schemas.microsoft.com/office/drawing/2016/11/main" r:id="rId9"/>
+                              </a:ext>
+                            </a:extLst>
+                          </a:blip>
+                          <a:stretch>
+                            <a:fillRect/>
+                          </a:stretch>
+                        </pic:blipFill>
+                        <pic:spPr>
+                          <a:xfrm>
+                            <a:off x="0" y="0"/>
+                            <a:ext cx="4876800" cy="4876800"/>
+                          </a:xfrm>
+                          <a:prstGeom prst="rect">
+                            <a:avLst/>
+                          </a:prstGeom>
+                        </pic:spPr>
+                      </pic:pic>
+                      <wps:wsp>
+                        <wps:cNvPr id="15" name="Caixa de texto 15"/>
+                        <wps:cNvSpPr txBox="1"/>
+                        <wps:spPr>
+                          <a:xfrm>
+                            <a:off x="0" y="4876800"/>
+                            <a:ext cx="4876800" cy="343535"/>
+                          </a:xfrm>
+                          <a:prstGeom prst="rect">
+                            <a:avLst/>
+                          </a:prstGeom>
+                          <a:solidFill>
+                            <a:prstClr val="white"/>
+                          </a:solidFill>
+                          <a:ln>
+                            <a:noFill/>
+                          </a:ln>
+                        </wps:spPr>
+                        <wps:txbx>
+                          <w:txbxContent>
+                            <w:p>
+                              <w:pPr>
+                                <w:rPr>
+                                  <w:sz w:val="18"/>
+                                  <w:szCs w:val="18"/>
+                                </w:rPr>
+                              </w:pPr>
+                              <w:r>
+                                <w:rPr>
+                                  <w:sz w:val="18"/>
+                                  <w:szCs w:val="18"/>
+                                </w:rPr>
+                                <w:t xml:space="preserve">A imagem </w:t>
+                              </w:r>
+                              <w:hyperlink r:id="rId10" w:history="1">
+                                <w:r>
+                                  <w:rPr>
+                                    <w:rStyle w:val="Hiperligao"/>
+                                    <w:sz w:val="18"/>
+                                    <w:szCs w:val="18"/>
+                                  </w:rPr>
+                                  <w:t>Esta Fotografia</w:t>
+                                </w:r>
+                              </w:hyperlink>
+                              <w:r>
+                                <w:rPr>
+                                  <w:sz w:val="18"/>
+                                  <w:szCs w:val="18"/>
+                                </w:rPr>
+                                <w:t xml:space="preserve"> de Autor Desconhecido está licenciada ao abrigo da </w:t>
+                              </w:r>
+                              <w:hyperlink r:id="rId11" w:history="1">
+                                <w:r>
+                                  <w:rPr>
+                                    <w:rStyle w:val="Hiperligao"/>
+                                    <w:sz w:val="18"/>
+                                    <w:szCs w:val="18"/>
+                                  </w:rPr>
+                                  <w:t>CC BY-SA</w:t>
+                                </w:r>
+                              </w:hyperlink>
+                            </w:p>
+                          </w:txbxContent>
+                        </wps:txbx>
+                        <wps:bodyPr rot="0" spcFirstLastPara="0" vertOverflow="overflow" horzOverflow="overflow" vert="horz" wrap="square" lIns="91440" tIns="45720" rIns="91440" bIns="45720" numCol="1" spcCol="0" rtlCol="0" fromWordArt="0" anchor="t" anchorCtr="0" forceAA="0" compatLnSpc="1">
+                          <a:prstTxWarp prst="textNoShape">
+                            <a:avLst/>
+                          </a:prstTxWarp>
+                          <a:noAutofit/>
+                        </wps:bodyPr>
+                      </wps:wsp>
+                    </wpg:wgp>
+                  </a:graphicData>
+                </a:graphic>
+                <wp14:sizeRelH relativeFrom="page">
+                  <wp14:pctWidth>0</wp14:pctWidth>
+                </wp14:sizeRelH>
+                <wp14:sizeRelV relativeFrom="page">
+                  <wp14:pctHeight>0</wp14:pctHeight>
+                </wp14:sizeRelV>
+              </wp:anchor>
+            </w:drawing>
+          </mc:Choice>
+          <mc:Fallback>
+            <w:pict>
+              <v:group w14:anchorId="775445D4" id="Grupo 34" o:spid="_x0000_s1044" style="position:absolute;margin-left:112.1pt;margin-top:.2pt;width:69.4pt;height:84pt;z-index:-251594752" coordsize="48768,52203" o:gfxdata="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">
+                <v:shapetype id="_x0000_t75" coordsize="21600,21600" o:spt="75" o:preferrelative="t" path="m@4@5l@4@11@9@11@9@5xe" filled="f" stroked="f">
+                  <v:stroke joinstyle="miter"/>
+                  <v:formulas>
+                    <v:f eqn="if lineDrawn pixelLineWidth 0"/>
+                    <v:f eqn="sum @0 1 0"/>
+                    <v:f eqn="sum 0 0 @1"/>
+                    <v:f eqn="prod @2 1 2"/>
+                    <v:f eqn="prod @3 21600 pixelWidth"/>
+                    <v:f eqn="prod @3 21600 pixelHeight"/>
+                    <v:f eqn="sum @0 0 1"/>
+                    <v:f eqn="prod @6 1 2"/>
+                    <v:f eqn="prod @7 21600 pixelWidth"/>
+                    <v:f eqn="sum @8 21600 0"/>
+                    <v:f eqn="prod @7 21600 pixelHeight"/>
+                    <v:f eqn="sum @10 21600 0"/>
+                  </v:formulas>
+                  <v:path o:extrusionok="f" gradientshapeok="t" o:connecttype="rect"/>
+                  <o:lock v:ext="edit" aspectratio="t"/>
+                </v:shapetype>
+                <v:shape id="Imagem 9" o:spid="_x0000_s1045" type="#_x0000_t75" style="position:absolute;width:48768;height:48768;visibility:visible;mso-wrap-style:square" o:gfxdata="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">
+                  <v:imagedata r:id="rId12" o:title="" recolortarget="#494949 [1446]"/>
+                </v:shape>
+                <v:shape id="Caixa de texto 15" o:spid="_x0000_s1046" type="#_x0000_t202" style="position:absolute;top:48768;width:48768;height:3435;visibility:visible;mso-wrap-style:square;v-text-anchor:top" o:gfxdata="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" stroked="f">
+                  <v:textbox>
+                    <w:txbxContent>
+                      <w:p>
+                        <w:pPr>
+                          <w:rPr>
+                            <w:sz w:val="18"/>
+                            <w:szCs w:val="18"/>
+                          </w:rPr>
+                        </w:pPr>
+                        <w:r>
+                          <w:rPr>
+                            <w:sz w:val="18"/>
+                            <w:szCs w:val="18"/>
+                          </w:rPr>
+                          <w:t xml:space="preserve">A imagem </w:t>
+                        </w:r>
+                        <w:hyperlink r:id="rId13" w:history="1">
+                          <w:r>
+                            <w:rPr>
+                              <w:rStyle w:val="Hiperligao"/>
+                              <w:sz w:val="18"/>
+                              <w:szCs w:val="18"/>
+                            </w:rPr>
+                            <w:t>Esta Fotografia</w:t>
+                          </w:r>
+                        </w:hyperlink>
+                        <w:r>
+                          <w:rPr>
+                            <w:sz w:val="18"/>
+                            <w:szCs w:val="18"/>
+                          </w:rPr>
+                          <w:t xml:space="preserve"> de Autor Desconhecido está licenciada ao abrigo da </w:t>
+                        </w:r>
+                        <w:hyperlink r:id="rId14" w:history="1">
+                          <w:r>
+                            <w:rPr>
+                              <w:rStyle w:val="Hiperligao"/>
+                              <w:sz w:val="18"/>
+                              <w:szCs w:val="18"/>
+                            </w:rPr>
+                            <w:t>CC BY-SA</w:t>
+                          </w:r>
+                        </w:hyperlink>
+                      </w:p>
+                    </w:txbxContent>
+                  </v:textbox>
+                </v:shape>
+                <w10:wrap type="tight"/>
+              </v:group>
+            </w:pict>
+          </mc:Fallback>
+        </mc:AlternateContent>
+      </w:r>
+    </w:p>
+    <w:p/>
+    <w:p/>
+    <w:p>
       <w:pPr>
         <w:jc w:val="center"/>
       </w:pPr>
+      <w:r>
+        <w:rPr>
+          <w:noProof/>
+        </w:rPr>
+        <mc:AlternateContent>
+          <mc:Choice Requires="wps">
+            <w:drawing>
+              <wp:anchor distT="45720" distB="45720" distL="114300" distR="114300" simplePos="0" relativeHeight="251720704" behindDoc="0" locked="0" layoutInCell="1" allowOverlap="1">
+                <wp:simplePos x="0" y="0"/>
+                <wp:positionH relativeFrom="column">
+                  <wp:posOffset>1156607</wp:posOffset>
+                </wp:positionH>
+                <wp:positionV relativeFrom="paragraph">
+                  <wp:posOffset>244657</wp:posOffset>
+                </wp:positionV>
+                <wp:extent cx="3597275" cy="1404620"/>
+                <wp:effectExtent l="0" t="0" r="3175" b="8255"/>
+                <wp:wrapSquare wrapText="bothSides"/>
+                <wp:docPr id="217" name="Caixa de Texto 2"/>
+                <wp:cNvGraphicFramePr>
+                  <a:graphicFrameLocks xmlns:a="http://schemas.openxmlformats.org/drawingml/2006/main"/>
+                </wp:cNvGraphicFramePr>
+                <a:graphic xmlns:a="http://schemas.openxmlformats.org/drawingml/2006/main">
+                  <a:graphicData uri="http://schemas.microsoft.com/office/word/2010/wordprocessingShape">
+                    <wps:wsp>
+                      <wps:cNvSpPr txBox="1">
+                        <a:spLocks noChangeArrowheads="1"/>
+                      </wps:cNvSpPr>
+                      <wps:spPr bwMode="auto">
+                        <a:xfrm>
+                          <a:off x="0" y="0"/>
+                          <a:ext cx="3597275" cy="1404620"/>
+                        </a:xfrm>
+                        <a:prstGeom prst="rect">
+                          <a:avLst/>
+                        </a:prstGeom>
+                        <a:ln>
+                          <a:noFill/>
+                          <a:headEnd/>
+                          <a:tailEnd/>
+                        </a:ln>
+                      </wps:spPr>
+                      <wps:style>
+                        <a:lnRef idx="2">
+                          <a:schemeClr val="accent3"/>
+                        </a:lnRef>
+                        <a:fillRef idx="1">
+                          <a:schemeClr val="lt1"/>
+                        </a:fillRef>
+                        <a:effectRef idx="0">
+                          <a:schemeClr val="accent3"/>
+                        </a:effectRef>
+                        <a:fontRef idx="minor">
+                          <a:schemeClr val="dk1"/>
+                        </a:fontRef>
+                      </wps:style>
+                      <wps:txbx>
+                        <w:txbxContent>
+                          <w:p>
+                            <w:pPr>
+                              <w:rPr>
+                                <w:sz w:val="20"/>
+                              </w:rPr>
+                            </w:pPr>
+                            <w:r>
+                              <w:rPr>
+                                <w:b/>
+                                <w:sz w:val="20"/>
+                              </w:rPr>
+                              <w:t>DAL</w:t>
+                            </w:r>
+                            <w:r>
+                              <w:rPr>
+                                <w:sz w:val="20"/>
+                              </w:rPr>
+                              <w:t xml:space="preserve"> – Data Access</w:t>
+                            </w:r>
+                            <w:r>
+                              <w:rPr>
+                                <w:sz w:val="20"/>
+                              </w:rPr>
+                              <w:t xml:space="preserve"> | </w:t>
+                            </w:r>
+                            <w:r>
+                              <w:rPr>
+                                <w:b/>
+                                <w:sz w:val="20"/>
+                              </w:rPr>
+                              <w:t>BLL</w:t>
+                            </w:r>
+                            <w:r>
+                              <w:rPr>
+                                <w:sz w:val="20"/>
+                              </w:rPr>
+                              <w:t xml:space="preserve"> – Business Logic Layer</w:t>
+                            </w:r>
+                            <w:r>
+                              <w:rPr>
+                                <w:sz w:val="20"/>
+                              </w:rPr>
+                              <w:t xml:space="preserve"> | </w:t>
+                            </w:r>
+                            <w:r>
+                              <w:rPr>
+                                <w:b/>
+                                <w:sz w:val="20"/>
+                              </w:rPr>
+                              <w:t>DB</w:t>
+                            </w:r>
+                            <w:r>
+                              <w:rPr>
+                                <w:sz w:val="20"/>
+                              </w:rPr>
+                              <w:t xml:space="preserve"> - Database</w:t>
+                            </w:r>
+                          </w:p>
+                        </w:txbxContent>
+                      </wps:txbx>
+                      <wps:bodyPr rot="0" vert="horz" wrap="square" lIns="91440" tIns="45720" rIns="91440" bIns="45720" anchor="t" anchorCtr="0">
+                        <a:spAutoFit/>
+                      </wps:bodyPr>
+                    </wps:wsp>
+                  </a:graphicData>
+                </a:graphic>
+                <wp14:sizeRelH relativeFrom="margin">
+                  <wp14:pctWidth>0</wp14:pctWidth>
+                </wp14:sizeRelH>
+                <wp14:sizeRelV relativeFrom="margin">
+                  <wp14:pctHeight>20000</wp14:pctHeight>
+                </wp14:sizeRelV>
+              </wp:anchor>
+            </w:drawing>
+          </mc:Choice>
+          <mc:Fallback>
+            <w:pict>
+              <v:shape id="_x0000_s1047" type="#_x0000_t202" style="position:absolute;left:0;text-align:left;margin-left:91.05pt;margin-top:19.25pt;width:283.25pt;height:110.6pt;z-index:251720704;visibility:visible;mso-wrap-style:square;mso-width-percent:0;mso-height-percent:200;mso-wrap-distance-left:9pt;mso-wrap-distance-top:3.6pt;mso-wrap-distance-right:9pt;mso-wrap-distance-bottom:3.6pt;mso-position-horizontal:absolute;mso-position-horizontal-relative:text;mso-position-vertical:absolute;mso-position-vertical-relative:text;mso-width-percent:0;mso-height-percent:200;mso-width-relative:margin;mso-height-relative:margin;v-text-anchor:top" o:gfxdata="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" fillcolor="white [3201]" stroked="f" strokeweight="1pt">
+                <v:textbox style="mso-fit-shape-to-text:t">
+                  <w:txbxContent>
+                    <w:p>
+                      <w:pPr>
+                        <w:rPr>
+                          <w:sz w:val="20"/>
+                        </w:rPr>
+                      </w:pPr>
+                      <w:r>
+                        <w:rPr>
+                          <w:b/>
+                          <w:sz w:val="20"/>
+                        </w:rPr>
+                        <w:t>DAL</w:t>
+                      </w:r>
+                      <w:r>
+                        <w:rPr>
+                          <w:sz w:val="20"/>
+                        </w:rPr>
+                        <w:t xml:space="preserve"> – Data Access</w:t>
+                      </w:r>
+                      <w:r>
+                        <w:rPr>
+                          <w:sz w:val="20"/>
+                        </w:rPr>
+                        <w:t xml:space="preserve"> | </w:t>
+                      </w:r>
+                      <w:r>
+                        <w:rPr>
+                          <w:b/>
+                          <w:sz w:val="20"/>
+                        </w:rPr>
+                        <w:t>BLL</w:t>
+                      </w:r>
+                      <w:r>
+                        <w:rPr>
+                          <w:sz w:val="20"/>
+                        </w:rPr>
+                        <w:t xml:space="preserve"> – Business Logic Layer</w:t>
+                      </w:r>
+                      <w:r>
+                        <w:rPr>
+                          <w:sz w:val="20"/>
+                        </w:rPr>
+                        <w:t xml:space="preserve"> | </w:t>
+                      </w:r>
+                      <w:r>
+                        <w:rPr>
+                          <w:b/>
+                          <w:sz w:val="20"/>
+                        </w:rPr>
+                        <w:t>DB</w:t>
+                      </w:r>
+                      <w:r>
+                        <w:rPr>
+                          <w:sz w:val="20"/>
+                        </w:rPr>
+                        <w:t xml:space="preserve"> - Database</w:t>
+                      </w:r>
+                    </w:p>
+                  </w:txbxContent>
+                </v:textbox>
+                <w10:wrap type="square"/>
+              </v:shape>
+            </w:pict>
+          </mc:Fallback>
+        </mc:AlternateContent>
+      </w:r>
     </w:p>
     <w:p>
       <w:pPr>
@@ -2357,8 +2823,6 @@
       <w:pPr>
         <w:jc w:val="center"/>
       </w:pPr>
-      <w:bookmarkStart w:id="0" w:name="_GoBack"/>
-      <w:bookmarkEnd w:id="0"/>
     </w:p>
     <w:sectPr>
       <w:pgSz w:w="11906" w:h="16838"/>
@@ -2493,6 +2957,7 @@
     <w:lsdException w:name="HTML Sample" w:semiHidden="1" w:unhideWhenUsed="1"/>
     <w:lsdException w:name="HTML Typewriter" w:semiHidden="1" w:unhideWhenUsed="1"/>
     <w:lsdException w:name="HTML Variable" w:semiHidden="1" w:unhideWhenUsed="1"/>
+    <w:lsdException w:name="Normal Table" w:semiHidden="1" w:unhideWhenUsed="1"/>
     <w:lsdException w:name="annotation subject" w:semiHidden="1" w:unhideWhenUsed="1"/>
     <w:lsdException w:name="No List" w:semiHidden="1" w:unhideWhenUsed="1"/>
     <w:lsdException w:name="Outline List 1" w:semiHidden="1" w:unhideWhenUsed="1"/>
@@ -2536,8 +3001,10 @@
     <w:lsdException w:name="Table Elegant" w:semiHidden="1" w:unhideWhenUsed="1"/>
     <w:lsdException w:name="Table Professional" w:semiHidden="1" w:unhideWhenUsed="1"/>
     <w:lsdException w:name="Table Subtle 1" w:semiHidden="1" w:unhideWhenUsed="1"/>
+    <w:lsdException w:name="Table Subtle 2" w:semiHidden="1" w:unhideWhenUsed="1"/>
     <w:lsdException w:name="Table Web 1" w:semiHidden="1" w:unhideWhenUsed="1"/>
     <w:lsdException w:name="Table Web 2" w:semiHidden="1" w:unhideWhenUsed="1"/>
+    <w:lsdException w:name="Table Web 3" w:semiHidden="1" w:unhideWhenUsed="1"/>
     <w:lsdException w:name="Balloon Text" w:semiHidden="1" w:unhideWhenUsed="1"/>
     <w:lsdException w:name="Table Grid" w:uiPriority="39"/>
     <w:lsdException w:name="Table Theme" w:semiHidden="1" w:unhideWhenUsed="1"/>
@@ -2792,6 +3259,29 @@
     <w:uiPriority w:val="99"/>
     <w:semiHidden/>
     <w:unhideWhenUsed/>
+  </w:style>
+  <w:style w:type="character" w:styleId="Hiperligao">
+    <w:name w:val="Hyperlink"/>
+    <w:basedOn w:val="Tipodeletrapredefinidodopargrafo"/>
+    <w:uiPriority w:val="99"/>
+    <w:unhideWhenUsed/>
+    <w:rsid w:val="0086132E"/>
+    <w:rPr>
+      <w:color w:val="0563C1" w:themeColor="hyperlink"/>
+      <w:u w:val="single"/>
+    </w:rPr>
+  </w:style>
+  <w:style w:type="character" w:styleId="MenoNoResolvida">
+    <w:name w:val="Unresolved Mention"/>
+    <w:basedOn w:val="Tipodeletrapredefinidodopargrafo"/>
+    <w:uiPriority w:val="99"/>
+    <w:semiHidden/>
+    <w:unhideWhenUsed/>
+    <w:rsid w:val="0086132E"/>
+    <w:rPr>
+      <w:color w:val="808080"/>
+      <w:shd w:val="clear" w:color="auto" w:fill="E6E6E6"/>
+    </w:rPr>
   </w:style>
 </w:styles>
 </file>

</xml_diff>

<commit_message>
Update Esquema Estrutura Projeto Geral
</commit_message>
<xml_diff>
--- a/Documentos/Diagramas/Esquema Estrutura Projeto Geral.docx
+++ b/Documentos/Diagramas/Esquema Estrutura Projeto Geral.docx
@@ -10,7 +10,7 @@
         <mc:AlternateContent>
           <mc:Choice Requires="wpg">
             <w:drawing>
-              <wp:anchor distT="0" distB="0" distL="114300" distR="114300" simplePos="0" relativeHeight="251717632" behindDoc="0" locked="0" layoutInCell="1" allowOverlap="1">
+              <wp:anchor distT="0" distB="0" distL="114300" distR="114300" simplePos="0" relativeHeight="251638784" behindDoc="0" locked="0" layoutInCell="1" allowOverlap="1">
                 <wp:simplePos x="0" y="0"/>
                 <wp:positionH relativeFrom="column">
                   <wp:posOffset>692785</wp:posOffset>
@@ -884,7 +884,7 @@
           </mc:Choice>
           <mc:Fallback>
             <w:pict>
-              <v:group id="Grupo 17" o:spid="_x0000_s1026" style="position:absolute;margin-left:54.55pt;margin-top:-.15pt;width:333pt;height:407.2pt;z-index:251717632" coordsize="42291,51715" o:gfxdata="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">
+              <v:group id="Grupo 17" o:spid="_x0000_s1026" style="position:absolute;margin-left:54.55pt;margin-top:-.15pt;width:333pt;height:407.2pt;z-index:251638784" coordsize="42291,51715" o:gfxdata="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">
                 <v:rect id="Retângulo 3" o:spid="_x0000_s1027" style="position:absolute;top:2286;width:42291;height:9144;visibility:visible;mso-wrap-style:square;v-text-anchor:middle" o:gfxdata="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" fillcolor="white [3212]" strokecolor="#a5a5a5 [3206]" strokeweight="1pt">
                   <v:stroke dashstyle="3 1"/>
                 </v:rect>
@@ -1205,26 +1205,30 @@
       <w:pPr>
         <w:jc w:val="center"/>
       </w:pPr>
+    </w:p>
+    <w:p>
+      <w:pPr>
+        <w:jc w:val="center"/>
+      </w:pPr>
       <w:r>
         <w:rPr>
           <w:noProof/>
         </w:rPr>
-        <w:lastRenderedPageBreak/>
         <mc:AlternateContent>
           <mc:Choice Requires="wpg">
             <w:drawing>
-              <wp:anchor distT="0" distB="0" distL="114300" distR="114300" simplePos="0" relativeHeight="251817984" behindDoc="0" locked="0" layoutInCell="1" allowOverlap="1">
+              <wp:anchor distT="0" distB="0" distL="114300" distR="114300" simplePos="0" relativeHeight="251846656" behindDoc="0" locked="0" layoutInCell="1" allowOverlap="1">
                 <wp:simplePos x="0" y="0"/>
                 <wp:positionH relativeFrom="column">
                   <wp:posOffset>596265</wp:posOffset>
                 </wp:positionH>
                 <wp:positionV relativeFrom="paragraph">
-                  <wp:posOffset>-99695</wp:posOffset>
+                  <wp:posOffset>55426</wp:posOffset>
                 </wp:positionV>
-                <wp:extent cx="4480832" cy="3664857"/>
-                <wp:effectExtent l="0" t="0" r="15240" b="0"/>
+                <wp:extent cx="4270355" cy="3222898"/>
+                <wp:effectExtent l="0" t="0" r="16510" b="0"/>
                 <wp:wrapNone/>
-                <wp:docPr id="200" name="Grupo 200"/>
+                <wp:docPr id="242" name="Grupo 242"/>
                 <wp:cNvGraphicFramePr/>
                 <a:graphic xmlns:a="http://schemas.openxmlformats.org/drawingml/2006/main">
                   <a:graphicData uri="http://schemas.microsoft.com/office/word/2010/wordprocessingGroup">
@@ -1233,59 +1237,18 @@
                       <wpg:grpSpPr>
                         <a:xfrm>
                           <a:off x="0" y="0"/>
-                          <a:ext cx="4480832" cy="3664857"/>
+                          <a:ext cx="4270355" cy="3222898"/>
                           <a:chOff x="0" y="0"/>
-                          <a:chExt cx="4480832" cy="3664857"/>
+                          <a:chExt cx="4270355" cy="3222898"/>
                         </a:xfrm>
                       </wpg:grpSpPr>
-                      <pic:pic xmlns:pic="http://schemas.openxmlformats.org/drawingml/2006/picture">
-                        <pic:nvPicPr>
-                          <pic:cNvPr id="29" name="Imagem 29"/>
-                          <pic:cNvPicPr>
-                            <a:picLocks noChangeAspect="1"/>
-                          </pic:cNvPicPr>
-                        </pic:nvPicPr>
-                        <pic:blipFill>
-                          <a:blip r:embed="rId4" cstate="print">
-                            <a:extLst>
-                              <a:ext uri="{BEBA8EAE-BF5A-486C-A8C5-ECC9F3942E4B}">
-                                <a14:imgProps xmlns:a14="http://schemas.microsoft.com/office/drawing/2010/main">
-                                  <a14:imgLayer r:embed="rId5">
-                                    <a14:imgEffect>
-                                      <a14:colorTemperature colorTemp="3121"/>
-                                    </a14:imgEffect>
-                                    <a14:imgEffect>
-                                      <a14:saturation sat="0"/>
-                                    </a14:imgEffect>
-                                  </a14:imgLayer>
-                                </a14:imgProps>
-                              </a:ext>
-                              <a:ext uri="{28A0092B-C50C-407E-A947-70E740481C1C}">
-                                <a14:useLocalDpi xmlns:a14="http://schemas.microsoft.com/office/drawing/2010/main" val="0"/>
-                              </a:ext>
-                            </a:extLst>
-                          </a:blip>
-                          <a:stretch>
-                            <a:fillRect/>
-                          </a:stretch>
-                        </pic:blipFill>
-                        <pic:spPr>
-                          <a:xfrm>
-                            <a:off x="1611086" y="1153886"/>
-                            <a:ext cx="984885" cy="984885"/>
-                          </a:xfrm>
-                          <a:prstGeom prst="rect">
-                            <a:avLst/>
-                          </a:prstGeom>
-                        </pic:spPr>
-                      </pic:pic>
                       <wpg:grpSp>
                         <wpg:cNvPr id="34" name="Grupo 34"/>
                         <wpg:cNvGrpSpPr/>
                         <wpg:grpSpPr>
                           <a:xfrm>
-                            <a:off x="1055914" y="2242457"/>
-                            <a:ext cx="1592580" cy="1422400"/>
+                            <a:off x="1333500" y="1899558"/>
+                            <a:ext cx="1238885" cy="1323340"/>
                             <a:chOff x="0" y="0"/>
                             <a:chExt cx="4876800" cy="5220335"/>
                           </a:xfrm>
@@ -1298,7 +1261,7 @@
                             </pic:cNvPicPr>
                           </pic:nvPicPr>
                           <pic:blipFill>
-                            <a:blip r:embed="rId6" cstate="print">
+                            <a:blip r:embed="rId4" cstate="print">
                               <a:duotone>
                                 <a:schemeClr val="accent3">
                                   <a:shade val="45000"/>
@@ -1311,7 +1274,7 @@
                                   <a14:useLocalDpi xmlns:a14="http://schemas.microsoft.com/office/drawing/2010/main" val="0"/>
                                 </a:ext>
                                 <a:ext uri="{837473B0-CC2E-450A-ABE3-18F120FF3D39}">
-                                  <a1611:picAttrSrcUrl xmlns:a1611="http://schemas.microsoft.com/office/drawing/2016/11/main" r:id="rId7"/>
+                                  <a1611:picAttrSrcUrl xmlns:a1611="http://schemas.microsoft.com/office/drawing/2016/11/main" r:id="rId5"/>
                                 </a:ext>
                               </a:extLst>
                             </a:blip>
@@ -1363,7 +1326,7 @@
                                   </w:rPr>
                                   <w:t xml:space="preserve">A imagem </w:t>
                                 </w:r>
-                                <w:hyperlink r:id="rId8" w:history="1">
+                                <w:hyperlink r:id="rId6" w:history="1">
                                   <w:r>
                                     <w:rPr>
                                       <w:rStyle w:val="Hiperligao"/>
@@ -1380,7 +1343,7 @@
                                   </w:rPr>
                                   <w:t xml:space="preserve"> de Autor Desconhecido está licenciada ao abrigo da </w:t>
                                 </w:r>
-                                <w:hyperlink r:id="rId9" w:history="1">
+                                <w:hyperlink r:id="rId7" w:history="1">
                                   <w:r>
                                     <w:rPr>
                                       <w:rStyle w:val="Hiperligao"/>
@@ -1401,15 +1364,334 @@
                           </wps:bodyPr>
                         </wps:wsp>
                       </wpg:grpSp>
+                      <wps:wsp>
+                        <wps:cNvPr id="18" name="Conexão reta unidirecional 18"/>
+                        <wps:cNvCnPr/>
+                        <wps:spPr>
+                          <a:xfrm>
+                            <a:off x="2607129" y="364672"/>
+                            <a:ext cx="1280614" cy="780143"/>
+                          </a:xfrm>
+                          <a:prstGeom prst="straightConnector1">
+                            <a:avLst/>
+                          </a:prstGeom>
+                          <a:ln w="28575">
+                            <a:solidFill>
+                              <a:schemeClr val="bg1">
+                                <a:lumMod val="50000"/>
+                              </a:schemeClr>
+                            </a:solidFill>
+                            <a:tailEnd type="triangle"/>
+                          </a:ln>
+                        </wps:spPr>
+                        <wps:style>
+                          <a:lnRef idx="3">
+                            <a:schemeClr val="dk1"/>
+                          </a:lnRef>
+                          <a:fillRef idx="0">
+                            <a:schemeClr val="dk1"/>
+                          </a:fillRef>
+                          <a:effectRef idx="2">
+                            <a:schemeClr val="dk1"/>
+                          </a:effectRef>
+                          <a:fontRef idx="minor">
+                            <a:schemeClr val="tx1"/>
+                          </a:fontRef>
+                        </wps:style>
+                        <wps:bodyPr/>
+                      </wps:wsp>
+                      <wpg:grpSp>
+                        <wpg:cNvPr id="36" name="Grupo 36"/>
+                        <wpg:cNvGrpSpPr/>
+                        <wpg:grpSpPr>
+                          <a:xfrm>
+                            <a:off x="1698171" y="0"/>
+                            <a:ext cx="671830" cy="664845"/>
+                            <a:chOff x="-128506" y="0"/>
+                            <a:chExt cx="709338" cy="606966"/>
+                          </a:xfrm>
+                        </wpg:grpSpPr>
+                        <wps:wsp>
+                          <wps:cNvPr id="19" name="Retângulo: Cantos Arredondados 19"/>
+                          <wps:cNvSpPr/>
+                          <wps:spPr>
+                            <a:xfrm>
+                              <a:off x="-128506" y="0"/>
+                              <a:ext cx="706120" cy="604520"/>
+                            </a:xfrm>
+                            <a:prstGeom prst="roundRect">
+                              <a:avLst/>
+                            </a:prstGeom>
+                            <a:solidFill>
+                              <a:schemeClr val="bg1">
+                                <a:lumMod val="50000"/>
+                              </a:schemeClr>
+                            </a:solidFill>
+                            <a:ln>
+                              <a:noFill/>
+                            </a:ln>
+                          </wps:spPr>
+                          <wps:style>
+                            <a:lnRef idx="2">
+                              <a:schemeClr val="accent1">
+                                <a:shade val="50000"/>
+                              </a:schemeClr>
+                            </a:lnRef>
+                            <a:fillRef idx="1">
+                              <a:schemeClr val="accent1"/>
+                            </a:fillRef>
+                            <a:effectRef idx="0">
+                              <a:schemeClr val="accent1"/>
+                            </a:effectRef>
+                            <a:fontRef idx="minor">
+                              <a:schemeClr val="lt1"/>
+                            </a:fontRef>
+                          </wps:style>
+                          <wps:bodyPr rot="0" spcFirstLastPara="0" vertOverflow="overflow" horzOverflow="overflow" vert="horz" wrap="square" lIns="91440" tIns="45720" rIns="91440" bIns="45720" numCol="1" spcCol="0" rtlCol="0" fromWordArt="0" anchor="ctr" anchorCtr="0" forceAA="0" compatLnSpc="1">
+                            <a:prstTxWarp prst="textNoShape">
+                              <a:avLst/>
+                            </a:prstTxWarp>
+                            <a:noAutofit/>
+                          </wps:bodyPr>
+                        </wps:wsp>
+                        <pic:pic xmlns:pic="http://schemas.openxmlformats.org/drawingml/2006/picture">
+                          <pic:nvPicPr>
+                            <pic:cNvPr id="21" name="Imagem 21"/>
+                            <pic:cNvPicPr>
+                              <a:picLocks noChangeAspect="1"/>
+                            </pic:cNvPicPr>
+                          </pic:nvPicPr>
+                          <pic:blipFill>
+                            <a:blip r:embed="rId8" cstate="print">
+                              <a:lum bright="70000" contrast="-70000"/>
+                              <a:extLst>
+                                <a:ext uri="{BEBA8EAE-BF5A-486C-A8C5-ECC9F3942E4B}">
+                                  <a14:imgProps xmlns:a14="http://schemas.microsoft.com/office/drawing/2010/main">
+                                    <a14:imgLayer r:embed="rId9">
+                                      <a14:imgEffect>
+                                        <a14:colorTemperature colorTemp="4700"/>
+                                      </a14:imgEffect>
+                                    </a14:imgLayer>
+                                  </a14:imgProps>
+                                </a:ext>
+                                <a:ext uri="{28A0092B-C50C-407E-A947-70E740481C1C}">
+                                  <a14:useLocalDpi xmlns:a14="http://schemas.microsoft.com/office/drawing/2010/main" val="0"/>
+                                </a:ext>
+                              </a:extLst>
+                            </a:blip>
+                            <a:srcRect/>
+                            <a:stretch>
+                              <a:fillRect/>
+                            </a:stretch>
+                          </pic:blipFill>
+                          <pic:spPr bwMode="auto">
+                            <a:xfrm>
+                              <a:off x="78708" y="75894"/>
+                              <a:ext cx="330808" cy="330790"/>
+                            </a:xfrm>
+                            <a:prstGeom prst="rect">
+                              <a:avLst/>
+                            </a:prstGeom>
+                            <a:noFill/>
+                          </pic:spPr>
+                        </pic:pic>
+                        <pic:pic xmlns:pic="http://schemas.openxmlformats.org/drawingml/2006/picture">
+                          <pic:nvPicPr>
+                            <pic:cNvPr id="27" name="Imagem 27"/>
+                            <pic:cNvPicPr>
+                              <a:picLocks noChangeAspect="1"/>
+                            </pic:cNvPicPr>
+                          </pic:nvPicPr>
+                          <pic:blipFill rotWithShape="1">
+                            <a:blip r:embed="rId10" cstate="print">
+                              <a:lum bright="70000" contrast="-70000"/>
+                              <a:extLst>
+                                <a:ext uri="{BEBA8EAE-BF5A-486C-A8C5-ECC9F3942E4B}">
+                                  <a14:imgProps xmlns:a14="http://schemas.microsoft.com/office/drawing/2010/main">
+                                    <a14:imgLayer r:embed="rId11">
+                                      <a14:imgEffect>
+                                        <a14:backgroundRemoval t="10000" b="90000" l="10000" r="90000">
+                                          <a14:foregroundMark x1="50541" y1="41081" x2="50541" y2="41892"/>
+                                          <a14:foregroundMark x1="53514" y1="36757" x2="53514" y2="36757"/>
+                                          <a14:foregroundMark x1="57838" y1="33784" x2="57838" y2="33784"/>
+                                          <a14:foregroundMark x1="32973" y1="70270" x2="32973" y2="70270"/>
+                                          <a14:foregroundMark x1="38919" y1="71892" x2="38919" y2="71892"/>
+                                          <a14:foregroundMark x1="44324" y1="69459" x2="44324" y2="69459"/>
+                                          <a14:foregroundMark x1="50811" y1="70270" x2="50811" y2="70270"/>
+                                          <a14:foregroundMark x1="56486" y1="70541" x2="56486" y2="70541"/>
+                                          <a14:foregroundMark x1="63243" y1="71892" x2="63243" y2="71892"/>
+                                          <a14:backgroundMark x1="11351" y1="34865" x2="17027" y2="44865"/>
+                                          <a14:backgroundMark x1="17027" y1="44865" x2="17027" y2="44865"/>
+                                          <a14:backgroundMark x1="64865" y1="70000" x2="64865" y2="70000"/>
+                                        </a14:backgroundRemoval>
+                                      </a14:imgEffect>
+                                    </a14:imgLayer>
+                                  </a14:imgProps>
+                                </a:ext>
+                                <a:ext uri="{28A0092B-C50C-407E-A947-70E740481C1C}">
+                                  <a14:useLocalDpi xmlns:a14="http://schemas.microsoft.com/office/drawing/2010/main" val="0"/>
+                                </a:ext>
+                              </a:extLst>
+                            </a:blip>
+                            <a:srcRect l="26301" t="17943" r="22634" b="40207"/>
+                            <a:stretch/>
+                          </pic:blipFill>
+                          <pic:spPr bwMode="auto">
+                            <a:xfrm flipH="1" flipV="1">
+                              <a:off x="-117272" y="406682"/>
+                              <a:ext cx="240743" cy="197186"/>
+                            </a:xfrm>
+                            <a:prstGeom prst="rect">
+                              <a:avLst/>
+                            </a:prstGeom>
+                            <a:ln>
+                              <a:noFill/>
+                            </a:ln>
+                            <a:extLst>
+                              <a:ext uri="{53640926-AAD7-44D8-BBD7-CCE9431645EC}">
+                                <a14:shadowObscured xmlns:a14="http://schemas.microsoft.com/office/drawing/2010/main"/>
+                              </a:ext>
+                            </a:extLst>
+                          </pic:spPr>
+                        </pic:pic>
+                        <pic:pic xmlns:pic="http://schemas.openxmlformats.org/drawingml/2006/picture">
+                          <pic:nvPicPr>
+                            <pic:cNvPr id="30" name="Imagem 30"/>
+                            <pic:cNvPicPr>
+                              <a:picLocks noChangeAspect="1"/>
+                            </pic:cNvPicPr>
+                          </pic:nvPicPr>
+                          <pic:blipFill rotWithShape="1">
+                            <a:blip r:embed="rId10" cstate="print">
+                              <a:lum bright="70000" contrast="-70000"/>
+                              <a:extLst>
+                                <a:ext uri="{BEBA8EAE-BF5A-486C-A8C5-ECC9F3942E4B}">
+                                  <a14:imgProps xmlns:a14="http://schemas.microsoft.com/office/drawing/2010/main">
+                                    <a14:imgLayer r:embed="rId11">
+                                      <a14:imgEffect>
+                                        <a14:backgroundRemoval t="10000" b="90000" l="10000" r="90000">
+                                          <a14:foregroundMark x1="50541" y1="41081" x2="50541" y2="41892"/>
+                                          <a14:foregroundMark x1="53514" y1="36757" x2="53514" y2="36757"/>
+                                          <a14:foregroundMark x1="57838" y1="33784" x2="57838" y2="33784"/>
+                                          <a14:foregroundMark x1="32973" y1="70270" x2="32973" y2="70270"/>
+                                          <a14:foregroundMark x1="38919" y1="71892" x2="38919" y2="71892"/>
+                                          <a14:foregroundMark x1="44324" y1="69459" x2="44324" y2="69459"/>
+                                          <a14:foregroundMark x1="50811" y1="70270" x2="50811" y2="70270"/>
+                                          <a14:foregroundMark x1="56486" y1="70541" x2="56486" y2="70541"/>
+                                          <a14:foregroundMark x1="63243" y1="71892" x2="63243" y2="71892"/>
+                                          <a14:backgroundMark x1="11351" y1="34865" x2="17027" y2="44865"/>
+                                          <a14:backgroundMark x1="17027" y1="44865" x2="17027" y2="44865"/>
+                                          <a14:backgroundMark x1="64865" y1="70000" x2="64865" y2="70000"/>
+                                        </a14:backgroundRemoval>
+                                      </a14:imgEffect>
+                                    </a14:imgLayer>
+                                  </a14:imgProps>
+                                </a:ext>
+                                <a:ext uri="{28A0092B-C50C-407E-A947-70E740481C1C}">
+                                  <a14:useLocalDpi xmlns:a14="http://schemas.microsoft.com/office/drawing/2010/main" val="0"/>
+                                </a:ext>
+                              </a:extLst>
+                            </a:blip>
+                            <a:srcRect l="26301" t="17943" r="22634" b="40207"/>
+                            <a:stretch/>
+                          </pic:blipFill>
+                          <pic:spPr bwMode="auto">
+                            <a:xfrm flipV="1">
+                              <a:off x="340089" y="409779"/>
+                              <a:ext cx="240743" cy="197187"/>
+                            </a:xfrm>
+                            <a:prstGeom prst="rect">
+                              <a:avLst/>
+                            </a:prstGeom>
+                            <a:ln>
+                              <a:noFill/>
+                            </a:ln>
+                            <a:extLst>
+                              <a:ext uri="{53640926-AAD7-44D8-BBD7-CCE9431645EC}">
+                                <a14:shadowObscured xmlns:a14="http://schemas.microsoft.com/office/drawing/2010/main"/>
+                              </a:ext>
+                            </a:extLst>
+                          </pic:spPr>
+                        </pic:pic>
+                      </wpg:grpSp>
+                      <wps:wsp>
+                        <wps:cNvPr id="38" name="Conexão reta unidirecional 38"/>
+                        <wps:cNvCnPr/>
+                        <wps:spPr>
+                          <a:xfrm flipV="1">
+                            <a:off x="783771" y="342900"/>
+                            <a:ext cx="791664" cy="553176"/>
+                          </a:xfrm>
+                          <a:prstGeom prst="straightConnector1">
+                            <a:avLst/>
+                          </a:prstGeom>
+                          <a:ln>
+                            <a:prstDash val="sysDot"/>
+                            <a:headEnd type="none" w="med" len="med"/>
+                            <a:tailEnd type="triangle" w="med" len="med"/>
+                          </a:ln>
+                        </wps:spPr>
+                        <wps:style>
+                          <a:lnRef idx="2">
+                            <a:schemeClr val="accent3"/>
+                          </a:lnRef>
+                          <a:fillRef idx="0">
+                            <a:schemeClr val="accent3"/>
+                          </a:fillRef>
+                          <a:effectRef idx="1">
+                            <a:schemeClr val="accent3"/>
+                          </a:effectRef>
+                          <a:fontRef idx="minor">
+                            <a:schemeClr val="tx1"/>
+                          </a:fontRef>
+                        </wps:style>
+                        <wps:bodyPr/>
+                      </wps:wsp>
+                      <pic:pic xmlns:pic="http://schemas.openxmlformats.org/drawingml/2006/picture">
+                        <pic:nvPicPr>
+                          <pic:cNvPr id="37" name="Imagem 37"/>
+                          <pic:cNvPicPr>
+                            <a:picLocks noChangeAspect="1"/>
+                          </pic:cNvPicPr>
+                        </pic:nvPicPr>
+                        <pic:blipFill rotWithShape="1">
+                          <a:blip r:embed="rId12" cstate="print">
+                            <a:extLst>
+                              <a:ext uri="{28A0092B-C50C-407E-A947-70E740481C1C}">
+                                <a14:useLocalDpi xmlns:a14="http://schemas.microsoft.com/office/drawing/2010/main" val="0"/>
+                              </a:ext>
+                            </a:extLst>
+                          </a:blip>
+                          <a:srcRect l="14849" t="13538" r="10015" b="16131"/>
+                          <a:stretch/>
+                        </pic:blipFill>
+                        <pic:spPr bwMode="auto">
+                          <a:xfrm>
+                            <a:off x="0" y="593272"/>
+                            <a:ext cx="711200" cy="665480"/>
+                          </a:xfrm>
+                          <a:prstGeom prst="rect">
+                            <a:avLst/>
+                          </a:prstGeom>
+                          <a:ln>
+                            <a:noFill/>
+                          </a:ln>
+                          <a:extLst>
+                            <a:ext uri="{53640926-AAD7-44D8-BBD7-CCE9431645EC}">
+                              <a14:shadowObscured xmlns:a14="http://schemas.microsoft.com/office/drawing/2010/main"/>
+                            </a:ext>
+                          </a:extLst>
+                        </pic:spPr>
+                      </pic:pic>
                       <wpg:grpSp>
                         <wpg:cNvPr id="12" name="Grupo 12"/>
                         <wpg:cNvGrpSpPr/>
                         <wpg:grpSpPr>
                           <a:xfrm>
-                            <a:off x="4071257" y="1219200"/>
-                            <a:ext cx="409575" cy="1171575"/>
-                            <a:chOff x="0" y="47625"/>
-                            <a:chExt cx="752475" cy="1638300"/>
+                            <a:off x="3984171" y="898072"/>
+                            <a:ext cx="286184" cy="916305"/>
+                            <a:chOff x="0" y="47624"/>
+                            <a:chExt cx="752475" cy="1638301"/>
                           </a:xfrm>
                         </wpg:grpSpPr>
                         <wps:wsp>
@@ -1417,8 +1699,8 @@
                           <wps:cNvSpPr/>
                           <wps:spPr>
                             <a:xfrm>
-                              <a:off x="0" y="47625"/>
-                              <a:ext cx="752475" cy="1638300"/>
+                              <a:off x="0" y="47624"/>
+                              <a:ext cx="752475" cy="1638301"/>
                             </a:xfrm>
                             <a:prstGeom prst="roundRect">
                               <a:avLst/>
@@ -1547,8 +1829,8 @@
                         <wps:cNvCnPr/>
                         <wps:spPr>
                           <a:xfrm flipV="1">
-                            <a:off x="2601686" y="2068286"/>
-                            <a:ext cx="1233593" cy="872067"/>
+                            <a:off x="2607129" y="1600200"/>
+                            <a:ext cx="1258382" cy="891903"/>
                           </a:xfrm>
                           <a:prstGeom prst="straightConnector1">
                             <a:avLst/>
@@ -1579,413 +1861,12 @@
                         <wps:bodyPr/>
                       </wps:wsp>
                       <wps:wsp>
-                        <wps:cNvPr id="14" name="Conexão reta unidirecional 14"/>
-                        <wps:cNvCnPr/>
-                        <wps:spPr>
-                          <a:xfrm>
-                            <a:off x="2471057" y="1687286"/>
-                            <a:ext cx="1365462" cy="77047"/>
-                          </a:xfrm>
-                          <a:prstGeom prst="straightConnector1">
-                            <a:avLst/>
-                          </a:prstGeom>
-                          <a:ln w="28575">
-                            <a:solidFill>
-                              <a:schemeClr val="bg1">
-                                <a:lumMod val="50000"/>
-                              </a:schemeClr>
-                            </a:solidFill>
-                            <a:tailEnd type="triangle"/>
-                          </a:ln>
-                        </wps:spPr>
-                        <wps:style>
-                          <a:lnRef idx="3">
-                            <a:schemeClr val="dk1"/>
-                          </a:lnRef>
-                          <a:fillRef idx="0">
-                            <a:schemeClr val="dk1"/>
-                          </a:fillRef>
-                          <a:effectRef idx="2">
-                            <a:schemeClr val="dk1"/>
-                          </a:effectRef>
-                          <a:fontRef idx="minor">
-                            <a:schemeClr val="tx1"/>
-                          </a:fontRef>
-                        </wps:style>
-                        <wps:bodyPr/>
-                      </wps:wsp>
-                      <wps:wsp>
-                        <wps:cNvPr id="18" name="Conexão reta unidirecional 18"/>
-                        <wps:cNvCnPr/>
-                        <wps:spPr>
-                          <a:xfrm>
-                            <a:off x="2471011" y="337432"/>
-                            <a:ext cx="1366040" cy="1206924"/>
-                          </a:xfrm>
-                          <a:prstGeom prst="straightConnector1">
-                            <a:avLst/>
-                          </a:prstGeom>
-                          <a:ln w="28575">
-                            <a:solidFill>
-                              <a:schemeClr val="bg1">
-                                <a:lumMod val="50000"/>
-                              </a:schemeClr>
-                            </a:solidFill>
-                            <a:tailEnd type="triangle"/>
-                          </a:ln>
-                        </wps:spPr>
-                        <wps:style>
-                          <a:lnRef idx="3">
-                            <a:schemeClr val="dk1"/>
-                          </a:lnRef>
-                          <a:fillRef idx="0">
-                            <a:schemeClr val="dk1"/>
-                          </a:fillRef>
-                          <a:effectRef idx="2">
-                            <a:schemeClr val="dk1"/>
-                          </a:effectRef>
-                          <a:fontRef idx="minor">
-                            <a:schemeClr val="tx1"/>
-                          </a:fontRef>
-                        </wps:style>
-                        <wps:bodyPr/>
-                      </wps:wsp>
-                      <wpg:grpSp>
-                        <wpg:cNvPr id="36" name="Grupo 36"/>
-                        <wpg:cNvGrpSpPr/>
-                        <wpg:grpSpPr>
-                          <a:xfrm>
-                            <a:off x="1697751" y="0"/>
-                            <a:ext cx="672198" cy="664874"/>
-                            <a:chOff x="-128506" y="0"/>
-                            <a:chExt cx="709338" cy="606966"/>
-                          </a:xfrm>
-                        </wpg:grpSpPr>
-                        <wps:wsp>
-                          <wps:cNvPr id="19" name="Retângulo: Cantos Arredondados 19"/>
-                          <wps:cNvSpPr/>
-                          <wps:spPr>
-                            <a:xfrm>
-                              <a:off x="-128506" y="0"/>
-                              <a:ext cx="706120" cy="604520"/>
-                            </a:xfrm>
-                            <a:prstGeom prst="roundRect">
-                              <a:avLst/>
-                            </a:prstGeom>
-                            <a:solidFill>
-                              <a:schemeClr val="bg1">
-                                <a:lumMod val="50000"/>
-                              </a:schemeClr>
-                            </a:solidFill>
-                            <a:ln>
-                              <a:noFill/>
-                            </a:ln>
-                          </wps:spPr>
-                          <wps:style>
-                            <a:lnRef idx="2">
-                              <a:schemeClr val="accent1">
-                                <a:shade val="50000"/>
-                              </a:schemeClr>
-                            </a:lnRef>
-                            <a:fillRef idx="1">
-                              <a:schemeClr val="accent1"/>
-                            </a:fillRef>
-                            <a:effectRef idx="0">
-                              <a:schemeClr val="accent1"/>
-                            </a:effectRef>
-                            <a:fontRef idx="minor">
-                              <a:schemeClr val="lt1"/>
-                            </a:fontRef>
-                          </wps:style>
-                          <wps:bodyPr rot="0" spcFirstLastPara="0" vertOverflow="overflow" horzOverflow="overflow" vert="horz" wrap="square" lIns="91440" tIns="45720" rIns="91440" bIns="45720" numCol="1" spcCol="0" rtlCol="0" fromWordArt="0" anchor="ctr" anchorCtr="0" forceAA="0" compatLnSpc="1">
-                            <a:prstTxWarp prst="textNoShape">
-                              <a:avLst/>
-                            </a:prstTxWarp>
-                            <a:noAutofit/>
-                          </wps:bodyPr>
-                        </wps:wsp>
-                        <pic:pic xmlns:pic="http://schemas.openxmlformats.org/drawingml/2006/picture">
-                          <pic:nvPicPr>
-                            <pic:cNvPr id="21" name="Imagem 21"/>
-                            <pic:cNvPicPr>
-                              <a:picLocks noChangeAspect="1"/>
-                            </pic:cNvPicPr>
-                          </pic:nvPicPr>
-                          <pic:blipFill>
-                            <a:blip r:embed="rId10" cstate="print">
-                              <a:lum bright="70000" contrast="-70000"/>
-                              <a:extLst>
-                                <a:ext uri="{BEBA8EAE-BF5A-486C-A8C5-ECC9F3942E4B}">
-                                  <a14:imgProps xmlns:a14="http://schemas.microsoft.com/office/drawing/2010/main">
-                                    <a14:imgLayer r:embed="rId11">
-                                      <a14:imgEffect>
-                                        <a14:colorTemperature colorTemp="4700"/>
-                                      </a14:imgEffect>
-                                    </a14:imgLayer>
-                                  </a14:imgProps>
-                                </a:ext>
-                                <a:ext uri="{28A0092B-C50C-407E-A947-70E740481C1C}">
-                                  <a14:useLocalDpi xmlns:a14="http://schemas.microsoft.com/office/drawing/2010/main" val="0"/>
-                                </a:ext>
-                              </a:extLst>
-                            </a:blip>
-                            <a:srcRect/>
-                            <a:stretch>
-                              <a:fillRect/>
-                            </a:stretch>
-                          </pic:blipFill>
-                          <pic:spPr bwMode="auto">
-                            <a:xfrm>
-                              <a:off x="78708" y="75894"/>
-                              <a:ext cx="330808" cy="330790"/>
-                            </a:xfrm>
-                            <a:prstGeom prst="rect">
-                              <a:avLst/>
-                            </a:prstGeom>
-                            <a:noFill/>
-                          </pic:spPr>
-                        </pic:pic>
-                        <pic:pic xmlns:pic="http://schemas.openxmlformats.org/drawingml/2006/picture">
-                          <pic:nvPicPr>
-                            <pic:cNvPr id="27" name="Imagem 27"/>
-                            <pic:cNvPicPr>
-                              <a:picLocks noChangeAspect="1"/>
-                            </pic:cNvPicPr>
-                          </pic:nvPicPr>
-                          <pic:blipFill rotWithShape="1">
-                            <a:blip r:embed="rId12" cstate="print">
-                              <a:lum bright="70000" contrast="-70000"/>
-                              <a:extLst>
-                                <a:ext uri="{BEBA8EAE-BF5A-486C-A8C5-ECC9F3942E4B}">
-                                  <a14:imgProps xmlns:a14="http://schemas.microsoft.com/office/drawing/2010/main">
-                                    <a14:imgLayer r:embed="rId13">
-                                      <a14:imgEffect>
-                                        <a14:backgroundRemoval t="10000" b="90000" l="10000" r="90000">
-                                          <a14:foregroundMark x1="50541" y1="41081" x2="50541" y2="41892"/>
-                                          <a14:foregroundMark x1="53514" y1="36757" x2="53514" y2="36757"/>
-                                          <a14:foregroundMark x1="57838" y1="33784" x2="57838" y2="33784"/>
-                                          <a14:foregroundMark x1="32973" y1="70270" x2="32973" y2="70270"/>
-                                          <a14:foregroundMark x1="38919" y1="71892" x2="38919" y2="71892"/>
-                                          <a14:foregroundMark x1="44324" y1="69459" x2="44324" y2="69459"/>
-                                          <a14:foregroundMark x1="50811" y1="70270" x2="50811" y2="70270"/>
-                                          <a14:foregroundMark x1="56486" y1="70541" x2="56486" y2="70541"/>
-                                          <a14:foregroundMark x1="63243" y1="71892" x2="63243" y2="71892"/>
-                                          <a14:backgroundMark x1="11351" y1="34865" x2="17027" y2="44865"/>
-                                          <a14:backgroundMark x1="17027" y1="44865" x2="17027" y2="44865"/>
-                                          <a14:backgroundMark x1="64865" y1="70000" x2="64865" y2="70000"/>
-                                        </a14:backgroundRemoval>
-                                      </a14:imgEffect>
-                                    </a14:imgLayer>
-                                  </a14:imgProps>
-                                </a:ext>
-                                <a:ext uri="{28A0092B-C50C-407E-A947-70E740481C1C}">
-                                  <a14:useLocalDpi xmlns:a14="http://schemas.microsoft.com/office/drawing/2010/main" val="0"/>
-                                </a:ext>
-                              </a:extLst>
-                            </a:blip>
-                            <a:srcRect l="26301" t="17943" r="22634" b="40207"/>
-                            <a:stretch/>
-                          </pic:blipFill>
-                          <pic:spPr bwMode="auto">
-                            <a:xfrm flipH="1" flipV="1">
-                              <a:off x="-117272" y="406682"/>
-                              <a:ext cx="240743" cy="197186"/>
-                            </a:xfrm>
-                            <a:prstGeom prst="rect">
-                              <a:avLst/>
-                            </a:prstGeom>
-                            <a:ln>
-                              <a:noFill/>
-                            </a:ln>
-                            <a:extLst>
-                              <a:ext uri="{53640926-AAD7-44D8-BBD7-CCE9431645EC}">
-                                <a14:shadowObscured xmlns:a14="http://schemas.microsoft.com/office/drawing/2010/main"/>
-                              </a:ext>
-                            </a:extLst>
-                          </pic:spPr>
-                        </pic:pic>
-                        <pic:pic xmlns:pic="http://schemas.openxmlformats.org/drawingml/2006/picture">
-                          <pic:nvPicPr>
-                            <pic:cNvPr id="30" name="Imagem 30"/>
-                            <pic:cNvPicPr>
-                              <a:picLocks noChangeAspect="1"/>
-                            </pic:cNvPicPr>
-                          </pic:nvPicPr>
-                          <pic:blipFill rotWithShape="1">
-                            <a:blip r:embed="rId12" cstate="print">
-                              <a:lum bright="70000" contrast="-70000"/>
-                              <a:extLst>
-                                <a:ext uri="{BEBA8EAE-BF5A-486C-A8C5-ECC9F3942E4B}">
-                                  <a14:imgProps xmlns:a14="http://schemas.microsoft.com/office/drawing/2010/main">
-                                    <a14:imgLayer r:embed="rId13">
-                                      <a14:imgEffect>
-                                        <a14:backgroundRemoval t="10000" b="90000" l="10000" r="90000">
-                                          <a14:foregroundMark x1="50541" y1="41081" x2="50541" y2="41892"/>
-                                          <a14:foregroundMark x1="53514" y1="36757" x2="53514" y2="36757"/>
-                                          <a14:foregroundMark x1="57838" y1="33784" x2="57838" y2="33784"/>
-                                          <a14:foregroundMark x1="32973" y1="70270" x2="32973" y2="70270"/>
-                                          <a14:foregroundMark x1="38919" y1="71892" x2="38919" y2="71892"/>
-                                          <a14:foregroundMark x1="44324" y1="69459" x2="44324" y2="69459"/>
-                                          <a14:foregroundMark x1="50811" y1="70270" x2="50811" y2="70270"/>
-                                          <a14:foregroundMark x1="56486" y1="70541" x2="56486" y2="70541"/>
-                                          <a14:foregroundMark x1="63243" y1="71892" x2="63243" y2="71892"/>
-                                          <a14:backgroundMark x1="11351" y1="34865" x2="17027" y2="44865"/>
-                                          <a14:backgroundMark x1="17027" y1="44865" x2="17027" y2="44865"/>
-                                          <a14:backgroundMark x1="64865" y1="70000" x2="64865" y2="70000"/>
-                                        </a14:backgroundRemoval>
-                                      </a14:imgEffect>
-                                    </a14:imgLayer>
-                                  </a14:imgProps>
-                                </a:ext>
-                                <a:ext uri="{28A0092B-C50C-407E-A947-70E740481C1C}">
-                                  <a14:useLocalDpi xmlns:a14="http://schemas.microsoft.com/office/drawing/2010/main" val="0"/>
-                                </a:ext>
-                              </a:extLst>
-                            </a:blip>
-                            <a:srcRect l="26301" t="17943" r="22634" b="40207"/>
-                            <a:stretch/>
-                          </pic:blipFill>
-                          <pic:spPr bwMode="auto">
-                            <a:xfrm flipV="1">
-                              <a:off x="340089" y="409779"/>
-                              <a:ext cx="240743" cy="197187"/>
-                            </a:xfrm>
-                            <a:prstGeom prst="rect">
-                              <a:avLst/>
-                            </a:prstGeom>
-                            <a:ln>
-                              <a:noFill/>
-                            </a:ln>
-                            <a:extLst>
-                              <a:ext uri="{53640926-AAD7-44D8-BBD7-CCE9431645EC}">
-                                <a14:shadowObscured xmlns:a14="http://schemas.microsoft.com/office/drawing/2010/main"/>
-                              </a:ext>
-                            </a:extLst>
-                          </pic:spPr>
-                        </pic:pic>
-                      </wpg:grpSp>
-                      <pic:pic xmlns:pic="http://schemas.openxmlformats.org/drawingml/2006/picture">
-                        <pic:nvPicPr>
-                          <pic:cNvPr id="37" name="Imagem 37"/>
-                          <pic:cNvPicPr>
-                            <a:picLocks noChangeAspect="1"/>
-                          </pic:cNvPicPr>
-                        </pic:nvPicPr>
-                        <pic:blipFill rotWithShape="1">
-                          <a:blip r:embed="rId14" cstate="print">
-                            <a:extLst>
-                              <a:ext uri="{28A0092B-C50C-407E-A947-70E740481C1C}">
-                                <a14:useLocalDpi xmlns:a14="http://schemas.microsoft.com/office/drawing/2010/main" val="0"/>
-                              </a:ext>
-                            </a:extLst>
-                          </a:blip>
-                          <a:srcRect l="14849" t="13538" r="10015" b="16131"/>
-                          <a:stretch/>
-                        </pic:blipFill>
-                        <pic:spPr bwMode="auto">
-                          <a:xfrm>
-                            <a:off x="0" y="489857"/>
-                            <a:ext cx="711200" cy="665480"/>
-                          </a:xfrm>
-                          <a:prstGeom prst="rect">
-                            <a:avLst/>
-                          </a:prstGeom>
-                          <a:ln>
-                            <a:noFill/>
-                          </a:ln>
-                          <a:extLst>
-                            <a:ext uri="{53640926-AAD7-44D8-BBD7-CCE9431645EC}">
-                              <a14:shadowObscured xmlns:a14="http://schemas.microsoft.com/office/drawing/2010/main"/>
-                            </a:ext>
-                          </a:extLst>
-                        </pic:spPr>
-                      </pic:pic>
-                      <wps:wsp>
-                        <wps:cNvPr id="38" name="Conexão reta unidirecional 38"/>
-                        <wps:cNvCnPr/>
-                        <wps:spPr>
-                          <a:xfrm flipV="1">
-                            <a:off x="707558" y="348317"/>
-                            <a:ext cx="903498" cy="312095"/>
-                          </a:xfrm>
-                          <a:prstGeom prst="straightConnector1">
-                            <a:avLst/>
-                          </a:prstGeom>
-                          <a:ln>
-                            <a:prstDash val="sysDot"/>
-                            <a:headEnd type="none" w="med" len="med"/>
-                            <a:tailEnd type="triangle" w="med" len="med"/>
-                          </a:ln>
-                        </wps:spPr>
-                        <wps:style>
-                          <a:lnRef idx="2">
-                            <a:schemeClr val="accent3"/>
-                          </a:lnRef>
-                          <a:fillRef idx="0">
-                            <a:schemeClr val="accent3"/>
-                          </a:fillRef>
-                          <a:effectRef idx="1">
-                            <a:schemeClr val="accent3"/>
-                          </a:effectRef>
-                          <a:fontRef idx="minor">
-                            <a:schemeClr val="tx1"/>
-                          </a:fontRef>
-                        </wps:style>
-                        <wps:bodyPr/>
-                      </wps:wsp>
-                      <wps:wsp>
-                        <wps:cNvPr id="40" name="Caixa de Texto 2"/>
-                        <wps:cNvSpPr txBox="1">
-                          <a:spLocks noChangeArrowheads="1"/>
-                        </wps:cNvSpPr>
-                        <wps:spPr bwMode="auto">
-                          <a:xfrm>
-                            <a:off x="1894114" y="1295400"/>
-                            <a:ext cx="448310" cy="245110"/>
-                          </a:xfrm>
-                          <a:prstGeom prst="rect">
-                            <a:avLst/>
-                          </a:prstGeom>
-                          <a:noFill/>
-                          <a:ln w="9525">
-                            <a:noFill/>
-                            <a:miter lim="800000"/>
-                            <a:headEnd/>
-                            <a:tailEnd/>
-                          </a:ln>
-                        </wps:spPr>
-                        <wps:txbx>
-                          <w:txbxContent>
-                            <w:p>
-                              <w:pPr>
-                                <w:rPr>
-                                  <w:b/>
-                                  <w:color w:val="A6A6A6" w:themeColor="background1" w:themeShade="A6"/>
-                                  <w:sz w:val="20"/>
-                                </w:rPr>
-                              </w:pPr>
-                              <w:r>
-                                <w:rPr>
-                                  <w:b/>
-                                  <w:color w:val="A6A6A6" w:themeColor="background1" w:themeShade="A6"/>
-                                  <w:sz w:val="20"/>
-                                </w:rPr>
-                                <w:t>NFC</w:t>
-                              </w:r>
-                            </w:p>
-                          </w:txbxContent>
-                        </wps:txbx>
-                        <wps:bodyPr rot="0" vert="horz" wrap="square" lIns="91440" tIns="45720" rIns="91440" bIns="45720" anchor="t" anchorCtr="0">
-                          <a:noAutofit/>
-                        </wps:bodyPr>
-                      </wps:wsp>
-                      <wps:wsp>
                         <wps:cNvPr id="61" name="Conexão reta unidirecional 61"/>
                         <wps:cNvCnPr/>
                         <wps:spPr>
                           <a:xfrm>
-                            <a:off x="642257" y="1066800"/>
-                            <a:ext cx="1134533" cy="617235"/>
+                            <a:off x="783771" y="1012372"/>
+                            <a:ext cx="1032329" cy="356235"/>
                           </a:xfrm>
                           <a:prstGeom prst="straightConnector1">
                             <a:avLst/>
@@ -2012,6 +1893,141 @@
                         </wps:style>
                         <wps:bodyPr/>
                       </wps:wsp>
+                      <wpg:grpSp>
+                        <wpg:cNvPr id="241" name="Grupo 241"/>
+                        <wpg:cNvGrpSpPr/>
+                        <wpg:grpSpPr>
+                          <a:xfrm>
+                            <a:off x="1692729" y="914400"/>
+                            <a:ext cx="984885" cy="984885"/>
+                            <a:chOff x="0" y="0"/>
+                            <a:chExt cx="984885" cy="984885"/>
+                          </a:xfrm>
+                        </wpg:grpSpPr>
+                        <pic:pic xmlns:pic="http://schemas.openxmlformats.org/drawingml/2006/picture">
+                          <pic:nvPicPr>
+                            <pic:cNvPr id="29" name="Imagem 29"/>
+                            <pic:cNvPicPr>
+                              <a:picLocks noChangeAspect="1"/>
+                            </pic:cNvPicPr>
+                          </pic:nvPicPr>
+                          <pic:blipFill>
+                            <a:blip r:embed="rId13" cstate="print">
+                              <a:extLst>
+                                <a:ext uri="{BEBA8EAE-BF5A-486C-A8C5-ECC9F3942E4B}">
+                                  <a14:imgProps xmlns:a14="http://schemas.microsoft.com/office/drawing/2010/main">
+                                    <a14:imgLayer r:embed="rId14">
+                                      <a14:imgEffect>
+                                        <a14:colorTemperature colorTemp="3121"/>
+                                      </a14:imgEffect>
+                                      <a14:imgEffect>
+                                        <a14:saturation sat="0"/>
+                                      </a14:imgEffect>
+                                    </a14:imgLayer>
+                                  </a14:imgProps>
+                                </a:ext>
+                                <a:ext uri="{28A0092B-C50C-407E-A947-70E740481C1C}">
+                                  <a14:useLocalDpi xmlns:a14="http://schemas.microsoft.com/office/drawing/2010/main" val="0"/>
+                                </a:ext>
+                              </a:extLst>
+                            </a:blip>
+                            <a:stretch>
+                              <a:fillRect/>
+                            </a:stretch>
+                          </pic:blipFill>
+                          <pic:spPr>
+                            <a:xfrm>
+                              <a:off x="0" y="0"/>
+                              <a:ext cx="984885" cy="984885"/>
+                            </a:xfrm>
+                            <a:prstGeom prst="rect">
+                              <a:avLst/>
+                            </a:prstGeom>
+                          </pic:spPr>
+                        </pic:pic>
+                        <wps:wsp>
+                          <wps:cNvPr id="40" name="Caixa de Texto 2"/>
+                          <wps:cNvSpPr txBox="1">
+                            <a:spLocks noChangeArrowheads="1"/>
+                          </wps:cNvSpPr>
+                          <wps:spPr bwMode="auto">
+                            <a:xfrm>
+                              <a:off x="293914" y="157843"/>
+                              <a:ext cx="448310" cy="245110"/>
+                            </a:xfrm>
+                            <a:prstGeom prst="rect">
+                              <a:avLst/>
+                            </a:prstGeom>
+                            <a:noFill/>
+                            <a:ln w="9525">
+                              <a:noFill/>
+                              <a:miter lim="800000"/>
+                              <a:headEnd/>
+                              <a:tailEnd/>
+                            </a:ln>
+                          </wps:spPr>
+                          <wps:txbx>
+                            <w:txbxContent>
+                              <w:p>
+                                <w:pPr>
+                                  <w:rPr>
+                                    <w:b/>
+                                    <w:color w:val="A6A6A6" w:themeColor="background1" w:themeShade="A6"/>
+                                    <w:sz w:val="20"/>
+                                  </w:rPr>
+                                </w:pPr>
+                                <w:r>
+                                  <w:rPr>
+                                    <w:b/>
+                                    <w:color w:val="A6A6A6" w:themeColor="background1" w:themeShade="A6"/>
+                                    <w:sz w:val="20"/>
+                                  </w:rPr>
+                                  <w:t>NFC</w:t>
+                                </w:r>
+                              </w:p>
+                            </w:txbxContent>
+                          </wps:txbx>
+                          <wps:bodyPr rot="0" vert="horz" wrap="square" lIns="91440" tIns="45720" rIns="91440" bIns="45720" anchor="t" anchorCtr="0">
+                            <a:noAutofit/>
+                          </wps:bodyPr>
+                        </wps:wsp>
+                      </wpg:grpSp>
+                      <wps:wsp>
+                        <wps:cNvPr id="240" name="Conexão reta unidirecional 240"/>
+                        <wps:cNvCnPr/>
+                        <wps:spPr>
+                          <a:xfrm>
+                            <a:off x="2607129" y="1377043"/>
+                            <a:ext cx="1260000" cy="0"/>
+                          </a:xfrm>
+                          <a:prstGeom prst="straightConnector1">
+                            <a:avLst/>
+                          </a:prstGeom>
+                          <a:ln w="28575">
+                            <a:solidFill>
+                              <a:schemeClr val="bg1">
+                                <a:lumMod val="50000"/>
+                              </a:schemeClr>
+                            </a:solidFill>
+                            <a:tailEnd type="triangle"/>
+                          </a:ln>
+                        </wps:spPr>
+                        <wps:style>
+                          <a:lnRef idx="3">
+                            <a:schemeClr val="accent3"/>
+                          </a:lnRef>
+                          <a:fillRef idx="0">
+                            <a:schemeClr val="accent3"/>
+                          </a:fillRef>
+                          <a:effectRef idx="2">
+                            <a:schemeClr val="accent3"/>
+                          </a:effectRef>
+                          <a:fontRef idx="minor">
+                            <a:schemeClr val="tx1"/>
+                          </a:fontRef>
+                        </wps:style>
+                        <wps:bodyPr/>
+                      </wps:wsp>
                     </wpg:wgp>
                   </a:graphicData>
                 </a:graphic>
@@ -2020,34 +2036,31 @@
           </mc:Choice>
           <mc:Fallback>
             <w:pict>
-              <v:group id="Grupo 200" o:spid="_x0000_s1044" style="position:absolute;left:0;text-align:left;margin-left:46.95pt;margin-top:-7.85pt;width:352.8pt;height:288.55pt;z-index:251817984" coordsize="44808,36648" o:gfxdata="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">
-                <v:shapetype id="_x0000_t75" coordsize="21600,21600" o:spt="75" o:preferrelative="t" path="m@4@5l@4@11@9@11@9@5xe" filled="f" stroked="f">
-                  <v:stroke joinstyle="miter"/>
-                  <v:formulas>
-                    <v:f eqn="if lineDrawn pixelLineWidth 0"/>
-                    <v:f eqn="sum @0 1 0"/>
-                    <v:f eqn="sum 0 0 @1"/>
-                    <v:f eqn="prod @2 1 2"/>
-                    <v:f eqn="prod @3 21600 pixelWidth"/>
-                    <v:f eqn="prod @3 21600 pixelHeight"/>
-                    <v:f eqn="sum @0 0 1"/>
-                    <v:f eqn="prod @6 1 2"/>
-                    <v:f eqn="prod @7 21600 pixelWidth"/>
-                    <v:f eqn="sum @8 21600 0"/>
-                    <v:f eqn="prod @7 21600 pixelHeight"/>
-                    <v:f eqn="sum @10 21600 0"/>
-                  </v:formulas>
-                  <v:path o:extrusionok="f" gradientshapeok="t" o:connecttype="rect"/>
-                  <o:lock v:ext="edit" aspectratio="t"/>
-                </v:shapetype>
-                <v:shape id="Imagem 29" o:spid="_x0000_s1045" type="#_x0000_t75" style="position:absolute;left:16110;top:11538;width:9849;height:9849;visibility:visible;mso-wrap-style:square" o:gfxdata="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">
-                  <v:imagedata r:id="rId15" o:title=""/>
-                </v:shape>
-                <v:group id="Grupo 34" o:spid="_x0000_s1046" style="position:absolute;left:10559;top:22424;width:15925;height:14224" coordsize="48768,52203" o:gfxdata="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">
-                  <v:shape id="Imagem 9" o:spid="_x0000_s1047" type="#_x0000_t75" style="position:absolute;width:48768;height:48768;visibility:visible;mso-wrap-style:square" o:gfxdata="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">
-                    <v:imagedata r:id="rId16" o:title="" recolortarget="#494949 [1446]"/>
+              <v:group id="Grupo 242" o:spid="_x0000_s1044" style="position:absolute;left:0;text-align:left;margin-left:46.95pt;margin-top:4.35pt;width:336.25pt;height:253.75pt;z-index:251846656" coordsize="42703,32228" o:gfxdata="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">
+                <v:group id="Grupo 34" o:spid="_x0000_s1045" style="position:absolute;left:13335;top:18995;width:12388;height:13233" coordsize="48768,52203" o:gfxdata="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">
+                  <v:shapetype id="_x0000_t75" coordsize="21600,21600" o:spt="75" o:preferrelative="t" path="m@4@5l@4@11@9@11@9@5xe" filled="f" stroked="f">
+                    <v:stroke joinstyle="miter"/>
+                    <v:formulas>
+                      <v:f eqn="if lineDrawn pixelLineWidth 0"/>
+                      <v:f eqn="sum @0 1 0"/>
+                      <v:f eqn="sum 0 0 @1"/>
+                      <v:f eqn="prod @2 1 2"/>
+                      <v:f eqn="prod @3 21600 pixelWidth"/>
+                      <v:f eqn="prod @3 21600 pixelHeight"/>
+                      <v:f eqn="sum @0 0 1"/>
+                      <v:f eqn="prod @6 1 2"/>
+                      <v:f eqn="prod @7 21600 pixelWidth"/>
+                      <v:f eqn="sum @8 21600 0"/>
+                      <v:f eqn="prod @7 21600 pixelHeight"/>
+                      <v:f eqn="sum @10 21600 0"/>
+                    </v:formulas>
+                    <v:path o:extrusionok="f" gradientshapeok="t" o:connecttype="rect"/>
+                    <o:lock v:ext="edit" aspectratio="t"/>
+                  </v:shapetype>
+                  <v:shape id="Imagem 9" o:spid="_x0000_s1046" type="#_x0000_t75" style="position:absolute;width:48768;height:48768;visibility:visible;mso-wrap-style:square" o:gfxdata="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">
+                    <v:imagedata r:id="rId15" o:title="" recolortarget="#494949 [1446]"/>
                   </v:shape>
-                  <v:shape id="Caixa de texto 15" o:spid="_x0000_s1048" type="#_x0000_t202" style="position:absolute;top:48768;width:48768;height:3435;visibility:visible;mso-wrap-style:square;v-text-anchor:top" o:gfxdata="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" stroked="f">
+                  <v:shape id="Caixa de texto 15" o:spid="_x0000_s1047" type="#_x0000_t202" style="position:absolute;top:48768;width:48768;height:3435;visibility:visible;mso-wrap-style:square;v-text-anchor:top" o:gfxdata="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" stroked="f">
                     <v:textbox>
                       <w:txbxContent>
                         <w:p>
@@ -2064,7 +2077,7 @@
                             </w:rPr>
                             <w:t xml:space="preserve">A imagem </w:t>
                           </w:r>
-                          <w:hyperlink r:id="rId17" w:history="1">
+                          <w:hyperlink r:id="rId16" w:history="1">
                             <w:r>
                               <w:rPr>
                                 <w:rStyle w:val="Hiperligao"/>
@@ -2081,7 +2094,7 @@
                             </w:rPr>
                             <w:t xml:space="preserve"> de Autor Desconhecido está licenciada ao abrigo da </w:t>
                           </w:r>
-                          <w:hyperlink r:id="rId18" w:history="1">
+                          <w:hyperlink r:id="rId17" w:history="1">
                             <w:r>
                               <w:rPr>
                                 <w:rStyle w:val="Hiperligao"/>
@@ -2096,8 +2109,35 @@
                     </v:textbox>
                   </v:shape>
                 </v:group>
-                <v:group id="Grupo 12" o:spid="_x0000_s1049" style="position:absolute;left:40712;top:12192;width:4096;height:11715" coordorigin=",476" coordsize="7524,16383" o:gfxdata="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">
-                  <v:roundrect id="Retângulo: Cantos Arredondados 6" o:spid="_x0000_s1050" style="position:absolute;top:476;width:7524;height:16383;visibility:visible;mso-wrap-style:square;v-text-anchor:middle" arcsize="10923f" o:gfxdata="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" fillcolor="#a5a5a5 [3206]" strokecolor="white [3201]" strokeweight="1.5pt">
+                <v:shapetype id="_x0000_t32" coordsize="21600,21600" o:spt="32" o:oned="t" path="m,l21600,21600e" filled="f">
+                  <v:path arrowok="t" fillok="f" o:connecttype="none"/>
+                  <o:lock v:ext="edit" shapetype="t"/>
+                </v:shapetype>
+                <v:shape id="Conexão reta unidirecional 18" o:spid="_x0000_s1048" type="#_x0000_t32" style="position:absolute;left:26071;top:3646;width:12806;height:7802;visibility:visible;mso-wrap-style:square" o:connectortype="straight" o:gfxdata="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" strokecolor="#7f7f7f [1612]" strokeweight="2.25pt">
+                  <v:stroke endarrow="block" joinstyle="miter"/>
+                </v:shape>
+                <v:group id="Grupo 36" o:spid="_x0000_s1049" style="position:absolute;left:16981;width:6719;height:6648" coordorigin="-1285" coordsize="7093,6069" o:gfxdata="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">
+                  <v:roundrect id="Retângulo: Cantos Arredondados 19" o:spid="_x0000_s1050" style="position:absolute;left:-1285;width:7061;height:6045;visibility:visible;mso-wrap-style:square;v-text-anchor:middle" arcsize="10923f" o:gfxdata="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" fillcolor="#7f7f7f [1612]" stroked="f" strokeweight="1pt">
+                    <v:stroke joinstyle="miter"/>
+                  </v:roundrect>
+                  <v:shape id="Imagem 21" o:spid="_x0000_s1051" type="#_x0000_t75" style="position:absolute;left:787;top:758;width:3308;height:3308;visibility:visible;mso-wrap-style:square" o:gfxdata="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">
+                    <v:imagedata r:id="rId18" o:title="" gain="19661f" blacklevel="22938f"/>
+                  </v:shape>
+                  <v:shape id="Imagem 27" o:spid="_x0000_s1052" type="#_x0000_t75" style="position:absolute;left:-1172;top:4066;width:2406;height:1972;flip:x y;visibility:visible;mso-wrap-style:square" o:gfxdata="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">
+                    <v:imagedata r:id="rId19" o:title="" croptop="11759f" cropbottom="26350f" cropleft="17237f" cropright="14833f" gain="19661f" blacklevel="22938f"/>
+                  </v:shape>
+                  <v:shape id="Imagem 30" o:spid="_x0000_s1053" type="#_x0000_t75" style="position:absolute;left:3400;top:4097;width:2408;height:1972;flip:y;visibility:visible;mso-wrap-style:square" o:gfxdata="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">
+                    <v:imagedata r:id="rId19" o:title="" croptop="11759f" cropbottom="26350f" cropleft="17237f" cropright="14833f" gain="19661f" blacklevel="22938f"/>
+                  </v:shape>
+                </v:group>
+                <v:shape id="Conexão reta unidirecional 38" o:spid="_x0000_s1054" type="#_x0000_t32" style="position:absolute;left:7837;top:3429;width:7917;height:5531;flip:y;visibility:visible;mso-wrap-style:square" o:connectortype="straight" o:gfxdata="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" strokecolor="#a5a5a5 [3206]" strokeweight="1pt">
+                  <v:stroke dashstyle="1 1" endarrow="block" joinstyle="miter"/>
+                </v:shape>
+                <v:shape id="Imagem 37" o:spid="_x0000_s1055" type="#_x0000_t75" style="position:absolute;top:5932;width:7112;height:6655;visibility:visible;mso-wrap-style:square" o:gfxdata="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">
+                  <v:imagedata r:id="rId20" o:title="" croptop="8872f" cropbottom="10572f" cropleft="9731f" cropright="6563f"/>
+                </v:shape>
+                <v:group id="Grupo 12" o:spid="_x0000_s1056" style="position:absolute;left:39841;top:8980;width:2862;height:9163" coordorigin=",476" coordsize="7524,16383" o:gfxdata="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">
+                  <v:roundrect id="Retângulo: Cantos Arredondados 6" o:spid="_x0000_s1057" style="position:absolute;top:476;width:7524;height:16383;visibility:visible;mso-wrap-style:square;v-text-anchor:middle" arcsize="10923f" o:gfxdata="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" fillcolor="#a5a5a5 [3206]" strokecolor="white [3201]" strokeweight="1.5pt">
                     <v:stroke joinstyle="miter"/>
                     <v:textbox style="layout-flow:vertical;mso-layout-flow-alt:bottom-to-top">
                       <w:txbxContent>
@@ -2114,80 +2154,53 @@
                       </w:txbxContent>
                     </v:textbox>
                   </v:roundrect>
-                  <v:oval id="Oval 8" o:spid="_x0000_s1051" style="position:absolute;left:2476;top:2571;width:2880;height:2880;visibility:visible;mso-wrap-style:square;v-text-anchor:middle" o:gfxdata="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" fillcolor="white [3212]" stroked="f" strokeweight="1pt">
+                  <v:oval id="Oval 8" o:spid="_x0000_s1058" style="position:absolute;left:2476;top:2571;width:2880;height:2880;visibility:visible;mso-wrap-style:square;v-text-anchor:middle" o:gfxdata="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" fillcolor="white [3212]" stroked="f" strokeweight="1pt">
                     <v:stroke joinstyle="miter"/>
                   </v:oval>
-                  <v:rect id="Retângulo 10" o:spid="_x0000_s1052" style="position:absolute;left:2381;top:6858;width:2876;height:7239;visibility:visible;mso-wrap-style:square;v-text-anchor:middle" o:gfxdata="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" fillcolor="white [3212]" stroked="f" strokeweight="1pt"/>
+                  <v:rect id="Retângulo 10" o:spid="_x0000_s1059" style="position:absolute;left:2381;top:6858;width:2876;height:7239;visibility:visible;mso-wrap-style:square;v-text-anchor:middle" o:gfxdata="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" fillcolor="white [3212]" stroked="f" strokeweight="1pt"/>
                 </v:group>
-                <v:shapetype id="_x0000_t32" coordsize="21600,21600" o:spt="32" o:oned="t" path="m,l21600,21600e" filled="f">
-                  <v:path arrowok="t" fillok="f" o:connecttype="none"/>
-                  <o:lock v:ext="edit" shapetype="t"/>
-                </v:shapetype>
-                <v:shape id="Conexão reta unidirecional 13" o:spid="_x0000_s1053" type="#_x0000_t32" style="position:absolute;left:26016;top:20682;width:12336;height:8721;flip:y;visibility:visible;mso-wrap-style:square" o:connectortype="straight" o:gfxdata="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" strokecolor="#7f7f7f [1612]" strokeweight="2.25pt">
+                <v:shape id="Conexão reta unidirecional 13" o:spid="_x0000_s1060" type="#_x0000_t32" style="position:absolute;left:26071;top:16002;width:12584;height:8919;flip:y;visibility:visible;mso-wrap-style:square" o:connectortype="straight" o:gfxdata="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" strokecolor="#7f7f7f [1612]" strokeweight="2.25pt">
                   <v:stroke endarrow="block" joinstyle="miter"/>
                 </v:shape>
-                <v:shape id="Conexão reta unidirecional 14" o:spid="_x0000_s1054" type="#_x0000_t32" style="position:absolute;left:24710;top:16872;width:13655;height:771;visibility:visible;mso-wrap-style:square" o:connectortype="straight" o:gfxdata="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" strokecolor="#7f7f7f [1612]" strokeweight="2.25pt">
-                  <v:stroke endarrow="block" joinstyle="miter"/>
+                <v:shape id="Conexão reta unidirecional 61" o:spid="_x0000_s1061" type="#_x0000_t32" style="position:absolute;left:7837;top:10123;width:10324;height:3563;visibility:visible;mso-wrap-style:square" o:connectortype="straight" o:gfxdata="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" strokecolor="#a5a5a5 [3206]" strokeweight="1pt">
+                  <v:stroke dashstyle="1 1" startarrow="block" endarrow="block" joinstyle="miter"/>
                 </v:shape>
-                <v:shape id="Conexão reta unidirecional 18" o:spid="_x0000_s1055" type="#_x0000_t32" style="position:absolute;left:24710;top:3374;width:13660;height:12069;visibility:visible;mso-wrap-style:square" o:connectortype="straight" o:gfxdata="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" strokecolor="#7f7f7f [1612]" strokeweight="2.25pt">
-                  <v:stroke endarrow="block" joinstyle="miter"/>
-                </v:shape>
-                <v:group id="Grupo 36" o:spid="_x0000_s1056" style="position:absolute;left:16977;width:6722;height:6648" coordorigin="-1285" coordsize="7093,6069" o:gfxdata="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">
-                  <v:roundrect id="Retângulo: Cantos Arredondados 19" o:spid="_x0000_s1057" style="position:absolute;left:-1285;width:7061;height:6045;visibility:visible;mso-wrap-style:square;v-text-anchor:middle" arcsize="10923f" o:gfxdata="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" fillcolor="#7f7f7f [1612]" stroked="f" strokeweight="1pt">
-                    <v:stroke joinstyle="miter"/>
-                  </v:roundrect>
-                  <v:shape id="Imagem 21" o:spid="_x0000_s1058" type="#_x0000_t75" style="position:absolute;left:787;top:758;width:3308;height:3308;visibility:visible;mso-wrap-style:square" o:gfxdata="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">
-                    <v:imagedata r:id="rId19" o:title="" gain="19661f" blacklevel="22938f"/>
+                <v:group id="Grupo 241" o:spid="_x0000_s1062" style="position:absolute;left:16927;top:9144;width:9849;height:9848" coordsize="9848,9848" o:gfxdata="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">
+                  <v:shape id="Imagem 29" o:spid="_x0000_s1063" type="#_x0000_t75" style="position:absolute;width:9848;height:9848;visibility:visible;mso-wrap-style:square" o:gfxdata="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">
+                    <v:imagedata r:id="rId21" o:title=""/>
                   </v:shape>
-                  <v:shape id="Imagem 27" o:spid="_x0000_s1059" type="#_x0000_t75" style="position:absolute;left:-1172;top:4066;width:2406;height:1972;flip:x y;visibility:visible;mso-wrap-style:square" o:gfxdata="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">
-                    <v:imagedata r:id="rId20" o:title="" croptop="11759f" cropbottom="26350f" cropleft="17237f" cropright="14833f" gain="19661f" blacklevel="22938f"/>
-                  </v:shape>
-                  <v:shape id="Imagem 30" o:spid="_x0000_s1060" type="#_x0000_t75" style="position:absolute;left:3400;top:4097;width:2408;height:1972;flip:y;visibility:visible;mso-wrap-style:square" o:gfxdata="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">
-                    <v:imagedata r:id="rId20" o:title="" croptop="11759f" cropbottom="26350f" cropleft="17237f" cropright="14833f" gain="19661f" blacklevel="22938f"/>
+                  <v:shape id="Caixa de Texto 2" o:spid="_x0000_s1064" type="#_x0000_t202" style="position:absolute;left:2939;top:1578;width:4483;height:2451;visibility:visible;mso-wrap-style:square;v-text-anchor:top" o:gfxdata="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" filled="f" stroked="f">
+                    <v:textbox>
+                      <w:txbxContent>
+                        <w:p>
+                          <w:pPr>
+                            <w:rPr>
+                              <w:b/>
+                              <w:color w:val="A6A6A6" w:themeColor="background1" w:themeShade="A6"/>
+                              <w:sz w:val="20"/>
+                            </w:rPr>
+                          </w:pPr>
+                          <w:r>
+                            <w:rPr>
+                              <w:b/>
+                              <w:color w:val="A6A6A6" w:themeColor="background1" w:themeShade="A6"/>
+                              <w:sz w:val="20"/>
+                            </w:rPr>
+                            <w:t>NFC</w:t>
+                          </w:r>
+                        </w:p>
+                      </w:txbxContent>
+                    </v:textbox>
                   </v:shape>
                 </v:group>
-                <v:shape id="Imagem 37" o:spid="_x0000_s1061" type="#_x0000_t75" style="position:absolute;top:4898;width:7112;height:6655;visibility:visible;mso-wrap-style:square" o:gfxdata="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">
-                  <v:imagedata r:id="rId21" o:title="" croptop="8872f" cropbottom="10572f" cropleft="9731f" cropright="6563f"/>
-                </v:shape>
-                <v:shape id="Conexão reta unidirecional 38" o:spid="_x0000_s1062" type="#_x0000_t32" style="position:absolute;left:7075;top:3483;width:9035;height:3121;flip:y;visibility:visible;mso-wrap-style:square" o:connectortype="straight" o:gfxdata="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" strokecolor="#a5a5a5 [3206]" strokeweight="1pt">
-                  <v:stroke dashstyle="1 1" endarrow="block" joinstyle="miter"/>
-                </v:shape>
-                <v:shape id="Caixa de Texto 2" o:spid="_x0000_s1063" type="#_x0000_t202" style="position:absolute;left:18941;top:12954;width:4483;height:2451;visibility:visible;mso-wrap-style:square;v-text-anchor:top" o:gfxdata="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" filled="f" stroked="f">
-                  <v:textbox>
-                    <w:txbxContent>
-                      <w:p>
-                        <w:pPr>
-                          <w:rPr>
-                            <w:b/>
-                            <w:color w:val="A6A6A6" w:themeColor="background1" w:themeShade="A6"/>
-                            <w:sz w:val="20"/>
-                          </w:rPr>
-                        </w:pPr>
-                        <w:r>
-                          <w:rPr>
-                            <w:b/>
-                            <w:color w:val="A6A6A6" w:themeColor="background1" w:themeShade="A6"/>
-                            <w:sz w:val="20"/>
-                          </w:rPr>
-                          <w:t>NFC</w:t>
-                        </w:r>
-                      </w:p>
-                    </w:txbxContent>
-                  </v:textbox>
-                </v:shape>
-                <v:shape id="Conexão reta unidirecional 61" o:spid="_x0000_s1064" type="#_x0000_t32" style="position:absolute;left:6422;top:10668;width:11345;height:6172;visibility:visible;mso-wrap-style:square" o:connectortype="straight" o:gfxdata="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" strokecolor="#a5a5a5 [3206]" strokeweight="1pt">
-                  <v:stroke dashstyle="1 1" startarrow="block" endarrow="block" joinstyle="miter"/>
+                <v:shape id="Conexão reta unidirecional 240" o:spid="_x0000_s1065" type="#_x0000_t32" style="position:absolute;left:26071;top:13770;width:12600;height:0;visibility:visible;mso-wrap-style:square" o:connectortype="straight" o:gfxdata="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" strokecolor="#7f7f7f [1612]" strokeweight="2.25pt">
+                  <v:stroke endarrow="block" joinstyle="miter"/>
                 </v:shape>
               </v:group>
             </w:pict>
           </mc:Fallback>
         </mc:AlternateContent>
       </w:r>
-    </w:p>
-    <w:p>
-      <w:pPr>
-        <w:jc w:val="center"/>
-      </w:pPr>
     </w:p>
     <w:p>
       <w:bookmarkStart w:id="0" w:name="_GoBack"/>
@@ -2198,18 +2211,18 @@
         <mc:AlternateContent>
           <mc:Choice Requires="wpg">
             <w:drawing>
-              <wp:anchor distT="0" distB="0" distL="114300" distR="114300" simplePos="0" relativeHeight="251833344" behindDoc="0" locked="0" layoutInCell="1" allowOverlap="1">
+              <wp:anchor distT="0" distB="0" distL="114300" distR="114300" simplePos="0" relativeHeight="251844608" behindDoc="0" locked="0" layoutInCell="1" allowOverlap="1">
                 <wp:simplePos x="0" y="0"/>
                 <wp:positionH relativeFrom="column">
-                  <wp:posOffset>215265</wp:posOffset>
+                  <wp:posOffset>362222</wp:posOffset>
                 </wp:positionH>
                 <wp:positionV relativeFrom="paragraph">
-                  <wp:posOffset>3397885</wp:posOffset>
+                  <wp:posOffset>3421834</wp:posOffset>
                 </wp:positionV>
-                <wp:extent cx="6574766" cy="2491740"/>
-                <wp:effectExtent l="0" t="0" r="0" b="3810"/>
+                <wp:extent cx="4957354" cy="3114493"/>
+                <wp:effectExtent l="0" t="0" r="0" b="0"/>
                 <wp:wrapNone/>
-                <wp:docPr id="26" name="Grupo 26"/>
+                <wp:docPr id="243" name="Grupo 243"/>
                 <wp:cNvGraphicFramePr/>
                 <a:graphic xmlns:a="http://schemas.openxmlformats.org/drawingml/2006/main">
                   <a:graphicData uri="http://schemas.microsoft.com/office/word/2010/wordprocessingGroup">
@@ -2218,36 +2231,226 @@
                       <wpg:grpSpPr>
                         <a:xfrm>
                           <a:off x="0" y="0"/>
-                          <a:ext cx="6574766" cy="2491740"/>
+                          <a:ext cx="4957354" cy="3114493"/>
                           <a:chOff x="0" y="0"/>
-                          <a:chExt cx="6574766" cy="2491740"/>
+                          <a:chExt cx="4957354" cy="3114493"/>
                         </a:xfrm>
                       </wpg:grpSpPr>
+                      <wps:wsp>
+                        <wps:cNvPr id="197" name="Caixa de texto 197"/>
+                        <wps:cNvSpPr txBox="1"/>
+                        <wps:spPr>
+                          <a:xfrm>
+                            <a:off x="0" y="0"/>
+                            <a:ext cx="1227540" cy="313209"/>
+                          </a:xfrm>
+                          <a:prstGeom prst="rect">
+                            <a:avLst/>
+                          </a:prstGeom>
+                          <a:noFill/>
+                          <a:ln w="6350">
+                            <a:noFill/>
+                          </a:ln>
+                        </wps:spPr>
+                        <wps:txbx>
+                          <w:txbxContent>
+                            <w:p>
+                              <w:pPr>
+                                <w:rPr>
+                                  <w:rFonts w:ascii="Times New Roman" w:hAnsi="Times New Roman" w:cs="Times New Roman"/>
+                                  <w:b/>
+                                  <w:sz w:val="24"/>
+                                </w:rPr>
+                              </w:pPr>
+                              <w:r>
+                                <w:rPr>
+                                  <w:rFonts w:ascii="Times New Roman" w:hAnsi="Times New Roman" w:cs="Times New Roman"/>
+                                  <w:b/>
+                                  <w:sz w:val="24"/>
+                                </w:rPr>
+                                <w:t>Legenda:</w:t>
+                              </w:r>
+                            </w:p>
+                          </w:txbxContent>
+                        </wps:txbx>
+                        <wps:bodyPr rot="0" spcFirstLastPara="0" vertOverflow="overflow" horzOverflow="overflow" vert="horz" wrap="square" lIns="91440" tIns="45720" rIns="91440" bIns="45720" numCol="1" spcCol="0" rtlCol="0" fromWordArt="0" anchor="t" anchorCtr="0" forceAA="0" compatLnSpc="1">
+                          <a:prstTxWarp prst="textNoShape">
+                            <a:avLst/>
+                          </a:prstTxWarp>
+                          <a:noAutofit/>
+                        </wps:bodyPr>
+                      </wps:wsp>
                       <wpg:grpSp>
-                        <wpg:cNvPr id="25" name="Grupo 25"/>
+                        <wpg:cNvPr id="231" name="Grupo 231"/>
                         <wpg:cNvGrpSpPr/>
                         <wpg:grpSpPr>
                           <a:xfrm>
-                            <a:off x="0" y="0"/>
-                            <a:ext cx="4381500" cy="2491740"/>
+                            <a:off x="337457" y="2683328"/>
+                            <a:ext cx="1209040" cy="431165"/>
                             <a:chOff x="0" y="0"/>
-                            <a:chExt cx="4381500" cy="2491740"/>
+                            <a:chExt cx="1209040" cy="431165"/>
                           </a:xfrm>
                         </wpg:grpSpPr>
+                        <wpg:grpSp>
+                          <wpg:cNvPr id="43" name="Grupo 43"/>
+                          <wpg:cNvGrpSpPr/>
+                          <wpg:grpSpPr>
+                            <a:xfrm>
+                              <a:off x="0" y="0"/>
+                              <a:ext cx="211617" cy="406218"/>
+                              <a:chOff x="162552" y="47625"/>
+                              <a:chExt cx="752475" cy="1638300"/>
+                            </a:xfrm>
+                          </wpg:grpSpPr>
+                          <wps:wsp>
+                            <wps:cNvPr id="45" name="Retângulo: Cantos Arredondados 45"/>
+                            <wps:cNvSpPr/>
+                            <wps:spPr>
+                              <a:xfrm>
+                                <a:off x="162552" y="47625"/>
+                                <a:ext cx="752475" cy="1638300"/>
+                              </a:xfrm>
+                              <a:prstGeom prst="roundRect">
+                                <a:avLst/>
+                              </a:prstGeom>
+                            </wps:spPr>
+                            <wps:style>
+                              <a:lnRef idx="3">
+                                <a:schemeClr val="lt1"/>
+                              </a:lnRef>
+                              <a:fillRef idx="1">
+                                <a:schemeClr val="accent3"/>
+                              </a:fillRef>
+                              <a:effectRef idx="1">
+                                <a:schemeClr val="accent3"/>
+                              </a:effectRef>
+                              <a:fontRef idx="minor">
+                                <a:schemeClr val="lt1"/>
+                              </a:fontRef>
+                            </wps:style>
+                            <wps:txbx>
+                              <w:txbxContent>
+                                <w:p>
+                                  <w:pPr>
+                                    <w:jc w:val="center"/>
+                                    <w:rPr>
+                                      <w:b/>
+                                      <w:color w:val="000000" w:themeColor="text1"/>
+                                      <w:sz w:val="32"/>
+                                    </w:rPr>
+                                  </w:pPr>
+                                </w:p>
+                              </w:txbxContent>
+                            </wps:txbx>
+                            <wps:bodyPr rot="0" spcFirstLastPara="0" vertOverflow="overflow" horzOverflow="overflow" vert="vert270" wrap="square" lIns="91440" tIns="45720" rIns="91440" bIns="45720" numCol="1" spcCol="0" rtlCol="0" fromWordArt="0" anchor="ctr" anchorCtr="0" forceAA="0" compatLnSpc="1">
+                              <a:prstTxWarp prst="textNoShape">
+                                <a:avLst/>
+                              </a:prstTxWarp>
+                              <a:noAutofit/>
+                            </wps:bodyPr>
+                          </wps:wsp>
+                          <wps:wsp>
+                            <wps:cNvPr id="55" name="Oval 55"/>
+                            <wps:cNvSpPr/>
+                            <wps:spPr>
+                              <a:xfrm>
+                                <a:off x="410201" y="257175"/>
+                                <a:ext cx="287999" cy="288001"/>
+                              </a:xfrm>
+                              <a:prstGeom prst="ellipse">
+                                <a:avLst/>
+                              </a:prstGeom>
+                              <a:solidFill>
+                                <a:schemeClr val="bg1"/>
+                              </a:solidFill>
+                              <a:ln>
+                                <a:noFill/>
+                              </a:ln>
+                            </wps:spPr>
+                            <wps:style>
+                              <a:lnRef idx="2">
+                                <a:schemeClr val="accent1">
+                                  <a:shade val="50000"/>
+                                </a:schemeClr>
+                              </a:lnRef>
+                              <a:fillRef idx="1">
+                                <a:schemeClr val="accent1"/>
+                              </a:fillRef>
+                              <a:effectRef idx="0">
+                                <a:schemeClr val="accent1"/>
+                              </a:effectRef>
+                              <a:fontRef idx="minor">
+                                <a:schemeClr val="lt1"/>
+                              </a:fontRef>
+                            </wps:style>
+                            <wps:bodyPr rot="0" spcFirstLastPara="0" vertOverflow="overflow" horzOverflow="overflow" vert="horz" wrap="square" lIns="91440" tIns="45720" rIns="91440" bIns="45720" numCol="1" spcCol="0" rtlCol="0" fromWordArt="0" anchor="ctr" anchorCtr="0" forceAA="0" compatLnSpc="1">
+                              <a:prstTxWarp prst="textNoShape">
+                                <a:avLst/>
+                              </a:prstTxWarp>
+                              <a:noAutofit/>
+                            </wps:bodyPr>
+                          </wps:wsp>
+                          <wps:wsp>
+                            <wps:cNvPr id="56" name="Retângulo 56"/>
+                            <wps:cNvSpPr/>
+                            <wps:spPr>
+                              <a:xfrm>
+                                <a:off x="400676" y="685799"/>
+                                <a:ext cx="287654" cy="723898"/>
+                              </a:xfrm>
+                              <a:prstGeom prst="rect">
+                                <a:avLst/>
+                              </a:prstGeom>
+                              <a:solidFill>
+                                <a:schemeClr val="bg1"/>
+                              </a:solidFill>
+                              <a:ln>
+                                <a:noFill/>
+                              </a:ln>
+                            </wps:spPr>
+                            <wps:style>
+                              <a:lnRef idx="2">
+                                <a:schemeClr val="accent1">
+                                  <a:shade val="50000"/>
+                                </a:schemeClr>
+                              </a:lnRef>
+                              <a:fillRef idx="1">
+                                <a:schemeClr val="accent1"/>
+                              </a:fillRef>
+                              <a:effectRef idx="0">
+                                <a:schemeClr val="accent1"/>
+                              </a:effectRef>
+                              <a:fontRef idx="minor">
+                                <a:schemeClr val="lt1"/>
+                              </a:fontRef>
+                            </wps:style>
+                            <wps:bodyPr rot="0" spcFirstLastPara="0" vertOverflow="overflow" horzOverflow="overflow" vert="horz" wrap="square" lIns="91440" tIns="45720" rIns="91440" bIns="45720" numCol="1" spcCol="0" rtlCol="0" fromWordArt="0" anchor="ctr" anchorCtr="0" forceAA="0" compatLnSpc="1">
+                              <a:prstTxWarp prst="textNoShape">
+                                <a:avLst/>
+                              </a:prstTxWarp>
+                              <a:noAutofit/>
+                            </wps:bodyPr>
+                          </wps:wsp>
+                        </wpg:grpSp>
                         <wps:wsp>
-                          <wps:cNvPr id="197" name="Caixa de texto 197"/>
-                          <wps:cNvSpPr txBox="1"/>
-                          <wps:spPr>
+                          <wps:cNvPr id="192" name="Caixa de Texto 2"/>
+                          <wps:cNvSpPr txBox="1">
+                            <a:spLocks noChangeArrowheads="1"/>
+                          </wps:cNvSpPr>
+                          <wps:spPr bwMode="auto">
                             <a:xfrm>
-                              <a:off x="144780" y="22860"/>
-                              <a:ext cx="1227540" cy="313209"/>
+                              <a:off x="264160" y="55880"/>
+                              <a:ext cx="944880" cy="375285"/>
                             </a:xfrm>
                             <a:prstGeom prst="rect">
                               <a:avLst/>
                             </a:prstGeom>
                             <a:noFill/>
-                            <a:ln w="6350">
+                            <a:ln w="9525">
                               <a:noFill/>
+                              <a:miter lim="800000"/>
+                              <a:headEnd/>
+                              <a:tailEnd/>
                             </a:ln>
                           </wps:spPr>
                           <wps:txbx>
@@ -2256,74 +2459,229 @@
                                 <w:pPr>
                                   <w:rPr>
                                     <w:rFonts w:ascii="Times New Roman" w:hAnsi="Times New Roman" w:cs="Times New Roman"/>
-                                    <w:b/>
-                                    <w:sz w:val="24"/>
                                   </w:rPr>
                                 </w:pPr>
                                 <w:r>
                                   <w:rPr>
                                     <w:rFonts w:ascii="Times New Roman" w:hAnsi="Times New Roman" w:cs="Times New Roman"/>
-                                    <w:b/>
-                                    <w:sz w:val="24"/>
                                   </w:rPr>
-                                  <w:t>Legenda:</w:t>
+                                  <w:t>–    API Web</w:t>
                                 </w:r>
                               </w:p>
                             </w:txbxContent>
                           </wps:txbx>
-                          <wps:bodyPr rot="0" spcFirstLastPara="0" vertOverflow="overflow" horzOverflow="overflow" vert="horz" wrap="square" lIns="91440" tIns="45720" rIns="91440" bIns="45720" numCol="1" spcCol="0" rtlCol="0" fromWordArt="0" anchor="t" anchorCtr="0" forceAA="0" compatLnSpc="1">
-                            <a:prstTxWarp prst="textNoShape">
-                              <a:avLst/>
-                            </a:prstTxWarp>
-                            <a:noAutofit/>
+                          <wps:bodyPr rot="0" vert="horz" wrap="square" lIns="91440" tIns="45720" rIns="91440" bIns="45720" anchor="t" anchorCtr="0">
+                            <a:spAutoFit/>
                           </wps:bodyPr>
                         </wps:wsp>
+                      </wpg:grpSp>
+                      <wpg:grpSp>
+                        <wpg:cNvPr id="229" name="Grupo 229"/>
+                        <wpg:cNvGrpSpPr/>
+                        <wpg:grpSpPr>
+                          <a:xfrm>
+                            <a:off x="2808514" y="1932214"/>
+                            <a:ext cx="2148840" cy="375285"/>
+                            <a:chOff x="0" y="0"/>
+                            <a:chExt cx="2148840" cy="375285"/>
+                          </a:xfrm>
+                        </wpg:grpSpPr>
+                        <wpg:grpSp>
+                          <wpg:cNvPr id="227" name="Grupo 227"/>
+                          <wpg:cNvGrpSpPr/>
+                          <wpg:grpSpPr>
+                            <a:xfrm>
+                              <a:off x="0" y="50800"/>
+                              <a:ext cx="430530" cy="226060"/>
+                              <a:chOff x="0" y="0"/>
+                              <a:chExt cx="430530" cy="226060"/>
+                            </a:xfrm>
+                          </wpg:grpSpPr>
+                          <pic:pic xmlns:pic="http://schemas.openxmlformats.org/drawingml/2006/picture">
+                            <pic:nvPicPr>
+                              <pic:cNvPr id="41" name="Imagem 41"/>
+                              <pic:cNvPicPr>
+                                <a:picLocks noChangeAspect="1"/>
+                              </pic:cNvPicPr>
+                            </pic:nvPicPr>
+                            <pic:blipFill rotWithShape="1">
+                              <a:blip r:embed="rId22" cstate="print">
+                                <a:duotone>
+                                  <a:schemeClr val="accent3">
+                                    <a:shade val="45000"/>
+                                    <a:satMod val="135000"/>
+                                  </a:schemeClr>
+                                  <a:prstClr val="white"/>
+                                </a:duotone>
+                                <a:extLst>
+                                  <a:ext uri="{BEBA8EAE-BF5A-486C-A8C5-ECC9F3942E4B}">
+                                    <a14:imgProps xmlns:a14="http://schemas.microsoft.com/office/drawing/2010/main">
+                                      <a14:imgLayer r:embed="rId23">
+                                        <a14:imgEffect>
+                                          <a14:backgroundRemoval t="10000" b="90000" l="10000" r="90000">
+                                            <a14:foregroundMark x1="50541" y1="41081" x2="50541" y2="41892"/>
+                                            <a14:foregroundMark x1="53514" y1="36757" x2="53514" y2="36757"/>
+                                            <a14:foregroundMark x1="57838" y1="33784" x2="57838" y2="33784"/>
+                                            <a14:foregroundMark x1="32973" y1="70270" x2="32973" y2="70270"/>
+                                            <a14:foregroundMark x1="38919" y1="71892" x2="38919" y2="71892"/>
+                                            <a14:foregroundMark x1="44324" y1="69459" x2="44324" y2="69459"/>
+                                            <a14:foregroundMark x1="50811" y1="70270" x2="50811" y2="70270"/>
+                                            <a14:foregroundMark x1="56486" y1="70541" x2="56486" y2="70541"/>
+                                            <a14:foregroundMark x1="63243" y1="71892" x2="63243" y2="71892"/>
+                                            <a14:backgroundMark x1="11351" y1="34865" x2="17027" y2="44865"/>
+                                            <a14:backgroundMark x1="17027" y1="44865" x2="17027" y2="44865"/>
+                                            <a14:backgroundMark x1="64865" y1="70000" x2="64865" y2="70000"/>
+                                          </a14:backgroundRemoval>
+                                        </a14:imgEffect>
+                                      </a14:imgLayer>
+                                    </a14:imgProps>
+                                  </a:ext>
+                                  <a:ext uri="{28A0092B-C50C-407E-A947-70E740481C1C}">
+                                    <a14:useLocalDpi xmlns:a14="http://schemas.microsoft.com/office/drawing/2010/main" val="0"/>
+                                  </a:ext>
+                                </a:extLst>
+                              </a:blip>
+                              <a:srcRect l="26301" t="17943" r="22634" b="40207"/>
+                              <a:stretch/>
+                            </pic:blipFill>
+                            <pic:spPr bwMode="auto">
+                              <a:xfrm flipH="1" flipV="1">
+                                <a:off x="0" y="10160"/>
+                                <a:ext cx="227330" cy="215900"/>
+                              </a:xfrm>
+                              <a:prstGeom prst="rect">
+                                <a:avLst/>
+                              </a:prstGeom>
+                              <a:ln>
+                                <a:noFill/>
+                              </a:ln>
+                              <a:extLst>
+                                <a:ext uri="{53640926-AAD7-44D8-BBD7-CCE9431645EC}">
+                                  <a14:shadowObscured xmlns:a14="http://schemas.microsoft.com/office/drawing/2010/main"/>
+                                </a:ext>
+                              </a:extLst>
+                            </pic:spPr>
+                          </pic:pic>
+                          <pic:pic xmlns:pic="http://schemas.openxmlformats.org/drawingml/2006/picture">
+                            <pic:nvPicPr>
+                              <pic:cNvPr id="58" name="Imagem 58"/>
+                              <pic:cNvPicPr>
+                                <a:picLocks noChangeAspect="1"/>
+                              </pic:cNvPicPr>
+                            </pic:nvPicPr>
+                            <pic:blipFill rotWithShape="1">
+                              <a:blip r:embed="rId22" cstate="print">
+                                <a:duotone>
+                                  <a:schemeClr val="accent3">
+                                    <a:shade val="45000"/>
+                                    <a:satMod val="135000"/>
+                                  </a:schemeClr>
+                                  <a:prstClr val="white"/>
+                                </a:duotone>
+                                <a:extLst>
+                                  <a:ext uri="{BEBA8EAE-BF5A-486C-A8C5-ECC9F3942E4B}">
+                                    <a14:imgProps xmlns:a14="http://schemas.microsoft.com/office/drawing/2010/main">
+                                      <a14:imgLayer r:embed="rId23">
+                                        <a14:imgEffect>
+                                          <a14:backgroundRemoval t="10000" b="90000" l="10000" r="90000">
+                                            <a14:foregroundMark x1="50541" y1="41081" x2="50541" y2="41892"/>
+                                            <a14:foregroundMark x1="53514" y1="36757" x2="53514" y2="36757"/>
+                                            <a14:foregroundMark x1="57838" y1="33784" x2="57838" y2="33784"/>
+                                            <a14:foregroundMark x1="32973" y1="70270" x2="32973" y2="70270"/>
+                                            <a14:foregroundMark x1="38919" y1="71892" x2="38919" y2="71892"/>
+                                            <a14:foregroundMark x1="44324" y1="69459" x2="44324" y2="69459"/>
+                                            <a14:foregroundMark x1="50811" y1="70270" x2="50811" y2="70270"/>
+                                            <a14:foregroundMark x1="56486" y1="70541" x2="56486" y2="70541"/>
+                                            <a14:foregroundMark x1="63243" y1="71892" x2="63243" y2="71892"/>
+                                            <a14:backgroundMark x1="11351" y1="34865" x2="17027" y2="44865"/>
+                                            <a14:backgroundMark x1="17027" y1="44865" x2="17027" y2="44865"/>
+                                            <a14:backgroundMark x1="64865" y1="70000" x2="64865" y2="70000"/>
+                                          </a14:backgroundRemoval>
+                                        </a14:imgEffect>
+                                      </a14:imgLayer>
+                                    </a14:imgProps>
+                                  </a:ext>
+                                  <a:ext uri="{28A0092B-C50C-407E-A947-70E740481C1C}">
+                                    <a14:useLocalDpi xmlns:a14="http://schemas.microsoft.com/office/drawing/2010/main" val="0"/>
+                                  </a:ext>
+                                </a:extLst>
+                              </a:blip>
+                              <a:srcRect l="26301" t="17943" r="22634" b="40207"/>
+                              <a:stretch/>
+                            </pic:blipFill>
+                            <pic:spPr bwMode="auto">
+                              <a:xfrm flipV="1">
+                                <a:off x="203200" y="0"/>
+                                <a:ext cx="227330" cy="215900"/>
+                              </a:xfrm>
+                              <a:prstGeom prst="rect">
+                                <a:avLst/>
+                              </a:prstGeom>
+                              <a:ln>
+                                <a:noFill/>
+                              </a:ln>
+                              <a:extLst>
+                                <a:ext uri="{53640926-AAD7-44D8-BBD7-CCE9431645EC}">
+                                  <a14:shadowObscured xmlns:a14="http://schemas.microsoft.com/office/drawing/2010/main"/>
+                                </a:ext>
+                              </a:extLst>
+                            </pic:spPr>
+                          </pic:pic>
+                        </wpg:grpSp>
                         <wps:wsp>
-                          <wps:cNvPr id="201" name="Retângulo 201"/>
-                          <wps:cNvSpPr/>
-                          <wps:spPr>
+                          <wps:cNvPr id="193" name="Caixa de Texto 2"/>
+                          <wps:cNvSpPr txBox="1">
+                            <a:spLocks noChangeArrowheads="1"/>
+                          </wps:cNvSpPr>
+                          <wps:spPr bwMode="auto">
                             <a:xfrm>
-                              <a:off x="0" y="0"/>
-                              <a:ext cx="4381500" cy="2491740"/>
+                              <a:off x="386080" y="0"/>
+                              <a:ext cx="1762760" cy="375285"/>
                             </a:xfrm>
                             <a:prstGeom prst="rect">
                               <a:avLst/>
                             </a:prstGeom>
                             <a:noFill/>
-                            <a:ln>
+                            <a:ln w="9525">
                               <a:noFill/>
+                              <a:miter lim="800000"/>
+                              <a:headEnd/>
+                              <a:tailEnd/>
                             </a:ln>
                           </wps:spPr>
-                          <wps:style>
-                            <a:lnRef idx="2">
-                              <a:schemeClr val="accent3"/>
-                            </a:lnRef>
-                            <a:fillRef idx="1">
-                              <a:schemeClr val="lt1"/>
-                            </a:fillRef>
-                            <a:effectRef idx="0">
-                              <a:schemeClr val="accent3"/>
-                            </a:effectRef>
-                            <a:fontRef idx="minor">
-                              <a:schemeClr val="dk1"/>
-                            </a:fontRef>
-                          </wps:style>
                           <wps:txbx>
                             <w:txbxContent>
                               <w:p>
                                 <w:pPr>
-                                  <w:jc w:val="center"/>
+                                  <w:rPr>
+                                    <w:rFonts w:ascii="Times New Roman" w:hAnsi="Times New Roman" w:cs="Times New Roman"/>
+                                  </w:rPr>
                                 </w:pPr>
+                                <w:r>
+                                  <w:rPr>
+                                    <w:rFonts w:ascii="Times New Roman" w:hAnsi="Times New Roman" w:cs="Times New Roman"/>
+                                  </w:rPr>
+                                  <w:t>–    Sensores de Movimento</w:t>
+                                </w:r>
                               </w:p>
                             </w:txbxContent>
                           </wps:txbx>
-                          <wps:bodyPr rot="0" spcFirstLastPara="0" vertOverflow="overflow" horzOverflow="overflow" vert="horz" wrap="square" lIns="91440" tIns="45720" rIns="91440" bIns="45720" numCol="1" spcCol="0" rtlCol="0" fromWordArt="0" anchor="ctr" anchorCtr="0" forceAA="0" compatLnSpc="1">
-                            <a:prstTxWarp prst="textNoShape">
-                              <a:avLst/>
-                            </a:prstTxWarp>
-                            <a:noAutofit/>
+                          <wps:bodyPr rot="0" vert="horz" wrap="square" lIns="91440" tIns="45720" rIns="91440" bIns="45720" anchor="t" anchorCtr="0">
+                            <a:spAutoFit/>
                           </wps:bodyPr>
                         </wps:wsp>
+                      </wpg:grpSp>
+                      <wpg:grpSp>
+                        <wpg:cNvPr id="232" name="Grupo 232"/>
+                        <wpg:cNvGrpSpPr/>
+                        <wpg:grpSpPr>
+                          <a:xfrm>
+                            <a:off x="2803072" y="1518557"/>
+                            <a:ext cx="1930400" cy="405765"/>
+                            <a:chOff x="0" y="0"/>
+                            <a:chExt cx="1930400" cy="405765"/>
+                          </a:xfrm>
+                        </wpg:grpSpPr>
                         <pic:pic xmlns:pic="http://schemas.openxmlformats.org/drawingml/2006/picture">
                           <pic:nvPicPr>
                             <pic:cNvPr id="59" name="Imagem 59"/>
@@ -2332,7 +2690,7 @@
                             </pic:cNvPicPr>
                           </pic:nvPicPr>
                           <pic:blipFill>
-                            <a:blip r:embed="rId22" cstate="print">
+                            <a:blip r:embed="rId24" cstate="print">
                               <a:duotone>
                                 <a:schemeClr val="accent3">
                                   <a:shade val="45000"/>
@@ -2343,7 +2701,7 @@
                               <a:extLst>
                                 <a:ext uri="{BEBA8EAE-BF5A-486C-A8C5-ECC9F3942E4B}">
                                   <a14:imgProps xmlns:a14="http://schemas.microsoft.com/office/drawing/2010/main">
-                                    <a14:imgLayer r:embed="rId23">
+                                    <a14:imgLayer r:embed="rId25">
                                       <a14:imgEffect>
                                         <a14:colorTemperature colorTemp="4700"/>
                                       </a14:imgEffect>
@@ -2362,7 +2720,7 @@
                           </pic:blipFill>
                           <pic:spPr bwMode="auto">
                             <a:xfrm>
-                              <a:off x="266700" y="1363980"/>
+                              <a:off x="0" y="0"/>
                               <a:ext cx="311150" cy="359410"/>
                             </a:xfrm>
                             <a:prstGeom prst="rect">
@@ -2371,554 +2729,187 @@
                             <a:noFill/>
                           </pic:spPr>
                         </pic:pic>
-                        <wpg:grpSp>
-                          <wpg:cNvPr id="196" name="Grupo 196"/>
-                          <wpg:cNvGrpSpPr/>
-                          <wpg:grpSpPr>
+                        <wps:wsp>
+                          <wps:cNvPr id="194" name="Caixa de Texto 2"/>
+                          <wps:cNvSpPr txBox="1">
+                            <a:spLocks noChangeArrowheads="1"/>
+                          </wps:cNvSpPr>
+                          <wps:spPr bwMode="auto">
                             <a:xfrm>
-                              <a:off x="190500" y="441960"/>
-                              <a:ext cx="4010857" cy="1889761"/>
-                              <a:chOff x="-68880" y="0"/>
-                              <a:chExt cx="4011796" cy="1890607"/>
+                              <a:off x="370840" y="30480"/>
+                              <a:ext cx="1559560" cy="375285"/>
                             </a:xfrm>
-                          </wpg:grpSpPr>
-                          <wpg:grpSp>
-                            <wpg:cNvPr id="63" name="Grupo 63"/>
-                            <wpg:cNvGrpSpPr/>
-                            <wpg:grpSpPr>
-                              <a:xfrm>
-                                <a:off x="-68880" y="0"/>
-                                <a:ext cx="500033" cy="1890607"/>
-                                <a:chOff x="-68880" y="0"/>
-                                <a:chExt cx="500033" cy="1890607"/>
-                              </a:xfrm>
-                            </wpg:grpSpPr>
-                            <pic:pic xmlns:pic="http://schemas.openxmlformats.org/drawingml/2006/picture">
-                              <pic:nvPicPr>
-                                <pic:cNvPr id="41" name="Imagem 41"/>
-                                <pic:cNvPicPr>
-                                  <a:picLocks noChangeAspect="1"/>
-                                </pic:cNvPicPr>
-                              </pic:nvPicPr>
-                              <pic:blipFill rotWithShape="1">
-                                <a:blip r:embed="rId24" cstate="print">
-                                  <a:duotone>
-                                    <a:schemeClr val="accent3">
-                                      <a:shade val="45000"/>
-                                      <a:satMod val="135000"/>
-                                    </a:schemeClr>
-                                    <a:prstClr val="white"/>
-                                  </a:duotone>
-                                  <a:extLst>
-                                    <a:ext uri="{BEBA8EAE-BF5A-486C-A8C5-ECC9F3942E4B}">
-                                      <a14:imgProps xmlns:a14="http://schemas.microsoft.com/office/drawing/2010/main">
-                                        <a14:imgLayer r:embed="rId25">
-                                          <a14:imgEffect>
-                                            <a14:backgroundRemoval t="10000" b="90000" l="10000" r="90000">
-                                              <a14:foregroundMark x1="50541" y1="41081" x2="50541" y2="41892"/>
-                                              <a14:foregroundMark x1="53514" y1="36757" x2="53514" y2="36757"/>
-                                              <a14:foregroundMark x1="57838" y1="33784" x2="57838" y2="33784"/>
-                                              <a14:foregroundMark x1="32973" y1="70270" x2="32973" y2="70270"/>
-                                              <a14:foregroundMark x1="38919" y1="71892" x2="38919" y2="71892"/>
-                                              <a14:foregroundMark x1="44324" y1="69459" x2="44324" y2="69459"/>
-                                              <a14:foregroundMark x1="50811" y1="70270" x2="50811" y2="70270"/>
-                                              <a14:foregroundMark x1="56486" y1="70541" x2="56486" y2="70541"/>
-                                              <a14:foregroundMark x1="63243" y1="71892" x2="63243" y2="71892"/>
-                                              <a14:backgroundMark x1="11351" y1="34865" x2="17027" y2="44865"/>
-                                              <a14:backgroundMark x1="17027" y1="44865" x2="17027" y2="44865"/>
-                                              <a14:backgroundMark x1="64865" y1="70000" x2="64865" y2="70000"/>
-                                            </a14:backgroundRemoval>
-                                          </a14:imgEffect>
-                                        </a14:imgLayer>
-                                      </a14:imgProps>
-                                    </a:ext>
-                                    <a:ext uri="{28A0092B-C50C-407E-A947-70E740481C1C}">
-                                      <a14:useLocalDpi xmlns:a14="http://schemas.microsoft.com/office/drawing/2010/main" val="0"/>
-                                    </a:ext>
-                                  </a:extLst>
-                                </a:blip>
-                                <a:srcRect l="26301" t="17943" r="22634" b="40207"/>
-                                <a:stretch/>
-                              </pic:blipFill>
-                              <pic:spPr bwMode="auto">
-                                <a:xfrm flipH="1" flipV="1">
-                                  <a:off x="0" y="575733"/>
-                                  <a:ext cx="227952" cy="216039"/>
-                                </a:xfrm>
-                                <a:prstGeom prst="rect">
-                                  <a:avLst/>
-                                </a:prstGeom>
-                                <a:ln>
-                                  <a:noFill/>
-                                </a:ln>
-                                <a:extLst>
-                                  <a:ext uri="{53640926-AAD7-44D8-BBD7-CCE9431645EC}">
-                                    <a14:shadowObscured xmlns:a14="http://schemas.microsoft.com/office/drawing/2010/main"/>
-                                  </a:ext>
-                                </a:extLst>
-                              </pic:spPr>
-                            </pic:pic>
-                            <wpg:grpSp>
-                              <wpg:cNvPr id="43" name="Grupo 43"/>
-                              <wpg:cNvGrpSpPr/>
-                              <wpg:grpSpPr>
-                                <a:xfrm>
-                                  <a:off x="104993" y="0"/>
-                                  <a:ext cx="211667" cy="406400"/>
-                                  <a:chOff x="162552" y="47625"/>
-                                  <a:chExt cx="752475" cy="1638300"/>
-                                </a:xfrm>
-                              </wpg:grpSpPr>
-                              <wps:wsp>
-                                <wps:cNvPr id="45" name="Retângulo: Cantos Arredondados 45"/>
-                                <wps:cNvSpPr/>
-                                <wps:spPr>
-                                  <a:xfrm>
-                                    <a:off x="162552" y="47625"/>
-                                    <a:ext cx="752475" cy="1638300"/>
-                                  </a:xfrm>
-                                  <a:prstGeom prst="roundRect">
-                                    <a:avLst/>
-                                  </a:prstGeom>
-                                </wps:spPr>
-                                <wps:style>
-                                  <a:lnRef idx="3">
-                                    <a:schemeClr val="lt1"/>
-                                  </a:lnRef>
-                                  <a:fillRef idx="1">
-                                    <a:schemeClr val="accent3"/>
-                                  </a:fillRef>
-                                  <a:effectRef idx="1">
-                                    <a:schemeClr val="accent3"/>
-                                  </a:effectRef>
-                                  <a:fontRef idx="minor">
-                                    <a:schemeClr val="lt1"/>
-                                  </a:fontRef>
-                                </wps:style>
-                                <wps:txbx>
-                                  <w:txbxContent>
-                                    <w:p>
-                                      <w:pPr>
-                                        <w:jc w:val="center"/>
-                                        <w:rPr>
-                                          <w:b/>
-                                          <w:color w:val="000000" w:themeColor="text1"/>
-                                          <w:sz w:val="32"/>
-                                        </w:rPr>
-                                      </w:pPr>
-                                    </w:p>
-                                  </w:txbxContent>
-                                </wps:txbx>
-                                <wps:bodyPr rot="0" spcFirstLastPara="0" vertOverflow="overflow" horzOverflow="overflow" vert="vert270" wrap="square" lIns="91440" tIns="45720" rIns="91440" bIns="45720" numCol="1" spcCol="0" rtlCol="0" fromWordArt="0" anchor="ctr" anchorCtr="0" forceAA="0" compatLnSpc="1">
-                                  <a:prstTxWarp prst="textNoShape">
-                                    <a:avLst/>
-                                  </a:prstTxWarp>
-                                  <a:noAutofit/>
-                                </wps:bodyPr>
-                              </wps:wsp>
-                              <wps:wsp>
-                                <wps:cNvPr id="55" name="Oval 55"/>
-                                <wps:cNvSpPr/>
-                                <wps:spPr>
-                                  <a:xfrm>
-                                    <a:off x="410201" y="257175"/>
-                                    <a:ext cx="287999" cy="288001"/>
-                                  </a:xfrm>
-                                  <a:prstGeom prst="ellipse">
-                                    <a:avLst/>
-                                  </a:prstGeom>
-                                  <a:solidFill>
-                                    <a:schemeClr val="bg1"/>
-                                  </a:solidFill>
-                                  <a:ln>
-                                    <a:noFill/>
-                                  </a:ln>
-                                </wps:spPr>
-                                <wps:style>
-                                  <a:lnRef idx="2">
-                                    <a:schemeClr val="accent1">
-                                      <a:shade val="50000"/>
-                                    </a:schemeClr>
-                                  </a:lnRef>
-                                  <a:fillRef idx="1">
-                                    <a:schemeClr val="accent1"/>
-                                  </a:fillRef>
-                                  <a:effectRef idx="0">
-                                    <a:schemeClr val="accent1"/>
-                                  </a:effectRef>
-                                  <a:fontRef idx="minor">
-                                    <a:schemeClr val="lt1"/>
-                                  </a:fontRef>
-                                </wps:style>
-                                <wps:bodyPr rot="0" spcFirstLastPara="0" vertOverflow="overflow" horzOverflow="overflow" vert="horz" wrap="square" lIns="91440" tIns="45720" rIns="91440" bIns="45720" numCol="1" spcCol="0" rtlCol="0" fromWordArt="0" anchor="ctr" anchorCtr="0" forceAA="0" compatLnSpc="1">
-                                  <a:prstTxWarp prst="textNoShape">
-                                    <a:avLst/>
-                                  </a:prstTxWarp>
-                                  <a:noAutofit/>
-                                </wps:bodyPr>
-                              </wps:wsp>
-                              <wps:wsp>
-                                <wps:cNvPr id="56" name="Retângulo 56"/>
-                                <wps:cNvSpPr/>
-                                <wps:spPr>
-                                  <a:xfrm>
-                                    <a:off x="400676" y="685799"/>
-                                    <a:ext cx="287654" cy="723898"/>
-                                  </a:xfrm>
-                                  <a:prstGeom prst="rect">
-                                    <a:avLst/>
-                                  </a:prstGeom>
-                                  <a:solidFill>
-                                    <a:schemeClr val="bg1"/>
-                                  </a:solidFill>
-                                  <a:ln>
-                                    <a:noFill/>
-                                  </a:ln>
-                                </wps:spPr>
-                                <wps:style>
-                                  <a:lnRef idx="2">
-                                    <a:schemeClr val="accent1">
-                                      <a:shade val="50000"/>
-                                    </a:schemeClr>
-                                  </a:lnRef>
-                                  <a:fillRef idx="1">
-                                    <a:schemeClr val="accent1"/>
-                                  </a:fillRef>
-                                  <a:effectRef idx="0">
-                                    <a:schemeClr val="accent1"/>
-                                  </a:effectRef>
-                                  <a:fontRef idx="minor">
-                                    <a:schemeClr val="lt1"/>
-                                  </a:fontRef>
-                                </wps:style>
-                                <wps:bodyPr rot="0" spcFirstLastPara="0" vertOverflow="overflow" horzOverflow="overflow" vert="horz" wrap="square" lIns="91440" tIns="45720" rIns="91440" bIns="45720" numCol="1" spcCol="0" rtlCol="0" fromWordArt="0" anchor="ctr" anchorCtr="0" forceAA="0" compatLnSpc="1">
-                                  <a:prstTxWarp prst="textNoShape">
-                                    <a:avLst/>
-                                  </a:prstTxWarp>
-                                  <a:noAutofit/>
-                                </wps:bodyPr>
-                              </wps:wsp>
-                            </wpg:grpSp>
-                            <pic:pic xmlns:pic="http://schemas.openxmlformats.org/drawingml/2006/picture">
-                              <pic:nvPicPr>
-                                <pic:cNvPr id="58" name="Imagem 58"/>
-                                <pic:cNvPicPr>
-                                  <a:picLocks noChangeAspect="1"/>
-                                </pic:cNvPicPr>
-                              </pic:nvPicPr>
-                              <pic:blipFill rotWithShape="1">
-                                <a:blip r:embed="rId24" cstate="print">
-                                  <a:duotone>
-                                    <a:schemeClr val="accent3">
-                                      <a:shade val="45000"/>
-                                      <a:satMod val="135000"/>
-                                    </a:schemeClr>
-                                    <a:prstClr val="white"/>
-                                  </a:duotone>
-                                  <a:extLst>
-                                    <a:ext uri="{BEBA8EAE-BF5A-486C-A8C5-ECC9F3942E4B}">
-                                      <a14:imgProps xmlns:a14="http://schemas.microsoft.com/office/drawing/2010/main">
-                                        <a14:imgLayer r:embed="rId25">
-                                          <a14:imgEffect>
-                                            <a14:backgroundRemoval t="10000" b="90000" l="10000" r="90000">
-                                              <a14:foregroundMark x1="50541" y1="41081" x2="50541" y2="41892"/>
-                                              <a14:foregroundMark x1="53514" y1="36757" x2="53514" y2="36757"/>
-                                              <a14:foregroundMark x1="57838" y1="33784" x2="57838" y2="33784"/>
-                                              <a14:foregroundMark x1="32973" y1="70270" x2="32973" y2="70270"/>
-                                              <a14:foregroundMark x1="38919" y1="71892" x2="38919" y2="71892"/>
-                                              <a14:foregroundMark x1="44324" y1="69459" x2="44324" y2="69459"/>
-                                              <a14:foregroundMark x1="50811" y1="70270" x2="50811" y2="70270"/>
-                                              <a14:foregroundMark x1="56486" y1="70541" x2="56486" y2="70541"/>
-                                              <a14:foregroundMark x1="63243" y1="71892" x2="63243" y2="71892"/>
-                                              <a14:backgroundMark x1="11351" y1="34865" x2="17027" y2="44865"/>
-                                              <a14:backgroundMark x1="17027" y1="44865" x2="17027" y2="44865"/>
-                                              <a14:backgroundMark x1="64865" y1="70000" x2="64865" y2="70000"/>
-                                            </a14:backgroundRemoval>
-                                          </a14:imgEffect>
-                                        </a14:imgLayer>
-                                      </a14:imgProps>
-                                    </a:ext>
-                                    <a:ext uri="{28A0092B-C50C-407E-A947-70E740481C1C}">
-                                      <a14:useLocalDpi xmlns:a14="http://schemas.microsoft.com/office/drawing/2010/main" val="0"/>
-                                    </a:ext>
-                                  </a:extLst>
-                                </a:blip>
-                                <a:srcRect l="26301" t="17943" r="22634" b="40207"/>
-                                <a:stretch/>
-                              </pic:blipFill>
-                              <pic:spPr bwMode="auto">
-                                <a:xfrm flipV="1">
-                                  <a:off x="203200" y="567266"/>
-                                  <a:ext cx="227952" cy="216039"/>
-                                </a:xfrm>
-                                <a:prstGeom prst="rect">
-                                  <a:avLst/>
-                                </a:prstGeom>
-                                <a:ln>
-                                  <a:noFill/>
-                                </a:ln>
-                                <a:extLst>
-                                  <a:ext uri="{53640926-AAD7-44D8-BBD7-CCE9431645EC}">
-                                    <a14:shadowObscured xmlns:a14="http://schemas.microsoft.com/office/drawing/2010/main"/>
-                                  </a:ext>
-                                </a:extLst>
-                              </pic:spPr>
-                            </pic:pic>
-                            <pic:pic xmlns:pic="http://schemas.openxmlformats.org/drawingml/2006/picture">
-                              <pic:nvPicPr>
-                                <pic:cNvPr id="60" name="Imagem 60"/>
-                                <pic:cNvPicPr>
-                                  <a:picLocks noChangeAspect="1"/>
-                                </pic:cNvPicPr>
-                              </pic:nvPicPr>
-                              <pic:blipFill rotWithShape="1">
-                                <a:blip r:embed="rId26" cstate="print">
-                                  <a:extLst>
-                                    <a:ext uri="{28A0092B-C50C-407E-A947-70E740481C1C}">
-                                      <a14:useLocalDpi xmlns:a14="http://schemas.microsoft.com/office/drawing/2010/main" val="0"/>
-                                    </a:ext>
-                                  </a:extLst>
-                                </a:blip>
-                                <a:srcRect l="14849" t="13538" r="10015" b="16131"/>
-                                <a:stretch/>
-                              </pic:blipFill>
-                              <pic:spPr bwMode="auto">
-                                <a:xfrm>
-                                  <a:off x="-68880" y="1422522"/>
-                                  <a:ext cx="500033" cy="468085"/>
-                                </a:xfrm>
-                                <a:prstGeom prst="rect">
-                                  <a:avLst/>
-                                </a:prstGeom>
-                                <a:ln>
-                                  <a:noFill/>
-                                </a:ln>
-                                <a:extLst>
-                                  <a:ext uri="{53640926-AAD7-44D8-BBD7-CCE9431645EC}">
-                                    <a14:shadowObscured xmlns:a14="http://schemas.microsoft.com/office/drawing/2010/main"/>
-                                  </a:ext>
-                                </a:extLst>
-                              </pic:spPr>
-                            </pic:pic>
-                          </wpg:grpSp>
-                          <wps:wsp>
-                            <wps:cNvPr id="192" name="Caixa de Texto 2"/>
-                            <wps:cNvSpPr txBox="1">
-                              <a:spLocks noChangeArrowheads="1"/>
-                            </wps:cNvSpPr>
-                            <wps:spPr bwMode="auto">
-                              <a:xfrm>
-                                <a:off x="383809" y="79810"/>
-                                <a:ext cx="3557467" cy="376087"/>
-                              </a:xfrm>
-                              <a:prstGeom prst="rect">
-                                <a:avLst/>
-                              </a:prstGeom>
+                            <a:prstGeom prst="rect">
+                              <a:avLst/>
+                            </a:prstGeom>
+                            <a:noFill/>
+                            <a:ln w="9525">
                               <a:noFill/>
-                              <a:ln w="9525">
-                                <a:noFill/>
-                                <a:miter lim="800000"/>
-                                <a:headEnd/>
-                                <a:tailEnd/>
-                              </a:ln>
-                            </wps:spPr>
-                            <wps:txbx>
-                              <w:txbxContent>
-                                <w:p>
-                                  <w:pPr>
-                                    <w:rPr>
-                                      <w:rFonts w:ascii="Times New Roman" w:hAnsi="Times New Roman" w:cs="Times New Roman"/>
-                                    </w:rPr>
-                                  </w:pPr>
-                                  <w:r>
-                                    <w:rPr>
-                                      <w:rFonts w:ascii="Times New Roman" w:hAnsi="Times New Roman" w:cs="Times New Roman"/>
-                                    </w:rPr>
-                                    <w:t>–    API Web</w:t>
-                                  </w:r>
-                                </w:p>
-                              </w:txbxContent>
-                            </wps:txbx>
-                            <wps:bodyPr rot="0" vert="horz" wrap="square" lIns="91440" tIns="45720" rIns="91440" bIns="45720" anchor="t" anchorCtr="0">
-                              <a:spAutoFit/>
-                            </wps:bodyPr>
-                          </wps:wsp>
-                          <wps:wsp>
-                            <wps:cNvPr id="193" name="Caixa de Texto 2"/>
-                            <wps:cNvSpPr txBox="1">
-                              <a:spLocks noChangeArrowheads="1"/>
-                            </wps:cNvSpPr>
-                            <wps:spPr bwMode="auto">
-                              <a:xfrm>
-                                <a:off x="385449" y="482600"/>
-                                <a:ext cx="3557467" cy="376087"/>
-                              </a:xfrm>
-                              <a:prstGeom prst="rect">
-                                <a:avLst/>
-                              </a:prstGeom>
-                              <a:noFill/>
-                              <a:ln w="9525">
-                                <a:noFill/>
-                                <a:miter lim="800000"/>
-                                <a:headEnd/>
-                                <a:tailEnd/>
-                              </a:ln>
-                            </wps:spPr>
-                            <wps:txbx>
-                              <w:txbxContent>
-                                <w:p>
-                                  <w:pPr>
-                                    <w:rPr>
-                                      <w:rFonts w:ascii="Times New Roman" w:hAnsi="Times New Roman" w:cs="Times New Roman"/>
-                                    </w:rPr>
-                                  </w:pPr>
-                                  <w:r>
-                                    <w:rPr>
-                                      <w:rFonts w:ascii="Times New Roman" w:hAnsi="Times New Roman" w:cs="Times New Roman"/>
-                                    </w:rPr>
-                                    <w:t>–    Sensores de Movimento</w:t>
-                                  </w:r>
-                                </w:p>
-                              </w:txbxContent>
-                            </wps:txbx>
-                            <wps:bodyPr rot="0" vert="horz" wrap="square" lIns="91440" tIns="45720" rIns="91440" bIns="45720" anchor="t" anchorCtr="0">
-                              <a:spAutoFit/>
-                            </wps:bodyPr>
-                          </wps:wsp>
-                          <wps:wsp>
-                            <wps:cNvPr id="194" name="Caixa de Texto 2"/>
-                            <wps:cNvSpPr txBox="1">
-                              <a:spLocks noChangeArrowheads="1"/>
-                            </wps:cNvSpPr>
-                            <wps:spPr bwMode="auto">
-                              <a:xfrm>
-                                <a:off x="382951" y="922388"/>
-                                <a:ext cx="3556832" cy="376087"/>
-                              </a:xfrm>
-                              <a:prstGeom prst="rect">
-                                <a:avLst/>
-                              </a:prstGeom>
-                              <a:noFill/>
-                              <a:ln w="9525">
-                                <a:noFill/>
-                                <a:miter lim="800000"/>
-                                <a:headEnd/>
-                                <a:tailEnd/>
-                              </a:ln>
-                            </wps:spPr>
-                            <wps:txbx>
-                              <w:txbxContent>
-                                <w:p>
-                                  <w:pPr>
-                                    <w:rPr>
-                                      <w:rFonts w:ascii="Times New Roman" w:hAnsi="Times New Roman" w:cs="Times New Roman"/>
-                                    </w:rPr>
-                                  </w:pPr>
-                                  <w:r>
-                                    <w:rPr>
-                                      <w:rFonts w:ascii="Times New Roman" w:hAnsi="Times New Roman" w:cs="Times New Roman"/>
-                                    </w:rPr>
-                                    <w:t>–    Leitor de</w:t>
-                                  </w:r>
-                                  <w:r>
-                                    <w:rPr>
-                                      <w:rFonts w:ascii="Times New Roman" w:hAnsi="Times New Roman" w:cs="Times New Roman"/>
-                                    </w:rPr>
-                                    <w:t xml:space="preserve"> </w:t>
-                                  </w:r>
-                                  <w:r>
-                                    <w:rPr>
-                                      <w:rFonts w:ascii="Times New Roman" w:hAnsi="Times New Roman" w:cs="Times New Roman"/>
-                                      <w:i/>
-                                    </w:rPr>
-                                    <w:t>T</w:t>
-                                  </w:r>
-                                  <w:r>
-                                    <w:rPr>
-                                      <w:rFonts w:ascii="Times New Roman" w:hAnsi="Times New Roman" w:cs="Times New Roman"/>
-                                      <w:i/>
-                                    </w:rPr>
-                                    <w:t>ags</w:t>
-                                  </w:r>
-                                  <w:r>
-                                    <w:rPr>
-                                      <w:rFonts w:ascii="Times New Roman" w:hAnsi="Times New Roman" w:cs="Times New Roman"/>
-                                    </w:rPr>
-                                    <w:t xml:space="preserve"> NFC</w:t>
-                                  </w:r>
-                                </w:p>
-                              </w:txbxContent>
-                            </wps:txbx>
-                            <wps:bodyPr rot="0" vert="horz" wrap="square" lIns="91440" tIns="45720" rIns="91440" bIns="45720" anchor="t" anchorCtr="0">
-                              <a:spAutoFit/>
-                            </wps:bodyPr>
-                          </wps:wsp>
-                          <wps:wsp>
-                            <wps:cNvPr id="195" name="Caixa de Texto 2"/>
-                            <wps:cNvSpPr txBox="1">
-                              <a:spLocks noChangeArrowheads="1"/>
-                            </wps:cNvSpPr>
-                            <wps:spPr bwMode="auto">
-                              <a:xfrm>
-                                <a:off x="385427" y="1507067"/>
-                                <a:ext cx="3556832" cy="376087"/>
-                              </a:xfrm>
-                              <a:prstGeom prst="rect">
-                                <a:avLst/>
-                              </a:prstGeom>
-                              <a:noFill/>
-                              <a:ln w="9525">
-                                <a:noFill/>
-                                <a:miter lim="800000"/>
-                                <a:headEnd/>
-                                <a:tailEnd/>
-                              </a:ln>
-                            </wps:spPr>
-                            <wps:txbx>
-                              <w:txbxContent>
-                                <w:p>
-                                  <w:pPr>
-                                    <w:rPr>
-                                      <w:rFonts w:ascii="Times New Roman" w:hAnsi="Times New Roman" w:cs="Times New Roman"/>
-                                    </w:rPr>
-                                  </w:pPr>
-                                  <w:r>
-                                    <w:rPr>
-                                      <w:rFonts w:ascii="Times New Roman" w:hAnsi="Times New Roman" w:cs="Times New Roman"/>
-                                    </w:rPr>
-                                    <w:t xml:space="preserve">–    </w:t>
-                                  </w:r>
-                                  <w:r>
-                                    <w:rPr>
-                                      <w:rFonts w:ascii="Times New Roman" w:hAnsi="Times New Roman" w:cs="Times New Roman"/>
-                                      <w:i/>
-                                    </w:rPr>
-                                    <w:t>Tag</w:t>
-                                  </w:r>
-                                  <w:r>
-                                    <w:rPr>
-                                      <w:rFonts w:ascii="Times New Roman" w:hAnsi="Times New Roman" w:cs="Times New Roman"/>
-                                    </w:rPr>
-                                    <w:t xml:space="preserve"> NFC</w:t>
-                                  </w:r>
-                                </w:p>
-                              </w:txbxContent>
-                            </wps:txbx>
-                            <wps:bodyPr rot="0" vert="horz" wrap="square" lIns="91440" tIns="45720" rIns="91440" bIns="45720" anchor="t" anchorCtr="0">
-                              <a:spAutoFit/>
-                            </wps:bodyPr>
-                          </wps:wsp>
-                        </wpg:grpSp>
+                              <a:miter lim="800000"/>
+                              <a:headEnd/>
+                              <a:tailEnd/>
+                            </a:ln>
+                          </wps:spPr>
+                          <wps:txbx>
+                            <w:txbxContent>
+                              <w:p>
+                                <w:pPr>
+                                  <w:rPr>
+                                    <w:rFonts w:ascii="Times New Roman" w:hAnsi="Times New Roman" w:cs="Times New Roman"/>
+                                  </w:rPr>
+                                </w:pPr>
+                                <w:r>
+                                  <w:rPr>
+                                    <w:rFonts w:ascii="Times New Roman" w:hAnsi="Times New Roman" w:cs="Times New Roman"/>
+                                  </w:rPr>
+                                  <w:t>–    Leitor de</w:t>
+                                </w:r>
+                                <w:r>
+                                  <w:rPr>
+                                    <w:rFonts w:ascii="Times New Roman" w:hAnsi="Times New Roman" w:cs="Times New Roman"/>
+                                  </w:rPr>
+                                  <w:t xml:space="preserve"> </w:t>
+                                </w:r>
+                                <w:r>
+                                  <w:rPr>
+                                    <w:rFonts w:ascii="Times New Roman" w:hAnsi="Times New Roman" w:cs="Times New Roman"/>
+                                    <w:i/>
+                                  </w:rPr>
+                                  <w:t>T</w:t>
+                                </w:r>
+                                <w:r>
+                                  <w:rPr>
+                                    <w:rFonts w:ascii="Times New Roman" w:hAnsi="Times New Roman" w:cs="Times New Roman"/>
+                                    <w:i/>
+                                  </w:rPr>
+                                  <w:t>ags</w:t>
+                                </w:r>
+                                <w:r>
+                                  <w:rPr>
+                                    <w:rFonts w:ascii="Times New Roman" w:hAnsi="Times New Roman" w:cs="Times New Roman"/>
+                                  </w:rPr>
+                                  <w:t xml:space="preserve"> NFC</w:t>
+                                </w:r>
+                              </w:p>
+                            </w:txbxContent>
+                          </wps:txbx>
+                          <wps:bodyPr rot="0" vert="horz" wrap="square" lIns="91440" tIns="45720" rIns="91440" bIns="45720" anchor="t" anchorCtr="0">
+                            <a:spAutoFit/>
+                          </wps:bodyPr>
+                        </wps:wsp>
                       </wpg:grpSp>
                       <wpg:grpSp>
-                        <wpg:cNvPr id="28" name="Grupo 28"/>
+                        <wpg:cNvPr id="233" name="Grupo 233"/>
                         <wpg:cNvGrpSpPr/>
                         <wpg:grpSpPr>
                           <a:xfrm>
-                            <a:off x="2674620" y="518160"/>
-                            <a:ext cx="3900146" cy="1076617"/>
+                            <a:off x="146957" y="381000"/>
+                            <a:ext cx="1397000" cy="467360"/>
                             <a:chOff x="0" y="0"/>
-                            <a:chExt cx="3900146" cy="1076617"/>
+                            <a:chExt cx="1397000" cy="467360"/>
+                          </a:xfrm>
+                        </wpg:grpSpPr>
+                        <pic:pic xmlns:pic="http://schemas.openxmlformats.org/drawingml/2006/picture">
+                          <pic:nvPicPr>
+                            <pic:cNvPr id="60" name="Imagem 60"/>
+                            <pic:cNvPicPr>
+                              <a:picLocks noChangeAspect="1"/>
+                            </pic:cNvPicPr>
+                          </pic:nvPicPr>
+                          <pic:blipFill rotWithShape="1">
+                            <a:blip r:embed="rId26" cstate="print">
+                              <a:extLst>
+                                <a:ext uri="{28A0092B-C50C-407E-A947-70E740481C1C}">
+                                  <a14:useLocalDpi xmlns:a14="http://schemas.microsoft.com/office/drawing/2010/main" val="0"/>
+                                </a:ext>
+                              </a:extLst>
+                            </a:blip>
+                            <a:srcRect l="14849" t="13538" r="10015" b="16131"/>
+                            <a:stretch/>
+                          </pic:blipFill>
+                          <pic:spPr bwMode="auto">
+                            <a:xfrm>
+                              <a:off x="0" y="0"/>
+                              <a:ext cx="499745" cy="467360"/>
+                            </a:xfrm>
+                            <a:prstGeom prst="rect">
+                              <a:avLst/>
+                            </a:prstGeom>
+                            <a:ln>
+                              <a:noFill/>
+                            </a:ln>
+                            <a:extLst>
+                              <a:ext uri="{53640926-AAD7-44D8-BBD7-CCE9431645EC}">
+                                <a14:shadowObscured xmlns:a14="http://schemas.microsoft.com/office/drawing/2010/main"/>
+                              </a:ext>
+                            </a:extLst>
+                          </pic:spPr>
+                        </pic:pic>
+                        <wps:wsp>
+                          <wps:cNvPr id="195" name="Caixa de Texto 2"/>
+                          <wps:cNvSpPr txBox="1">
+                            <a:spLocks noChangeArrowheads="1"/>
+                          </wps:cNvSpPr>
+                          <wps:spPr bwMode="auto">
+                            <a:xfrm>
+                              <a:off x="452120" y="86360"/>
+                              <a:ext cx="944880" cy="375285"/>
+                            </a:xfrm>
+                            <a:prstGeom prst="rect">
+                              <a:avLst/>
+                            </a:prstGeom>
+                            <a:noFill/>
+                            <a:ln w="9525">
+                              <a:noFill/>
+                              <a:miter lim="800000"/>
+                              <a:headEnd/>
+                              <a:tailEnd/>
+                            </a:ln>
+                          </wps:spPr>
+                          <wps:txbx>
+                            <w:txbxContent>
+                              <w:p>
+                                <w:pPr>
+                                  <w:rPr>
+                                    <w:rFonts w:ascii="Times New Roman" w:hAnsi="Times New Roman" w:cs="Times New Roman"/>
+                                  </w:rPr>
+                                </w:pPr>
+                                <w:r>
+                                  <w:rPr>
+                                    <w:rFonts w:ascii="Times New Roman" w:hAnsi="Times New Roman" w:cs="Times New Roman"/>
+                                  </w:rPr>
+                                  <w:t xml:space="preserve">–    </w:t>
+                                </w:r>
+                                <w:r>
+                                  <w:rPr>
+                                    <w:rFonts w:ascii="Times New Roman" w:hAnsi="Times New Roman" w:cs="Times New Roman"/>
+                                    <w:i/>
+                                  </w:rPr>
+                                  <w:t>Tag</w:t>
+                                </w:r>
+                                <w:r>
+                                  <w:rPr>
+                                    <w:rFonts w:ascii="Times New Roman" w:hAnsi="Times New Roman" w:cs="Times New Roman"/>
+                                  </w:rPr>
+                                  <w:t xml:space="preserve"> NFC</w:t>
+                                </w:r>
+                              </w:p>
+                            </w:txbxContent>
+                          </wps:txbx>
+                          <wps:bodyPr rot="0" vert="horz" wrap="square" lIns="91440" tIns="45720" rIns="91440" bIns="45720" anchor="t" anchorCtr="0">
+                            <a:spAutoFit/>
+                          </wps:bodyPr>
+                        </wps:wsp>
+                      </wpg:grpSp>
+                      <wpg:grpSp>
+                        <wpg:cNvPr id="220" name="Grupo 220"/>
+                        <wpg:cNvGrpSpPr/>
+                        <wpg:grpSpPr>
+                          <a:xfrm>
+                            <a:off x="2841172" y="419100"/>
+                            <a:ext cx="1674900" cy="1076959"/>
+                            <a:chOff x="0" y="0"/>
+                            <a:chExt cx="1674900" cy="1076959"/>
                           </a:xfrm>
                         </wpg:grpSpPr>
                         <wps:wsp>
@@ -2960,8 +2951,8 @@
                           </wps:cNvSpPr>
                           <wps:spPr bwMode="auto">
                             <a:xfrm>
-                              <a:off x="327609" y="0"/>
-                              <a:ext cx="3556634" cy="375919"/>
+                              <a:off x="327660" y="0"/>
+                              <a:ext cx="828000" cy="375919"/>
                             </a:xfrm>
                             <a:prstGeom prst="rect">
                               <a:avLst/>
@@ -3035,8 +3026,8 @@
                           </wps:cNvSpPr>
                           <wps:spPr bwMode="auto">
                             <a:xfrm>
-                              <a:off x="342877" y="319953"/>
-                              <a:ext cx="3557269" cy="375919"/>
+                              <a:off x="342900" y="320040"/>
+                              <a:ext cx="1332000" cy="375919"/>
                             </a:xfrm>
                             <a:prstGeom prst="rect">
                               <a:avLst/>
@@ -3075,7 +3066,7 @@
                           <wps:cNvCnPr/>
                           <wps:spPr>
                             <a:xfrm flipV="1">
-                              <a:off x="15240" y="754380"/>
+                              <a:off x="22860" y="754380"/>
                               <a:ext cx="327660" cy="170180"/>
                             </a:xfrm>
                             <a:prstGeom prst="straightConnector1">
@@ -3113,8 +3104,8 @@
                           </wps:cNvSpPr>
                           <wps:spPr bwMode="auto">
                             <a:xfrm>
-                              <a:off x="335257" y="700698"/>
-                              <a:ext cx="3557269" cy="375919"/>
+                              <a:off x="335280" y="701040"/>
+                              <a:ext cx="1260000" cy="375919"/>
                             </a:xfrm>
                             <a:prstGeom prst="rect">
                               <a:avLst/>
@@ -3149,6 +3140,588 @@
                           </wps:bodyPr>
                         </wps:wsp>
                       </wpg:grpSp>
+                      <wpg:grpSp>
+                        <wpg:cNvPr id="235" name="Grupo 235"/>
+                        <wpg:cNvGrpSpPr/>
+                        <wpg:grpSpPr>
+                          <a:xfrm>
+                            <a:off x="70757" y="919842"/>
+                            <a:ext cx="2371090" cy="533400"/>
+                            <a:chOff x="0" y="0"/>
+                            <a:chExt cx="2371090" cy="533400"/>
+                          </a:xfrm>
+                        </wpg:grpSpPr>
+                        <wpg:grpSp>
+                          <wpg:cNvPr id="213" name="Grupo 213"/>
+                          <wpg:cNvGrpSpPr/>
+                          <wpg:grpSpPr>
+                            <a:xfrm>
+                              <a:off x="0" y="0"/>
+                              <a:ext cx="514955" cy="533400"/>
+                              <a:chOff x="-128506" y="0"/>
+                              <a:chExt cx="709338" cy="606966"/>
+                            </a:xfrm>
+                          </wpg:grpSpPr>
+                          <wps:wsp>
+                            <wps:cNvPr id="214" name="Retângulo: Cantos Arredondados 214"/>
+                            <wps:cNvSpPr/>
+                            <wps:spPr>
+                              <a:xfrm>
+                                <a:off x="-128506" y="0"/>
+                                <a:ext cx="706120" cy="604520"/>
+                              </a:xfrm>
+                              <a:prstGeom prst="roundRect">
+                                <a:avLst/>
+                              </a:prstGeom>
+                              <a:solidFill>
+                                <a:schemeClr val="bg1">
+                                  <a:lumMod val="50000"/>
+                                </a:schemeClr>
+                              </a:solidFill>
+                              <a:ln>
+                                <a:noFill/>
+                              </a:ln>
+                            </wps:spPr>
+                            <wps:style>
+                              <a:lnRef idx="2">
+                                <a:schemeClr val="accent1">
+                                  <a:shade val="50000"/>
+                                </a:schemeClr>
+                              </a:lnRef>
+                              <a:fillRef idx="1">
+                                <a:schemeClr val="accent1"/>
+                              </a:fillRef>
+                              <a:effectRef idx="0">
+                                <a:schemeClr val="accent1"/>
+                              </a:effectRef>
+                              <a:fontRef idx="minor">
+                                <a:schemeClr val="lt1"/>
+                              </a:fontRef>
+                            </wps:style>
+                            <wps:bodyPr rot="0" spcFirstLastPara="0" vertOverflow="overflow" horzOverflow="overflow" vert="horz" wrap="square" lIns="91440" tIns="45720" rIns="91440" bIns="45720" numCol="1" spcCol="0" rtlCol="0" fromWordArt="0" anchor="ctr" anchorCtr="0" forceAA="0" compatLnSpc="1">
+                              <a:prstTxWarp prst="textNoShape">
+                                <a:avLst/>
+                              </a:prstTxWarp>
+                              <a:noAutofit/>
+                            </wps:bodyPr>
+                          </wps:wsp>
+                          <pic:pic xmlns:pic="http://schemas.openxmlformats.org/drawingml/2006/picture">
+                            <pic:nvPicPr>
+                              <pic:cNvPr id="215" name="Imagem 215"/>
+                              <pic:cNvPicPr>
+                                <a:picLocks noChangeAspect="1"/>
+                              </pic:cNvPicPr>
+                            </pic:nvPicPr>
+                            <pic:blipFill>
+                              <a:blip r:embed="rId27" cstate="print">
+                                <a:lum bright="70000" contrast="-70000"/>
+                                <a:extLst>
+                                  <a:ext uri="{BEBA8EAE-BF5A-486C-A8C5-ECC9F3942E4B}">
+                                    <a14:imgProps xmlns:a14="http://schemas.microsoft.com/office/drawing/2010/main">
+                                      <a14:imgLayer r:embed="rId28">
+                                        <a14:imgEffect>
+                                          <a14:colorTemperature colorTemp="4700"/>
+                                        </a14:imgEffect>
+                                      </a14:imgLayer>
+                                    </a14:imgProps>
+                                  </a:ext>
+                                  <a:ext uri="{28A0092B-C50C-407E-A947-70E740481C1C}">
+                                    <a14:useLocalDpi xmlns:a14="http://schemas.microsoft.com/office/drawing/2010/main" val="0"/>
+                                  </a:ext>
+                                </a:extLst>
+                              </a:blip>
+                              <a:srcRect/>
+                              <a:stretch>
+                                <a:fillRect/>
+                              </a:stretch>
+                            </pic:blipFill>
+                            <pic:spPr bwMode="auto">
+                              <a:xfrm>
+                                <a:off x="78708" y="75894"/>
+                                <a:ext cx="330808" cy="330790"/>
+                              </a:xfrm>
+                              <a:prstGeom prst="rect">
+                                <a:avLst/>
+                              </a:prstGeom>
+                              <a:noFill/>
+                            </pic:spPr>
+                          </pic:pic>
+                          <pic:pic xmlns:pic="http://schemas.openxmlformats.org/drawingml/2006/picture">
+                            <pic:nvPicPr>
+                              <pic:cNvPr id="216" name="Imagem 216"/>
+                              <pic:cNvPicPr>
+                                <a:picLocks noChangeAspect="1"/>
+                              </pic:cNvPicPr>
+                            </pic:nvPicPr>
+                            <pic:blipFill rotWithShape="1">
+                              <a:blip r:embed="rId10" cstate="print">
+                                <a:lum bright="70000" contrast="-70000"/>
+                                <a:extLst>
+                                  <a:ext uri="{BEBA8EAE-BF5A-486C-A8C5-ECC9F3942E4B}">
+                                    <a14:imgProps xmlns:a14="http://schemas.microsoft.com/office/drawing/2010/main">
+                                      <a14:imgLayer r:embed="rId11">
+                                        <a14:imgEffect>
+                                          <a14:backgroundRemoval t="10000" b="90000" l="10000" r="90000">
+                                            <a14:foregroundMark x1="50541" y1="41081" x2="50541" y2="41892"/>
+                                            <a14:foregroundMark x1="53514" y1="36757" x2="53514" y2="36757"/>
+                                            <a14:foregroundMark x1="57838" y1="33784" x2="57838" y2="33784"/>
+                                            <a14:foregroundMark x1="32973" y1="70270" x2="32973" y2="70270"/>
+                                            <a14:foregroundMark x1="38919" y1="71892" x2="38919" y2="71892"/>
+                                            <a14:foregroundMark x1="44324" y1="69459" x2="44324" y2="69459"/>
+                                            <a14:foregroundMark x1="50811" y1="70270" x2="50811" y2="70270"/>
+                                            <a14:foregroundMark x1="56486" y1="70541" x2="56486" y2="70541"/>
+                                            <a14:foregroundMark x1="63243" y1="71892" x2="63243" y2="71892"/>
+                                            <a14:backgroundMark x1="11351" y1="34865" x2="17027" y2="44865"/>
+                                            <a14:backgroundMark x1="17027" y1="44865" x2="17027" y2="44865"/>
+                                            <a14:backgroundMark x1="64865" y1="70000" x2="64865" y2="70000"/>
+                                          </a14:backgroundRemoval>
+                                        </a14:imgEffect>
+                                      </a14:imgLayer>
+                                    </a14:imgProps>
+                                  </a:ext>
+                                  <a:ext uri="{28A0092B-C50C-407E-A947-70E740481C1C}">
+                                    <a14:useLocalDpi xmlns:a14="http://schemas.microsoft.com/office/drawing/2010/main" val="0"/>
+                                  </a:ext>
+                                </a:extLst>
+                              </a:blip>
+                              <a:srcRect l="26301" t="17943" r="22634" b="40207"/>
+                              <a:stretch/>
+                            </pic:blipFill>
+                            <pic:spPr bwMode="auto">
+                              <a:xfrm flipH="1" flipV="1">
+                                <a:off x="-117272" y="406682"/>
+                                <a:ext cx="240743" cy="197186"/>
+                              </a:xfrm>
+                              <a:prstGeom prst="rect">
+                                <a:avLst/>
+                              </a:prstGeom>
+                              <a:ln>
+                                <a:noFill/>
+                              </a:ln>
+                              <a:extLst>
+                                <a:ext uri="{53640926-AAD7-44D8-BBD7-CCE9431645EC}">
+                                  <a14:shadowObscured xmlns:a14="http://schemas.microsoft.com/office/drawing/2010/main"/>
+                                </a:ext>
+                              </a:extLst>
+                            </pic:spPr>
+                          </pic:pic>
+                          <pic:pic xmlns:pic="http://schemas.openxmlformats.org/drawingml/2006/picture">
+                            <pic:nvPicPr>
+                              <pic:cNvPr id="218" name="Imagem 218"/>
+                              <pic:cNvPicPr>
+                                <a:picLocks noChangeAspect="1"/>
+                              </pic:cNvPicPr>
+                            </pic:nvPicPr>
+                            <pic:blipFill rotWithShape="1">
+                              <a:blip r:embed="rId10" cstate="print">
+                                <a:lum bright="70000" contrast="-70000"/>
+                                <a:extLst>
+                                  <a:ext uri="{BEBA8EAE-BF5A-486C-A8C5-ECC9F3942E4B}">
+                                    <a14:imgProps xmlns:a14="http://schemas.microsoft.com/office/drawing/2010/main">
+                                      <a14:imgLayer r:embed="rId11">
+                                        <a14:imgEffect>
+                                          <a14:backgroundRemoval t="10000" b="90000" l="10000" r="90000">
+                                            <a14:foregroundMark x1="50541" y1="41081" x2="50541" y2="41892"/>
+                                            <a14:foregroundMark x1="53514" y1="36757" x2="53514" y2="36757"/>
+                                            <a14:foregroundMark x1="57838" y1="33784" x2="57838" y2="33784"/>
+                                            <a14:foregroundMark x1="32973" y1="70270" x2="32973" y2="70270"/>
+                                            <a14:foregroundMark x1="38919" y1="71892" x2="38919" y2="71892"/>
+                                            <a14:foregroundMark x1="44324" y1="69459" x2="44324" y2="69459"/>
+                                            <a14:foregroundMark x1="50811" y1="70270" x2="50811" y2="70270"/>
+                                            <a14:foregroundMark x1="56486" y1="70541" x2="56486" y2="70541"/>
+                                            <a14:foregroundMark x1="63243" y1="71892" x2="63243" y2="71892"/>
+                                            <a14:backgroundMark x1="11351" y1="34865" x2="17027" y2="44865"/>
+                                            <a14:backgroundMark x1="17027" y1="44865" x2="17027" y2="44865"/>
+                                            <a14:backgroundMark x1="64865" y1="70000" x2="64865" y2="70000"/>
+                                          </a14:backgroundRemoval>
+                                        </a14:imgEffect>
+                                      </a14:imgLayer>
+                                    </a14:imgProps>
+                                  </a:ext>
+                                  <a:ext uri="{28A0092B-C50C-407E-A947-70E740481C1C}">
+                                    <a14:useLocalDpi xmlns:a14="http://schemas.microsoft.com/office/drawing/2010/main" val="0"/>
+                                  </a:ext>
+                                </a:extLst>
+                              </a:blip>
+                              <a:srcRect l="26301" t="17943" r="22634" b="40207"/>
+                              <a:stretch/>
+                            </pic:blipFill>
+                            <pic:spPr bwMode="auto">
+                              <a:xfrm flipV="1">
+                                <a:off x="340089" y="409779"/>
+                                <a:ext cx="240743" cy="197187"/>
+                              </a:xfrm>
+                              <a:prstGeom prst="rect">
+                                <a:avLst/>
+                              </a:prstGeom>
+                              <a:ln>
+                                <a:noFill/>
+                              </a:ln>
+                              <a:extLst>
+                                <a:ext uri="{53640926-AAD7-44D8-BBD7-CCE9431645EC}">
+                                  <a14:shadowObscured xmlns:a14="http://schemas.microsoft.com/office/drawing/2010/main"/>
+                                </a:ext>
+                              </a:extLst>
+                            </pic:spPr>
+                          </pic:pic>
+                        </wpg:grpSp>
+                        <wps:wsp>
+                          <wps:cNvPr id="219" name="Caixa de Texto 2"/>
+                          <wps:cNvSpPr txBox="1">
+                            <a:spLocks noChangeArrowheads="1"/>
+                          </wps:cNvSpPr>
+                          <wps:spPr bwMode="auto">
+                            <a:xfrm>
+                              <a:off x="541020" y="137160"/>
+                              <a:ext cx="1830070" cy="375285"/>
+                            </a:xfrm>
+                            <a:prstGeom prst="rect">
+                              <a:avLst/>
+                            </a:prstGeom>
+                            <a:noFill/>
+                            <a:ln w="9525">
+                              <a:noFill/>
+                              <a:miter lim="800000"/>
+                              <a:headEnd/>
+                              <a:tailEnd/>
+                            </a:ln>
+                          </wps:spPr>
+                          <wps:txbx>
+                            <w:txbxContent>
+                              <w:p>
+                                <w:pPr>
+                                  <w:rPr>
+                                    <w:rFonts w:ascii="Times New Roman" w:hAnsi="Times New Roman" w:cs="Times New Roman"/>
+                                  </w:rPr>
+                                </w:pPr>
+                                <w:r>
+                                  <w:rPr>
+                                    <w:rFonts w:ascii="Times New Roman" w:hAnsi="Times New Roman" w:cs="Times New Roman"/>
+                                  </w:rPr>
+                                  <w:t xml:space="preserve">–   </w:t>
+                                </w:r>
+                                <w:r>
+                                  <w:rPr>
+                                    <w:rFonts w:ascii="Times New Roman" w:hAnsi="Times New Roman" w:cs="Times New Roman"/>
+                                  </w:rPr>
+                                  <w:t xml:space="preserve"> </w:t>
+                                </w:r>
+                                <w:r>
+                                  <w:rPr>
+                                    <w:rFonts w:ascii="Times New Roman" w:hAnsi="Times New Roman" w:cs="Times New Roman"/>
+                                  </w:rPr>
+                                  <w:t xml:space="preserve">Dispositivo de </w:t>
+                                </w:r>
+                                <w:r>
+                                  <w:rPr>
+                                    <w:rFonts w:ascii="Times New Roman" w:hAnsi="Times New Roman" w:cs="Times New Roman"/>
+                                    <w:i/>
+                                  </w:rPr>
+                                  <w:t>Hardware</w:t>
+                                </w:r>
+                              </w:p>
+                            </w:txbxContent>
+                          </wps:txbx>
+                          <wps:bodyPr rot="0" vert="horz" wrap="square" lIns="91440" tIns="45720" rIns="91440" bIns="45720" anchor="t" anchorCtr="0">
+                            <a:spAutoFit/>
+                          </wps:bodyPr>
+                        </wps:wsp>
+                      </wpg:grpSp>
+                      <wpg:grpSp>
+                        <wpg:cNvPr id="236" name="Grupo 236"/>
+                        <wpg:cNvGrpSpPr/>
+                        <wpg:grpSpPr>
+                          <a:xfrm>
+                            <a:off x="16329" y="2057400"/>
+                            <a:ext cx="1710055" cy="624840"/>
+                            <a:chOff x="0" y="0"/>
+                            <a:chExt cx="1710360" cy="624840"/>
+                          </a:xfrm>
+                        </wpg:grpSpPr>
+                        <wpg:grpSp>
+                          <wpg:cNvPr id="221" name="Grupo 221"/>
+                          <wpg:cNvGrpSpPr/>
+                          <wpg:grpSpPr>
+                            <a:xfrm>
+                              <a:off x="0" y="0"/>
+                              <a:ext cx="655320" cy="624840"/>
+                              <a:chOff x="0" y="0"/>
+                              <a:chExt cx="4876800" cy="5220335"/>
+                            </a:xfrm>
+                          </wpg:grpSpPr>
+                          <pic:pic xmlns:pic="http://schemas.openxmlformats.org/drawingml/2006/picture">
+                            <pic:nvPicPr>
+                              <pic:cNvPr id="222" name="Imagem 222"/>
+                              <pic:cNvPicPr>
+                                <a:picLocks noChangeAspect="1"/>
+                              </pic:cNvPicPr>
+                            </pic:nvPicPr>
+                            <pic:blipFill>
+                              <a:blip r:embed="rId4" cstate="print">
+                                <a:duotone>
+                                  <a:schemeClr val="accent3">
+                                    <a:shade val="45000"/>
+                                    <a:satMod val="135000"/>
+                                  </a:schemeClr>
+                                  <a:prstClr val="white"/>
+                                </a:duotone>
+                                <a:extLst>
+                                  <a:ext uri="{28A0092B-C50C-407E-A947-70E740481C1C}">
+                                    <a14:useLocalDpi xmlns:a14="http://schemas.microsoft.com/office/drawing/2010/main" val="0"/>
+                                  </a:ext>
+                                  <a:ext uri="{837473B0-CC2E-450A-ABE3-18F120FF3D39}">
+                                    <a1611:picAttrSrcUrl xmlns:a1611="http://schemas.microsoft.com/office/drawing/2016/11/main" r:id="rId6"/>
+                                  </a:ext>
+                                </a:extLst>
+                              </a:blip>
+                              <a:stretch>
+                                <a:fillRect/>
+                              </a:stretch>
+                            </pic:blipFill>
+                            <pic:spPr>
+                              <a:xfrm>
+                                <a:off x="0" y="0"/>
+                                <a:ext cx="4876800" cy="4876800"/>
+                              </a:xfrm>
+                              <a:prstGeom prst="rect">
+                                <a:avLst/>
+                              </a:prstGeom>
+                            </pic:spPr>
+                          </pic:pic>
+                          <wps:wsp>
+                            <wps:cNvPr id="223" name="Caixa de texto 223"/>
+                            <wps:cNvSpPr txBox="1"/>
+                            <wps:spPr>
+                              <a:xfrm>
+                                <a:off x="0" y="4876800"/>
+                                <a:ext cx="4876800" cy="343535"/>
+                              </a:xfrm>
+                              <a:prstGeom prst="rect">
+                                <a:avLst/>
+                              </a:prstGeom>
+                              <a:solidFill>
+                                <a:prstClr val="white"/>
+                              </a:solidFill>
+                              <a:ln>
+                                <a:noFill/>
+                              </a:ln>
+                            </wps:spPr>
+                            <wps:txbx>
+                              <w:txbxContent>
+                                <w:p>
+                                  <w:pPr>
+                                    <w:rPr>
+                                      <w:sz w:val="18"/>
+                                      <w:szCs w:val="18"/>
+                                    </w:rPr>
+                                  </w:pPr>
+                                  <w:r>
+                                    <w:rPr>
+                                      <w:sz w:val="18"/>
+                                      <w:szCs w:val="18"/>
+                                    </w:rPr>
+                                    <w:t xml:space="preserve">A imagem </w:t>
+                                  </w:r>
+                                  <w:hyperlink r:id="rId29" w:history="1">
+                                    <w:r>
+                                      <w:rPr>
+                                        <w:rStyle w:val="Hiperligao"/>
+                                        <w:sz w:val="18"/>
+                                        <w:szCs w:val="18"/>
+                                      </w:rPr>
+                                      <w:t>Esta Fotografia</w:t>
+                                    </w:r>
+                                  </w:hyperlink>
+                                  <w:r>
+                                    <w:rPr>
+                                      <w:sz w:val="18"/>
+                                      <w:szCs w:val="18"/>
+                                    </w:rPr>
+                                    <w:t xml:space="preserve"> de Autor Desconhecido está licenciada ao abrigo da </w:t>
+                                  </w:r>
+                                  <w:hyperlink r:id="rId30" w:history="1">
+                                    <w:r>
+                                      <w:rPr>
+                                        <w:rStyle w:val="Hiperligao"/>
+                                        <w:sz w:val="18"/>
+                                        <w:szCs w:val="18"/>
+                                      </w:rPr>
+                                      <w:t>CC BY-SA</w:t>
+                                    </w:r>
+                                  </w:hyperlink>
+                                </w:p>
+                              </w:txbxContent>
+                            </wps:txbx>
+                            <wps:bodyPr rot="0" spcFirstLastPara="0" vertOverflow="overflow" horzOverflow="overflow" vert="horz" wrap="square" lIns="91440" tIns="45720" rIns="91440" bIns="45720" numCol="1" spcCol="0" rtlCol="0" fromWordArt="0" anchor="t" anchorCtr="0" forceAA="0" compatLnSpc="1">
+                              <a:prstTxWarp prst="textNoShape">
+                                <a:avLst/>
+                              </a:prstTxWarp>
+                              <a:noAutofit/>
+                            </wps:bodyPr>
+                          </wps:wsp>
+                        </wpg:grpSp>
+                        <wps:wsp>
+                          <wps:cNvPr id="224" name="Caixa de Texto 2"/>
+                          <wps:cNvSpPr txBox="1">
+                            <a:spLocks noChangeArrowheads="1"/>
+                          </wps:cNvSpPr>
+                          <wps:spPr bwMode="auto">
+                            <a:xfrm>
+                              <a:off x="594360" y="114300"/>
+                              <a:ext cx="1116000" cy="375919"/>
+                            </a:xfrm>
+                            <a:prstGeom prst="rect">
+                              <a:avLst/>
+                            </a:prstGeom>
+                            <a:noFill/>
+                            <a:ln w="9525">
+                              <a:noFill/>
+                              <a:miter lim="800000"/>
+                              <a:headEnd/>
+                              <a:tailEnd/>
+                            </a:ln>
+                          </wps:spPr>
+                          <wps:txbx>
+                            <w:txbxContent>
+                              <w:p>
+                                <w:pPr>
+                                  <w:rPr>
+                                    <w:rFonts w:ascii="Times New Roman" w:hAnsi="Times New Roman" w:cs="Times New Roman"/>
+                                  </w:rPr>
+                                </w:pPr>
+                                <w:r>
+                                  <w:rPr>
+                                    <w:rFonts w:ascii="Times New Roman" w:hAnsi="Times New Roman" w:cs="Times New Roman"/>
+                                  </w:rPr>
+                                  <w:t xml:space="preserve">–   </w:t>
+                                </w:r>
+                                <w:r>
+                                  <w:rPr>
+                                    <w:rFonts w:ascii="Times New Roman" w:hAnsi="Times New Roman" w:cs="Times New Roman"/>
+                                  </w:rPr>
+                                  <w:t xml:space="preserve"> </w:t>
+                                </w:r>
+                                <w:r>
+                                  <w:rPr>
+                                    <w:rFonts w:ascii="Times New Roman" w:hAnsi="Times New Roman" w:cs="Times New Roman"/>
+                                  </w:rPr>
+                                  <w:t>Computador</w:t>
+                                </w:r>
+                              </w:p>
+                            </w:txbxContent>
+                          </wps:txbx>
+                          <wps:bodyPr rot="0" vert="horz" wrap="square" lIns="91440" tIns="45720" rIns="91440" bIns="45720" anchor="t" anchorCtr="0">
+                            <a:spAutoFit/>
+                          </wps:bodyPr>
+                        </wps:wsp>
+                      </wpg:grpSp>
+                      <wpg:grpSp>
+                        <wpg:cNvPr id="237" name="Grupo 237"/>
+                        <wpg:cNvGrpSpPr/>
+                        <wpg:grpSpPr>
+                          <a:xfrm>
+                            <a:off x="54429" y="1491342"/>
+                            <a:ext cx="1643380" cy="624840"/>
+                            <a:chOff x="0" y="0"/>
+                            <a:chExt cx="1643880" cy="624840"/>
+                          </a:xfrm>
+                        </wpg:grpSpPr>
+                        <pic:pic xmlns:pic="http://schemas.openxmlformats.org/drawingml/2006/picture">
+                          <pic:nvPicPr>
+                            <pic:cNvPr id="225" name="Imagem 225"/>
+                            <pic:cNvPicPr>
+                              <a:picLocks noChangeAspect="1"/>
+                            </pic:cNvPicPr>
+                          </pic:nvPicPr>
+                          <pic:blipFill>
+                            <a:blip r:embed="rId31" cstate="print">
+                              <a:extLst>
+                                <a:ext uri="{BEBA8EAE-BF5A-486C-A8C5-ECC9F3942E4B}">
+                                  <a14:imgProps xmlns:a14="http://schemas.microsoft.com/office/drawing/2010/main">
+                                    <a14:imgLayer r:embed="rId32">
+                                      <a14:imgEffect>
+                                        <a14:colorTemperature colorTemp="3121"/>
+                                      </a14:imgEffect>
+                                      <a14:imgEffect>
+                                        <a14:saturation sat="0"/>
+                                      </a14:imgEffect>
+                                    </a14:imgLayer>
+                                  </a14:imgProps>
+                                </a:ext>
+                                <a:ext uri="{28A0092B-C50C-407E-A947-70E740481C1C}">
+                                  <a14:useLocalDpi xmlns:a14="http://schemas.microsoft.com/office/drawing/2010/main" val="0"/>
+                                </a:ext>
+                              </a:extLst>
+                            </a:blip>
+                            <a:stretch>
+                              <a:fillRect/>
+                            </a:stretch>
+                          </pic:blipFill>
+                          <pic:spPr>
+                            <a:xfrm>
+                              <a:off x="0" y="0"/>
+                              <a:ext cx="624840" cy="624840"/>
+                            </a:xfrm>
+                            <a:prstGeom prst="rect">
+                              <a:avLst/>
+                            </a:prstGeom>
+                          </pic:spPr>
+                        </pic:pic>
+                        <wps:wsp>
+                          <wps:cNvPr id="226" name="Caixa de Texto 2"/>
+                          <wps:cNvSpPr txBox="1">
+                            <a:spLocks noChangeArrowheads="1"/>
+                          </wps:cNvSpPr>
+                          <wps:spPr bwMode="auto">
+                            <a:xfrm>
+                              <a:off x="563880" y="129540"/>
+                              <a:ext cx="1080000" cy="375919"/>
+                            </a:xfrm>
+                            <a:prstGeom prst="rect">
+                              <a:avLst/>
+                            </a:prstGeom>
+                            <a:noFill/>
+                            <a:ln w="9525">
+                              <a:noFill/>
+                              <a:miter lim="800000"/>
+                              <a:headEnd/>
+                              <a:tailEnd/>
+                            </a:ln>
+                          </wps:spPr>
+                          <wps:txbx>
+                            <w:txbxContent>
+                              <w:p>
+                                <w:pPr>
+                                  <w:rPr>
+                                    <w:rFonts w:ascii="Times New Roman" w:hAnsi="Times New Roman" w:cs="Times New Roman"/>
+                                  </w:rPr>
+                                </w:pPr>
+                                <w:r>
+                                  <w:rPr>
+                                    <w:rFonts w:ascii="Times New Roman" w:hAnsi="Times New Roman" w:cs="Times New Roman"/>
+                                  </w:rPr>
+                                  <w:t xml:space="preserve">–   </w:t>
+                                </w:r>
+                                <w:r>
+                                  <w:rPr>
+                                    <w:rFonts w:ascii="Times New Roman" w:hAnsi="Times New Roman" w:cs="Times New Roman"/>
+                                  </w:rPr>
+                                  <w:t xml:space="preserve"> </w:t>
+                                </w:r>
+                                <w:r>
+                                  <w:rPr>
+                                    <w:rFonts w:ascii="Times New Roman" w:hAnsi="Times New Roman" w:cs="Times New Roman"/>
+                                  </w:rPr>
+                                  <w:t>Smartphone</w:t>
+                                </w:r>
+                              </w:p>
+                            </w:txbxContent>
+                          </wps:txbx>
+                          <wps:bodyPr rot="0" vert="horz" wrap="square" lIns="91440" tIns="45720" rIns="91440" bIns="45720" anchor="t" anchorCtr="0">
+                            <a:spAutoFit/>
+                          </wps:bodyPr>
+                        </wps:wsp>
+                      </wpg:grpSp>
                     </wpg:wgp>
                   </a:graphicData>
                 </a:graphic>
@@ -3157,202 +3730,195 @@
           </mc:Choice>
           <mc:Fallback>
             <w:pict>
-              <v:group id="Grupo 26" o:spid="_x0000_s1065" style="position:absolute;margin-left:16.95pt;margin-top:267.55pt;width:517.7pt;height:196.2pt;z-index:251833344" coordsize="65747,24917" o:gfxdata="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">
-                <v:group id="Grupo 25" o:spid="_x0000_s1066" style="position:absolute;width:43815;height:24917" coordsize="43815,24917" o:gfxdata="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">
-                  <v:shape id="Caixa de texto 197" o:spid="_x0000_s1067" type="#_x0000_t202" style="position:absolute;left:1447;top:228;width:12276;height:3132;visibility:visible;mso-wrap-style:square;v-text-anchor:top" o:gfxdata="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" filled="f" stroked="f" strokeweight=".5pt">
-                    <v:textbox>
+              <v:group id="Grupo 243" o:spid="_x0000_s1066" style="position:absolute;margin-left:28.5pt;margin-top:269.45pt;width:390.35pt;height:245.25pt;z-index:251844608" coordsize="49573,31144" o:gfxdata="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">
+                <v:shape id="Caixa de texto 197" o:spid="_x0000_s1067" type="#_x0000_t202" style="position:absolute;width:12275;height:3132;visibility:visible;mso-wrap-style:square;v-text-anchor:top" o:gfxdata="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" filled="f" stroked="f" strokeweight=".5pt">
+                  <v:textbox>
+                    <w:txbxContent>
+                      <w:p>
+                        <w:pPr>
+                          <w:rPr>
+                            <w:rFonts w:ascii="Times New Roman" w:hAnsi="Times New Roman" w:cs="Times New Roman"/>
+                            <w:b/>
+                            <w:sz w:val="24"/>
+                          </w:rPr>
+                        </w:pPr>
+                        <w:r>
+                          <w:rPr>
+                            <w:rFonts w:ascii="Times New Roman" w:hAnsi="Times New Roman" w:cs="Times New Roman"/>
+                            <w:b/>
+                            <w:sz w:val="24"/>
+                          </w:rPr>
+                          <w:t>Legenda:</w:t>
+                        </w:r>
+                      </w:p>
+                    </w:txbxContent>
+                  </v:textbox>
+                </v:shape>
+                <v:group id="Grupo 231" o:spid="_x0000_s1068" style="position:absolute;left:3374;top:26833;width:12090;height:4311" coordsize="12090,4311" o:gfxdata="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">
+                  <v:group id="Grupo 43" o:spid="_x0000_s1069" style="position:absolute;width:2116;height:4062" coordorigin="1625,476" coordsize="7524,16383" o:gfxdata="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">
+                    <v:roundrect id="Retângulo: Cantos Arredondados 45" o:spid="_x0000_s1070" style="position:absolute;left:1625;top:476;width:7525;height:16383;visibility:visible;mso-wrap-style:square;v-text-anchor:middle" arcsize="10923f" o:gfxdata="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" fillcolor="#a5a5a5 [3206]" strokecolor="white [3201]" strokeweight="1.5pt">
+                      <v:stroke joinstyle="miter"/>
+                      <v:textbox style="layout-flow:vertical;mso-layout-flow-alt:bottom-to-top">
+                        <w:txbxContent>
+                          <w:p>
+                            <w:pPr>
+                              <w:jc w:val="center"/>
+                              <w:rPr>
+                                <w:b/>
+                                <w:color w:val="000000" w:themeColor="text1"/>
+                                <w:sz w:val="32"/>
+                              </w:rPr>
+                            </w:pPr>
+                          </w:p>
+                        </w:txbxContent>
+                      </v:textbox>
+                    </v:roundrect>
+                    <v:oval id="Oval 55" o:spid="_x0000_s1071" style="position:absolute;left:4102;top:2571;width:2880;height:2880;visibility:visible;mso-wrap-style:square;v-text-anchor:middle" o:gfxdata="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" fillcolor="white [3212]" stroked="f" strokeweight="1pt">
+                      <v:stroke joinstyle="miter"/>
+                    </v:oval>
+                    <v:rect id="Retângulo 56" o:spid="_x0000_s1072" style="position:absolute;left:4006;top:6857;width:2877;height:7239;visibility:visible;mso-wrap-style:square;v-text-anchor:middle" o:gfxdata="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" fillcolor="white [3212]" stroked="f" strokeweight="1pt"/>
+                  </v:group>
+                  <v:shape id="Caixa de Texto 2" o:spid="_x0000_s1073" type="#_x0000_t202" style="position:absolute;left:2641;top:558;width:9449;height:3753;visibility:visible;mso-wrap-style:square;v-text-anchor:top" o:gfxdata="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" filled="f" stroked="f">
+                    <v:textbox style="mso-fit-shape-to-text:t">
                       <w:txbxContent>
                         <w:p>
                           <w:pPr>
                             <w:rPr>
                               <w:rFonts w:ascii="Times New Roman" w:hAnsi="Times New Roman" w:cs="Times New Roman"/>
-                              <w:b/>
-                              <w:sz w:val="24"/>
                             </w:rPr>
                           </w:pPr>
                           <w:r>
                             <w:rPr>
                               <w:rFonts w:ascii="Times New Roman" w:hAnsi="Times New Roman" w:cs="Times New Roman"/>
-                              <w:b/>
-                              <w:sz w:val="24"/>
                             </w:rPr>
-                            <w:t>Legenda:</w:t>
+                            <w:t>–    API Web</w:t>
                           </w:r>
                         </w:p>
                       </w:txbxContent>
                     </v:textbox>
                   </v:shape>
-                  <v:rect id="Retângulo 201" o:spid="_x0000_s1068" style="position:absolute;width:43815;height:24917;visibility:visible;mso-wrap-style:square;v-text-anchor:middle" o:gfxdata="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" filled="f" stroked="f" strokeweight="1pt">
-                    <v:textbox>
+                </v:group>
+                <v:group id="Grupo 229" o:spid="_x0000_s1074" style="position:absolute;left:28085;top:19322;width:21488;height:3752" coordsize="21488,3752" o:gfxdata="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">
+                  <v:group id="Grupo 227" o:spid="_x0000_s1075" style="position:absolute;top:508;width:4305;height:2260" coordsize="430530,226060" o:gfxdata="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">
+                    <v:shape id="Imagem 41" o:spid="_x0000_s1076" type="#_x0000_t75" style="position:absolute;top:10160;width:227330;height:215900;flip:x y;visibility:visible;mso-wrap-style:square" o:gfxdata="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">
+                      <v:imagedata r:id="rId33" o:title="" croptop="11759f" cropbottom="26350f" cropleft="17237f" cropright="14833f" recolortarget="#494949 [1446]"/>
+                    </v:shape>
+                    <v:shape id="Imagem 58" o:spid="_x0000_s1077" type="#_x0000_t75" style="position:absolute;left:203200;width:227330;height:215900;flip:y;visibility:visible;mso-wrap-style:square" o:gfxdata="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">
+                      <v:imagedata r:id="rId33" o:title="" croptop="11759f" cropbottom="26350f" cropleft="17237f" cropright="14833f" recolortarget="#494949 [1446]"/>
+                    </v:shape>
+                  </v:group>
+                  <v:shape id="Caixa de Texto 2" o:spid="_x0000_s1078" type="#_x0000_t202" style="position:absolute;left:3860;width:17628;height:3752;visibility:visible;mso-wrap-style:square;v-text-anchor:top" o:gfxdata="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" filled="f" stroked="f">
+                    <v:textbox style="mso-fit-shape-to-text:t">
                       <w:txbxContent>
                         <w:p>
                           <w:pPr>
-                            <w:jc w:val="center"/>
+                            <w:rPr>
+                              <w:rFonts w:ascii="Times New Roman" w:hAnsi="Times New Roman" w:cs="Times New Roman"/>
+                            </w:rPr>
                           </w:pPr>
+                          <w:r>
+                            <w:rPr>
+                              <w:rFonts w:ascii="Times New Roman" w:hAnsi="Times New Roman" w:cs="Times New Roman"/>
+                            </w:rPr>
+                            <w:t>–    Sensores de Movimento</w:t>
+                          </w:r>
                         </w:p>
                       </w:txbxContent>
                     </v:textbox>
-                  </v:rect>
-                  <v:shape id="Imagem 59" o:spid="_x0000_s1069" type="#_x0000_t75" style="position:absolute;left:2667;top:13639;width:3111;height:3594;visibility:visible;mso-wrap-style:square" o:gfxdata="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">
-                    <v:imagedata r:id="rId27" o:title="" recolortarget="#494949 [1446]"/>
                   </v:shape>
-                  <v:group id="Grupo 196" o:spid="_x0000_s1070" style="position:absolute;left:1905;top:4419;width:40108;height:18898" coordorigin="-688" coordsize="40117,18906" o:gfxdata="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">
-                    <v:group id="Grupo 63" o:spid="_x0000_s1071" style="position:absolute;left:-688;width:4999;height:18906" coordorigin="-688" coordsize="5000,18906" o:gfxdata="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">
-                      <v:shape id="Imagem 41" o:spid="_x0000_s1072" type="#_x0000_t75" style="position:absolute;top:5757;width:2279;height:2160;flip:x y;visibility:visible;mso-wrap-style:square" o:gfxdata="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">
-                        <v:imagedata r:id="rId28" o:title="" croptop="11759f" cropbottom="26350f" cropleft="17237f" cropright="14833f" recolortarget="#494949 [1446]"/>
-                      </v:shape>
-                      <v:group id="Grupo 43" o:spid="_x0000_s1073" style="position:absolute;left:1049;width:2117;height:4064" coordorigin="1625,476" coordsize="7524,16383" o:gfxdata="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">
-                        <v:roundrect id="Retângulo: Cantos Arredondados 45" o:spid="_x0000_s1074" style="position:absolute;left:1625;top:476;width:7525;height:16383;visibility:visible;mso-wrap-style:square;v-text-anchor:middle" arcsize="10923f" o:gfxdata="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" fillcolor="#a5a5a5 [3206]" strokecolor="white [3201]" strokeweight="1.5pt">
-                          <v:stroke joinstyle="miter"/>
-                          <v:textbox style="layout-flow:vertical;mso-layout-flow-alt:bottom-to-top">
-                            <w:txbxContent>
-                              <w:p>
-                                <w:pPr>
-                                  <w:jc w:val="center"/>
-                                  <w:rPr>
-                                    <w:b/>
-                                    <w:color w:val="000000" w:themeColor="text1"/>
-                                    <w:sz w:val="32"/>
-                                  </w:rPr>
-                                </w:pPr>
-                              </w:p>
-                            </w:txbxContent>
-                          </v:textbox>
-                        </v:roundrect>
-                        <v:oval id="Oval 55" o:spid="_x0000_s1075" style="position:absolute;left:4102;top:2571;width:2880;height:2880;visibility:visible;mso-wrap-style:square;v-text-anchor:middle" o:gfxdata="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" fillcolor="white [3212]" stroked="f" strokeweight="1pt">
-                          <v:stroke joinstyle="miter"/>
-                        </v:oval>
-                        <v:rect id="Retângulo 56" o:spid="_x0000_s1076" style="position:absolute;left:4006;top:6857;width:2877;height:7239;visibility:visible;mso-wrap-style:square;v-text-anchor:middle" o:gfxdata="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" fillcolor="white [3212]" stroked="f" strokeweight="1pt"/>
-                      </v:group>
-                      <v:shape id="Imagem 58" o:spid="_x0000_s1077" type="#_x0000_t75" style="position:absolute;left:2032;top:5672;width:2279;height:2161;flip:y;visibility:visible;mso-wrap-style:square" o:gfxdata="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">
-                        <v:imagedata r:id="rId28" o:title="" croptop="11759f" cropbottom="26350f" cropleft="17237f" cropright="14833f" recolortarget="#494949 [1446]"/>
-                      </v:shape>
-                      <v:shape id="Imagem 60" o:spid="_x0000_s1078" type="#_x0000_t75" style="position:absolute;left:-688;top:14225;width:4999;height:4681;visibility:visible;mso-wrap-style:square" o:gfxdata="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">
-                        <v:imagedata r:id="rId29" o:title="" croptop="8872f" cropbottom="10572f" cropleft="9731f" cropright="6563f"/>
-                      </v:shape>
-                    </v:group>
-                    <v:shape id="Caixa de Texto 2" o:spid="_x0000_s1079" type="#_x0000_t202" style="position:absolute;left:3838;top:798;width:35574;height:3760;visibility:visible;mso-wrap-style:square;v-text-anchor:top" o:gfxdata="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" filled="f" stroked="f">
-                      <v:textbox style="mso-fit-shape-to-text:t">
-                        <w:txbxContent>
-                          <w:p>
-                            <w:pPr>
-                              <w:rPr>
-                                <w:rFonts w:ascii="Times New Roman" w:hAnsi="Times New Roman" w:cs="Times New Roman"/>
-                              </w:rPr>
-                            </w:pPr>
-                            <w:r>
-                              <w:rPr>
-                                <w:rFonts w:ascii="Times New Roman" w:hAnsi="Times New Roman" w:cs="Times New Roman"/>
-                              </w:rPr>
-                              <w:t>–    API Web</w:t>
-                            </w:r>
-                          </w:p>
-                        </w:txbxContent>
-                      </v:textbox>
-                    </v:shape>
-                    <v:shape id="Caixa de Texto 2" o:spid="_x0000_s1080" type="#_x0000_t202" style="position:absolute;left:3854;top:4826;width:35575;height:3760;visibility:visible;mso-wrap-style:square;v-text-anchor:top" o:gfxdata="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" filled="f" stroked="f">
-                      <v:textbox style="mso-fit-shape-to-text:t">
-                        <w:txbxContent>
-                          <w:p>
-                            <w:pPr>
-                              <w:rPr>
-                                <w:rFonts w:ascii="Times New Roman" w:hAnsi="Times New Roman" w:cs="Times New Roman"/>
-                              </w:rPr>
-                            </w:pPr>
-                            <w:r>
-                              <w:rPr>
-                                <w:rFonts w:ascii="Times New Roman" w:hAnsi="Times New Roman" w:cs="Times New Roman"/>
-                              </w:rPr>
-                              <w:t>–    Sensores de Movimento</w:t>
-                            </w:r>
-                          </w:p>
-                        </w:txbxContent>
-                      </v:textbox>
-                    </v:shape>
-                    <v:shape id="Caixa de Texto 2" o:spid="_x0000_s1081" type="#_x0000_t202" style="position:absolute;left:3829;top:9223;width:35568;height:3761;visibility:visible;mso-wrap-style:square;v-text-anchor:top" o:gfxdata="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" filled="f" stroked="f">
-                      <v:textbox style="mso-fit-shape-to-text:t">
-                        <w:txbxContent>
-                          <w:p>
-                            <w:pPr>
-                              <w:rPr>
-                                <w:rFonts w:ascii="Times New Roman" w:hAnsi="Times New Roman" w:cs="Times New Roman"/>
-                              </w:rPr>
-                            </w:pPr>
-                            <w:r>
-                              <w:rPr>
-                                <w:rFonts w:ascii="Times New Roman" w:hAnsi="Times New Roman" w:cs="Times New Roman"/>
-                              </w:rPr>
-                              <w:t>–    Leitor de</w:t>
-                            </w:r>
-                            <w:r>
-                              <w:rPr>
-                                <w:rFonts w:ascii="Times New Roman" w:hAnsi="Times New Roman" w:cs="Times New Roman"/>
-                              </w:rPr>
-                              <w:t xml:space="preserve"> </w:t>
-                            </w:r>
-                            <w:r>
-                              <w:rPr>
-                                <w:rFonts w:ascii="Times New Roman" w:hAnsi="Times New Roman" w:cs="Times New Roman"/>
-                                <w:i/>
-                              </w:rPr>
-                              <w:t>T</w:t>
-                            </w:r>
-                            <w:r>
-                              <w:rPr>
-                                <w:rFonts w:ascii="Times New Roman" w:hAnsi="Times New Roman" w:cs="Times New Roman"/>
-                                <w:i/>
-                              </w:rPr>
-                              <w:t>ags</w:t>
-                            </w:r>
-                            <w:r>
-                              <w:rPr>
-                                <w:rFonts w:ascii="Times New Roman" w:hAnsi="Times New Roman" w:cs="Times New Roman"/>
-                              </w:rPr>
-                              <w:t xml:space="preserve"> NFC</w:t>
-                            </w:r>
-                          </w:p>
-                        </w:txbxContent>
-                      </v:textbox>
-                    </v:shape>
-                    <v:shape id="Caixa de Texto 2" o:spid="_x0000_s1082" type="#_x0000_t202" style="position:absolute;left:3854;top:15070;width:35568;height:3761;visibility:visible;mso-wrap-style:square;v-text-anchor:top" o:gfxdata="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" filled="f" stroked="f">
-                      <v:textbox style="mso-fit-shape-to-text:t">
-                        <w:txbxContent>
-                          <w:p>
-                            <w:pPr>
-                              <w:rPr>
-                                <w:rFonts w:ascii="Times New Roman" w:hAnsi="Times New Roman" w:cs="Times New Roman"/>
-                              </w:rPr>
-                            </w:pPr>
-                            <w:r>
-                              <w:rPr>
-                                <w:rFonts w:ascii="Times New Roman" w:hAnsi="Times New Roman" w:cs="Times New Roman"/>
-                              </w:rPr>
-                              <w:t xml:space="preserve">–    </w:t>
-                            </w:r>
-                            <w:r>
-                              <w:rPr>
-                                <w:rFonts w:ascii="Times New Roman" w:hAnsi="Times New Roman" w:cs="Times New Roman"/>
-                                <w:i/>
-                              </w:rPr>
-                              <w:t>Tag</w:t>
-                            </w:r>
-                            <w:r>
-                              <w:rPr>
-                                <w:rFonts w:ascii="Times New Roman" w:hAnsi="Times New Roman" w:cs="Times New Roman"/>
-                              </w:rPr>
-                              <w:t xml:space="preserve"> NFC</w:t>
-                            </w:r>
-                          </w:p>
-                        </w:txbxContent>
-                      </v:textbox>
-                    </v:shape>
-                  </v:group>
                 </v:group>
-                <v:group id="Grupo 28" o:spid="_x0000_s1083" style="position:absolute;left:26746;top:5181;width:39001;height:10766" coordsize="39001,10766" o:gfxdata="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">
-                  <v:shape id="Conexão reta unidirecional 7" o:spid="_x0000_s1084" type="#_x0000_t32" style="position:absolute;top:685;width:3101;height:1683;flip:y;visibility:visible;mso-wrap-style:square" o:connectortype="straight" o:gfxdata="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" strokecolor="#a5a5a5 [3206]" strokeweight="1pt">
+                <v:group id="Grupo 232" o:spid="_x0000_s1079" style="position:absolute;left:28030;top:15185;width:19304;height:4058" coordsize="19304,4057" o:gfxdata="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">
+                  <v:shape id="Imagem 59" o:spid="_x0000_s1080" type="#_x0000_t75" style="position:absolute;width:3111;height:3594;visibility:visible;mso-wrap-style:square" o:gfxdata="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">
+                    <v:imagedata r:id="rId34" o:title="" recolortarget="#494949 [1446]"/>
+                  </v:shape>
+                  <v:shape id="Caixa de Texto 2" o:spid="_x0000_s1081" type="#_x0000_t202" style="position:absolute;left:3708;top:304;width:15596;height:3753;visibility:visible;mso-wrap-style:square;v-text-anchor:top" o:gfxdata="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" filled="f" stroked="f">
+                    <v:textbox style="mso-fit-shape-to-text:t">
+                      <w:txbxContent>
+                        <w:p>
+                          <w:pPr>
+                            <w:rPr>
+                              <w:rFonts w:ascii="Times New Roman" w:hAnsi="Times New Roman" w:cs="Times New Roman"/>
+                            </w:rPr>
+                          </w:pPr>
+                          <w:r>
+                            <w:rPr>
+                              <w:rFonts w:ascii="Times New Roman" w:hAnsi="Times New Roman" w:cs="Times New Roman"/>
+                            </w:rPr>
+                            <w:t>–    Leitor de</w:t>
+                          </w:r>
+                          <w:r>
+                            <w:rPr>
+                              <w:rFonts w:ascii="Times New Roman" w:hAnsi="Times New Roman" w:cs="Times New Roman"/>
+                            </w:rPr>
+                            <w:t xml:space="preserve"> </w:t>
+                          </w:r>
+                          <w:r>
+                            <w:rPr>
+                              <w:rFonts w:ascii="Times New Roman" w:hAnsi="Times New Roman" w:cs="Times New Roman"/>
+                              <w:i/>
+                            </w:rPr>
+                            <w:t>T</w:t>
+                          </w:r>
+                          <w:r>
+                            <w:rPr>
+                              <w:rFonts w:ascii="Times New Roman" w:hAnsi="Times New Roman" w:cs="Times New Roman"/>
+                              <w:i/>
+                            </w:rPr>
+                            <w:t>ags</w:t>
+                          </w:r>
+                          <w:r>
+                            <w:rPr>
+                              <w:rFonts w:ascii="Times New Roman" w:hAnsi="Times New Roman" w:cs="Times New Roman"/>
+                            </w:rPr>
+                            <w:t xml:space="preserve"> NFC</w:t>
+                          </w:r>
+                        </w:p>
+                      </w:txbxContent>
+                    </v:textbox>
+                  </v:shape>
+                </v:group>
+                <v:group id="Grupo 233" o:spid="_x0000_s1082" style="position:absolute;left:1469;top:3810;width:13970;height:4673" coordsize="13970,4673" o:gfxdata="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">
+                  <v:shape id="Imagem 60" o:spid="_x0000_s1083" type="#_x0000_t75" style="position:absolute;width:4997;height:4673;visibility:visible;mso-wrap-style:square" o:gfxdata="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">
+                    <v:imagedata r:id="rId35" o:title="" croptop="8872f" cropbottom="10572f" cropleft="9731f" cropright="6563f"/>
+                  </v:shape>
+                  <v:shape id="Caixa de Texto 2" o:spid="_x0000_s1084" type="#_x0000_t202" style="position:absolute;left:4521;top:863;width:9449;height:3753;visibility:visible;mso-wrap-style:square;v-text-anchor:top" o:gfxdata="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" filled="f" stroked="f">
+                    <v:textbox style="mso-fit-shape-to-text:t">
+                      <w:txbxContent>
+                        <w:p>
+                          <w:pPr>
+                            <w:rPr>
+                              <w:rFonts w:ascii="Times New Roman" w:hAnsi="Times New Roman" w:cs="Times New Roman"/>
+                            </w:rPr>
+                          </w:pPr>
+                          <w:r>
+                            <w:rPr>
+                              <w:rFonts w:ascii="Times New Roman" w:hAnsi="Times New Roman" w:cs="Times New Roman"/>
+                            </w:rPr>
+                            <w:t xml:space="preserve">–    </w:t>
+                          </w:r>
+                          <w:r>
+                            <w:rPr>
+                              <w:rFonts w:ascii="Times New Roman" w:hAnsi="Times New Roman" w:cs="Times New Roman"/>
+                              <w:i/>
+                            </w:rPr>
+                            <w:t>Tag</w:t>
+                          </w:r>
+                          <w:r>
+                            <w:rPr>
+                              <w:rFonts w:ascii="Times New Roman" w:hAnsi="Times New Roman" w:cs="Times New Roman"/>
+                            </w:rPr>
+                            <w:t xml:space="preserve"> NFC</w:t>
+                          </w:r>
+                        </w:p>
+                      </w:txbxContent>
+                    </v:textbox>
+                  </v:shape>
+                </v:group>
+                <v:group id="Grupo 220" o:spid="_x0000_s1085" style="position:absolute;left:28411;top:4191;width:16749;height:10769" coordsize="16749,10769" o:gfxdata="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">
+                  <v:shape id="Conexão reta unidirecional 7" o:spid="_x0000_s1086" type="#_x0000_t32" style="position:absolute;top:685;width:3101;height:1683;flip:y;visibility:visible;mso-wrap-style:square" o:connectortype="straight" o:gfxdata="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" strokecolor="#a5a5a5 [3206]" strokeweight="1pt">
                     <v:stroke dashstyle="1 1" endarrow="block" joinstyle="miter"/>
                   </v:shape>
-                  <v:shape id="Caixa de Texto 2" o:spid="_x0000_s1085" type="#_x0000_t202" style="position:absolute;left:3276;width:35566;height:3759;visibility:visible;mso-wrap-style:square;v-text-anchor:top" o:gfxdata="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" filled="f" stroked="f">
+                  <v:shape id="Caixa de Texto 2" o:spid="_x0000_s1087" type="#_x0000_t202" style="position:absolute;left:3276;width:8280;height:3759;visibility:visible;mso-wrap-style:square;v-text-anchor:top" o:gfxdata="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" filled="f" stroked="f">
                     <v:textbox style="mso-fit-shape-to-text:t">
                       <w:txbxContent>
                         <w:p>
@@ -3371,10 +3937,10 @@
                       </w:txbxContent>
                     </v:textbox>
                   </v:shape>
-                  <v:shape id="Conexão reta unidirecional 20" o:spid="_x0000_s1086" type="#_x0000_t32" style="position:absolute;top:4343;width:3101;height:1683;flip:y;visibility:visible;mso-wrap-style:square" o:connectortype="straight" o:gfxdata="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" strokecolor="#a5a5a5 [3206]" strokeweight="1pt">
+                  <v:shape id="Conexão reta unidirecional 20" o:spid="_x0000_s1088" type="#_x0000_t32" style="position:absolute;top:4343;width:3101;height:1683;flip:y;visibility:visible;mso-wrap-style:square" o:connectortype="straight" o:gfxdata="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" strokecolor="#a5a5a5 [3206]" strokeweight="1pt">
                     <v:stroke dashstyle="1 1" startarrow="block" endarrow="block" joinstyle="miter"/>
                   </v:shape>
-                  <v:shape id="Caixa de Texto 2" o:spid="_x0000_s1087" type="#_x0000_t202" style="position:absolute;left:3428;top:3199;width:35573;height:3759;visibility:visible;mso-wrap-style:square;v-text-anchor:top" o:gfxdata="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" filled="f" stroked="f">
+                  <v:shape id="Caixa de Texto 2" o:spid="_x0000_s1089" type="#_x0000_t202" style="position:absolute;left:3429;top:3200;width:13320;height:3759;visibility:visible;mso-wrap-style:square;v-text-anchor:top" o:gfxdata="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" filled="f" stroked="f">
                     <v:textbox style="mso-fit-shape-to-text:t">
                       <w:txbxContent>
                         <w:p>
@@ -3393,10 +3959,10 @@
                       </w:txbxContent>
                     </v:textbox>
                   </v:shape>
-                  <v:shape id="Conexão reta unidirecional 23" o:spid="_x0000_s1088" type="#_x0000_t32" style="position:absolute;left:152;top:7543;width:3277;height:1702;flip:y;visibility:visible;mso-wrap-style:square" o:connectortype="straight" o:gfxdata="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" strokecolor="#7f7f7f [1612]" strokeweight="2.25pt">
+                  <v:shape id="Conexão reta unidirecional 23" o:spid="_x0000_s1090" type="#_x0000_t32" style="position:absolute;left:228;top:7543;width:3277;height:1702;flip:y;visibility:visible;mso-wrap-style:square" o:connectortype="straight" o:gfxdata="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" strokecolor="#7f7f7f [1612]" strokeweight="2.25pt">
                     <v:stroke endarrow="block" joinstyle="miter"/>
                   </v:shape>
-                  <v:shape id="Caixa de Texto 2" o:spid="_x0000_s1089" type="#_x0000_t202" style="position:absolute;left:3352;top:7006;width:35573;height:3760;visibility:visible;mso-wrap-style:square;v-text-anchor:top" o:gfxdata="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" filled="f" stroked="f">
+                  <v:shape id="Caixa de Texto 2" o:spid="_x0000_s1091" type="#_x0000_t202" style="position:absolute;left:3352;top:7010;width:12600;height:3759;visibility:visible;mso-wrap-style:square;v-text-anchor:top" o:gfxdata="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" filled="f" stroked="f">
                     <v:textbox style="mso-fit-shape-to-text:t">
                       <w:txbxContent>
                         <w:p>
@@ -3410,6 +3976,182 @@
                               <w:rFonts w:ascii="Times New Roman" w:hAnsi="Times New Roman" w:cs="Times New Roman"/>
                             </w:rPr>
                             <w:t>–    Pedidos HTTP</w:t>
+                          </w:r>
+                        </w:p>
+                      </w:txbxContent>
+                    </v:textbox>
+                  </v:shape>
+                </v:group>
+                <v:group id="Grupo 235" o:spid="_x0000_s1092" style="position:absolute;left:707;top:9198;width:23711;height:5334" coordsize="23710,5334" o:gfxdata="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">
+                  <v:group id="Grupo 213" o:spid="_x0000_s1093" style="position:absolute;width:5149;height:5334" coordorigin="-1285" coordsize="7093,6069" o:gfxdata="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">
+                    <v:roundrect id="Retângulo: Cantos Arredondados 214" o:spid="_x0000_s1094" style="position:absolute;left:-1285;width:7061;height:6045;visibility:visible;mso-wrap-style:square;v-text-anchor:middle" arcsize="10923f" o:gfxdata="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" fillcolor="#7f7f7f [1612]" stroked="f" strokeweight="1pt">
+                      <v:stroke joinstyle="miter"/>
+                    </v:roundrect>
+                    <v:shape id="Imagem 215" o:spid="_x0000_s1095" type="#_x0000_t75" style="position:absolute;left:787;top:758;width:3308;height:3308;visibility:visible;mso-wrap-style:square" o:gfxdata="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">
+                      <v:imagedata r:id="rId36" o:title="" gain="19661f" blacklevel="22938f"/>
+                    </v:shape>
+                    <v:shape id="Imagem 216" o:spid="_x0000_s1096" type="#_x0000_t75" style="position:absolute;left:-1172;top:4066;width:2406;height:1972;flip:x y;visibility:visible;mso-wrap-style:square" o:gfxdata="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">
+                      <v:imagedata r:id="rId19" o:title="" croptop="11759f" cropbottom="26350f" cropleft="17237f" cropright="14833f" gain="19661f" blacklevel="22938f"/>
+                    </v:shape>
+                    <v:shape id="Imagem 218" o:spid="_x0000_s1097" type="#_x0000_t75" style="position:absolute;left:3400;top:4097;width:2408;height:1972;flip:y;visibility:visible;mso-wrap-style:square" o:gfxdata="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">
+                      <v:imagedata r:id="rId19" o:title="" croptop="11759f" cropbottom="26350f" cropleft="17237f" cropright="14833f" gain="19661f" blacklevel="22938f"/>
+                    </v:shape>
+                  </v:group>
+                  <v:shape id="Caixa de Texto 2" o:spid="_x0000_s1098" type="#_x0000_t202" style="position:absolute;left:5410;top:1371;width:18300;height:3753;visibility:visible;mso-wrap-style:square;v-text-anchor:top" o:gfxdata="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" filled="f" stroked="f">
+                    <v:textbox style="mso-fit-shape-to-text:t">
+                      <w:txbxContent>
+                        <w:p>
+                          <w:pPr>
+                            <w:rPr>
+                              <w:rFonts w:ascii="Times New Roman" w:hAnsi="Times New Roman" w:cs="Times New Roman"/>
+                            </w:rPr>
+                          </w:pPr>
+                          <w:r>
+                            <w:rPr>
+                              <w:rFonts w:ascii="Times New Roman" w:hAnsi="Times New Roman" w:cs="Times New Roman"/>
+                            </w:rPr>
+                            <w:t xml:space="preserve">–   </w:t>
+                          </w:r>
+                          <w:r>
+                            <w:rPr>
+                              <w:rFonts w:ascii="Times New Roman" w:hAnsi="Times New Roman" w:cs="Times New Roman"/>
+                            </w:rPr>
+                            <w:t xml:space="preserve"> </w:t>
+                          </w:r>
+                          <w:r>
+                            <w:rPr>
+                              <w:rFonts w:ascii="Times New Roman" w:hAnsi="Times New Roman" w:cs="Times New Roman"/>
+                            </w:rPr>
+                            <w:t xml:space="preserve">Dispositivo de </w:t>
+                          </w:r>
+                          <w:r>
+                            <w:rPr>
+                              <w:rFonts w:ascii="Times New Roman" w:hAnsi="Times New Roman" w:cs="Times New Roman"/>
+                              <w:i/>
+                            </w:rPr>
+                            <w:t>Hardware</w:t>
+                          </w:r>
+                        </w:p>
+                      </w:txbxContent>
+                    </v:textbox>
+                  </v:shape>
+                </v:group>
+                <v:group id="Grupo 236" o:spid="_x0000_s1099" style="position:absolute;left:163;top:20574;width:17100;height:6248" coordsize="17103,6248" o:gfxdata="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">
+                  <v:group id="Grupo 221" o:spid="_x0000_s1100" style="position:absolute;width:6553;height:6248" coordsize="48768,52203" o:gfxdata="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">
+                    <v:shape id="Imagem 222" o:spid="_x0000_s1101" type="#_x0000_t75" style="position:absolute;width:48768;height:48768;visibility:visible;mso-wrap-style:square" o:gfxdata="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">
+                      <v:imagedata r:id="rId15" o:title="" recolortarget="#494949 [1446]"/>
+                    </v:shape>
+                    <v:shape id="Caixa de texto 223" o:spid="_x0000_s1102" type="#_x0000_t202" style="position:absolute;top:48768;width:48768;height:3435;visibility:visible;mso-wrap-style:square;v-text-anchor:top" o:gfxdata="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" stroked="f">
+                      <v:textbox>
+                        <w:txbxContent>
+                          <w:p>
+                            <w:pPr>
+                              <w:rPr>
+                                <w:sz w:val="18"/>
+                                <w:szCs w:val="18"/>
+                              </w:rPr>
+                            </w:pPr>
+                            <w:r>
+                              <w:rPr>
+                                <w:sz w:val="18"/>
+                                <w:szCs w:val="18"/>
+                              </w:rPr>
+                              <w:t xml:space="preserve">A imagem </w:t>
+                            </w:r>
+                            <w:hyperlink r:id="rId37" w:history="1">
+                              <w:r>
+                                <w:rPr>
+                                  <w:rStyle w:val="Hiperligao"/>
+                                  <w:sz w:val="18"/>
+                                  <w:szCs w:val="18"/>
+                                </w:rPr>
+                                <w:t>Esta Fotografia</w:t>
+                              </w:r>
+                            </w:hyperlink>
+                            <w:r>
+                              <w:rPr>
+                                <w:sz w:val="18"/>
+                                <w:szCs w:val="18"/>
+                              </w:rPr>
+                              <w:t xml:space="preserve"> de Autor Desconhecido está licenciada ao abrigo da </w:t>
+                            </w:r>
+                            <w:hyperlink r:id="rId38" w:history="1">
+                              <w:r>
+                                <w:rPr>
+                                  <w:rStyle w:val="Hiperligao"/>
+                                  <w:sz w:val="18"/>
+                                  <w:szCs w:val="18"/>
+                                </w:rPr>
+                                <w:t>CC BY-SA</w:t>
+                              </w:r>
+                            </w:hyperlink>
+                          </w:p>
+                        </w:txbxContent>
+                      </v:textbox>
+                    </v:shape>
+                  </v:group>
+                  <v:shape id="Caixa de Texto 2" o:spid="_x0000_s1103" type="#_x0000_t202" style="position:absolute;left:5943;top:1143;width:11160;height:3759;visibility:visible;mso-wrap-style:square;v-text-anchor:top" o:gfxdata="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" filled="f" stroked="f">
+                    <v:textbox style="mso-fit-shape-to-text:t">
+                      <w:txbxContent>
+                        <w:p>
+                          <w:pPr>
+                            <w:rPr>
+                              <w:rFonts w:ascii="Times New Roman" w:hAnsi="Times New Roman" w:cs="Times New Roman"/>
+                            </w:rPr>
+                          </w:pPr>
+                          <w:r>
+                            <w:rPr>
+                              <w:rFonts w:ascii="Times New Roman" w:hAnsi="Times New Roman" w:cs="Times New Roman"/>
+                            </w:rPr>
+                            <w:t xml:space="preserve">–   </w:t>
+                          </w:r>
+                          <w:r>
+                            <w:rPr>
+                              <w:rFonts w:ascii="Times New Roman" w:hAnsi="Times New Roman" w:cs="Times New Roman"/>
+                            </w:rPr>
+                            <w:t xml:space="preserve"> </w:t>
+                          </w:r>
+                          <w:r>
+                            <w:rPr>
+                              <w:rFonts w:ascii="Times New Roman" w:hAnsi="Times New Roman" w:cs="Times New Roman"/>
+                            </w:rPr>
+                            <w:t>Computador</w:t>
+                          </w:r>
+                        </w:p>
+                      </w:txbxContent>
+                    </v:textbox>
+                  </v:shape>
+                </v:group>
+                <v:group id="Grupo 237" o:spid="_x0000_s1104" style="position:absolute;left:544;top:14913;width:16434;height:6248" coordsize="16438,6248" o:gfxdata="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">
+                  <v:shape id="Imagem 225" o:spid="_x0000_s1105" type="#_x0000_t75" style="position:absolute;width:6248;height:6248;visibility:visible;mso-wrap-style:square" o:gfxdata="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">
+                    <v:imagedata r:id="rId39" o:title=""/>
+                  </v:shape>
+                  <v:shape id="Caixa de Texto 2" o:spid="_x0000_s1106" type="#_x0000_t202" style="position:absolute;left:5638;top:1295;width:10800;height:3759;visibility:visible;mso-wrap-style:square;v-text-anchor:top" o:gfxdata="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" filled="f" stroked="f">
+                    <v:textbox style="mso-fit-shape-to-text:t">
+                      <w:txbxContent>
+                        <w:p>
+                          <w:pPr>
+                            <w:rPr>
+                              <w:rFonts w:ascii="Times New Roman" w:hAnsi="Times New Roman" w:cs="Times New Roman"/>
+                            </w:rPr>
+                          </w:pPr>
+                          <w:r>
+                            <w:rPr>
+                              <w:rFonts w:ascii="Times New Roman" w:hAnsi="Times New Roman" w:cs="Times New Roman"/>
+                            </w:rPr>
+                            <w:t xml:space="preserve">–   </w:t>
+                          </w:r>
+                          <w:r>
+                            <w:rPr>
+                              <w:rFonts w:ascii="Times New Roman" w:hAnsi="Times New Roman" w:cs="Times New Roman"/>
+                            </w:rPr>
+                            <w:t xml:space="preserve"> </w:t>
+                          </w:r>
+                          <w:r>
+                            <w:rPr>
+                              <w:rFonts w:ascii="Times New Roman" w:hAnsi="Times New Roman" w:cs="Times New Roman"/>
+                            </w:rPr>
+                            <w:t>Smartphone</w:t>
                           </w:r>
                         </w:p>
                       </w:txbxContent>
@@ -3895,6 +4637,25 @@
       <w:shd w:val="clear" w:color="auto" w:fill="E6E6E6"/>
     </w:rPr>
   </w:style>
+  <w:style w:type="table" w:styleId="TabelacomGrelha">
+    <w:name w:val="Table Grid"/>
+    <w:basedOn w:val="Tabelanormal"/>
+    <w:uiPriority w:val="39"/>
+    <w:rsid w:val="00B72986"/>
+    <w:pPr>
+      <w:spacing w:after="0" w:line="240" w:lineRule="auto"/>
+    </w:pPr>
+    <w:tblPr>
+      <w:tblBorders>
+        <w:top w:val="single" w:sz="4" w:space="0" w:color="auto"/>
+        <w:left w:val="single" w:sz="4" w:space="0" w:color="auto"/>
+        <w:bottom w:val="single" w:sz="4" w:space="0" w:color="auto"/>
+        <w:right w:val="single" w:sz="4" w:space="0" w:color="auto"/>
+        <w:insideH w:val="single" w:sz="4" w:space="0" w:color="auto"/>
+        <w:insideV w:val="single" w:sz="4" w:space="0" w:color="auto"/>
+      </w:tblBorders>
+    </w:tblPr>
+  </w:style>
 </w:styles>
 </file>
 

</xml_diff>